<commit_message>
Chapter -1 Introduction Continue
</commit_message>
<xml_diff>
--- a/Genetic Algorithm for Solving the Travel Salesman Problem.docx
+++ b/Genetic Algorithm for Solving the Travel Salesman Problem.docx
@@ -296,7 +296,118 @@
           <w:sz w:val="28"/>
           <w:szCs w:val="28"/>
         </w:rPr>
-        <w:t>Gaurav Pathak</w:t>
+        <w:t xml:space="preserve">Gaurav Pathak </w:t>
+      </w:r>
+    </w:p>
+    <w:p>
+      <w:pPr>
+        <w:spacing w:after="0"/>
+        <w:jc w:val="center"/>
+        <w:rPr>
+          <w:rFonts w:ascii="Times New Roman" w:hAnsi="Times New Roman" w:cs="Times New Roman"/>
+          <w:sz w:val="28"/>
+          <w:szCs w:val="28"/>
+        </w:rPr>
+      </w:pPr>
+    </w:p>
+    <w:p>
+      <w:pPr>
+        <w:spacing w:after="0"/>
+        <w:jc w:val="center"/>
+        <w:rPr>
+          <w:rFonts w:ascii="Times New Roman" w:hAnsi="Times New Roman" w:cs="Times New Roman"/>
+          <w:sz w:val="28"/>
+          <w:szCs w:val="28"/>
+        </w:rPr>
+      </w:pPr>
+    </w:p>
+    <w:p>
+      <w:pPr>
+        <w:spacing w:after="0"/>
+        <w:jc w:val="center"/>
+        <w:rPr>
+          <w:rFonts w:ascii="Times New Roman" w:hAnsi="Times New Roman" w:cs="Times New Roman"/>
+          <w:sz w:val="28"/>
+          <w:szCs w:val="28"/>
+        </w:rPr>
+      </w:pPr>
+      <w:r>
+        <w:rPr>
+          <w:rFonts w:ascii="Times New Roman" w:hAnsi="Times New Roman" w:cs="Times New Roman"/>
+          <w:sz w:val="28"/>
+          <w:szCs w:val="28"/>
+        </w:rPr>
+        <w:t>CPSC-5506 Project</w:t>
+      </w:r>
+    </w:p>
+    <w:p>
+      <w:pPr>
+        <w:spacing w:after="0"/>
+        <w:jc w:val="center"/>
+        <w:rPr>
+          <w:rFonts w:ascii="Times New Roman" w:hAnsi="Times New Roman" w:cs="Times New Roman"/>
+          <w:sz w:val="28"/>
+          <w:szCs w:val="28"/>
+        </w:rPr>
+      </w:pPr>
+    </w:p>
+    <w:p>
+      <w:pPr>
+        <w:spacing w:after="0"/>
+        <w:jc w:val="center"/>
+        <w:rPr>
+          <w:rFonts w:ascii="Times New Roman" w:hAnsi="Times New Roman" w:cs="Times New Roman"/>
+          <w:sz w:val="28"/>
+          <w:szCs w:val="28"/>
+        </w:rPr>
+      </w:pPr>
+    </w:p>
+    <w:p>
+      <w:pPr>
+        <w:spacing w:after="0"/>
+        <w:rPr>
+          <w:rFonts w:ascii="Times New Roman" w:hAnsi="Times New Roman" w:cs="Times New Roman"/>
+          <w:sz w:val="28"/>
+          <w:szCs w:val="28"/>
+        </w:rPr>
+      </w:pPr>
+    </w:p>
+    <w:p>
+      <w:pPr>
+        <w:spacing w:after="0"/>
+        <w:jc w:val="center"/>
+        <w:rPr>
+          <w:rFonts w:ascii="Times New Roman" w:hAnsi="Times New Roman" w:cs="Times New Roman"/>
+          <w:sz w:val="28"/>
+          <w:szCs w:val="28"/>
+        </w:rPr>
+      </w:pPr>
+    </w:p>
+    <w:p>
+      <w:pPr>
+        <w:spacing w:after="0"/>
+        <w:jc w:val="center"/>
+        <w:rPr>
+          <w:rFonts w:ascii="Times New Roman" w:hAnsi="Times New Roman" w:cs="Times New Roman"/>
+          <w:sz w:val="28"/>
+          <w:szCs w:val="28"/>
+        </w:rPr>
+      </w:pPr>
+      <w:r>
+        <w:rPr>
+          <w:rFonts w:ascii="Times New Roman" w:hAnsi="Times New Roman" w:cs="Times New Roman"/>
+          <w:sz w:val="28"/>
+          <w:szCs w:val="28"/>
+        </w:rPr>
+        <w:t xml:space="preserve"> Research Report submitted in Partial </w:t>
+      </w:r>
+      <w:r>
+        <w:rPr>
+          <w:rFonts w:ascii="Times New Roman" w:hAnsi="Times New Roman" w:cs="Times New Roman"/>
+          <w:sz w:val="28"/>
+          <w:szCs w:val="28"/>
+        </w:rPr>
+        <w:t>Fulfilment</w:t>
       </w:r>
       <w:r>
         <w:rPr>
@@ -317,6 +428,32 @@
           <w:szCs w:val="28"/>
         </w:rPr>
       </w:pPr>
+      <w:r>
+        <w:rPr>
+          <w:rFonts w:ascii="Times New Roman" w:hAnsi="Times New Roman" w:cs="Times New Roman"/>
+          <w:sz w:val="28"/>
+          <w:szCs w:val="28"/>
+        </w:rPr>
+        <w:t xml:space="preserve">of the Requirements of the </w:t>
+      </w:r>
+      <w:proofErr w:type="gramStart"/>
+      <w:r>
+        <w:rPr>
+          <w:rFonts w:ascii="Times New Roman" w:hAnsi="Times New Roman" w:cs="Times New Roman"/>
+          <w:sz w:val="28"/>
+          <w:szCs w:val="28"/>
+        </w:rPr>
+        <w:t>Master’s</w:t>
+      </w:r>
+      <w:proofErr w:type="gramEnd"/>
+      <w:r>
+        <w:rPr>
+          <w:rFonts w:ascii="Times New Roman" w:hAnsi="Times New Roman" w:cs="Times New Roman"/>
+          <w:sz w:val="28"/>
+          <w:szCs w:val="28"/>
+        </w:rPr>
+        <w:t xml:space="preserve"> Course </w:t>
+      </w:r>
     </w:p>
     <w:p>
       <w:pPr>
@@ -328,6 +465,14 @@
           <w:szCs w:val="28"/>
         </w:rPr>
       </w:pPr>
+      <w:r>
+        <w:rPr>
+          <w:rFonts w:ascii="Times New Roman" w:hAnsi="Times New Roman" w:cs="Times New Roman"/>
+          <w:sz w:val="28"/>
+          <w:szCs w:val="28"/>
+        </w:rPr>
+        <w:t xml:space="preserve">in Computational Science </w:t>
+      </w:r>
     </w:p>
     <w:p>
       <w:pPr>
@@ -345,7 +490,7 @@
           <w:sz w:val="28"/>
           <w:szCs w:val="28"/>
         </w:rPr>
-        <w:t>CPSC-5506 Project</w:t>
+        <w:t>(Introduction to Computational Science, CPSC-5506)</w:t>
       </w:r>
     </w:p>
     <w:p>
@@ -373,16 +518,6 @@
     <w:p>
       <w:pPr>
         <w:spacing w:after="0"/>
-        <w:rPr>
-          <w:rFonts w:ascii="Times New Roman" w:hAnsi="Times New Roman" w:cs="Times New Roman"/>
-          <w:sz w:val="28"/>
-          <w:szCs w:val="28"/>
-        </w:rPr>
-      </w:pPr>
-    </w:p>
-    <w:p>
-      <w:pPr>
-        <w:spacing w:after="0"/>
         <w:jc w:val="center"/>
         <w:rPr>
           <w:rFonts w:ascii="Times New Roman" w:hAnsi="Times New Roman" w:cs="Times New Roman"/>
@@ -401,22 +536,17 @@
           <w:szCs w:val="28"/>
         </w:rPr>
       </w:pPr>
-      <w:r>
-        <w:rPr>
-          <w:rFonts w:ascii="Times New Roman" w:hAnsi="Times New Roman" w:cs="Times New Roman"/>
-          <w:sz w:val="28"/>
-          <w:szCs w:val="28"/>
-        </w:rPr>
-        <w:t xml:space="preserve"> Research Report submitted in Partial </w:t>
-      </w:r>
-      <w:r>
-        <w:rPr>
-          <w:rFonts w:ascii="Times New Roman" w:hAnsi="Times New Roman" w:cs="Times New Roman"/>
-          <w:sz w:val="28"/>
-          <w:szCs w:val="28"/>
-        </w:rPr>
-        <w:t>Fulfilment</w:t>
-      </w:r>
+    </w:p>
+    <w:p>
+      <w:pPr>
+        <w:spacing w:after="0"/>
+        <w:jc w:val="center"/>
+        <w:rPr>
+          <w:rFonts w:ascii="Times New Roman" w:hAnsi="Times New Roman" w:cs="Times New Roman"/>
+          <w:sz w:val="28"/>
+          <w:szCs w:val="28"/>
+        </w:rPr>
+      </w:pPr>
       <w:r>
         <w:rPr>
           <w:rFonts w:ascii="Times New Roman" w:hAnsi="Times New Roman" w:cs="Times New Roman"/>
@@ -425,6 +555,22 @@
         </w:rPr>
         <w:t xml:space="preserve"> </w:t>
       </w:r>
+      <w:r>
+        <w:rPr>
+          <w:rFonts w:ascii="Times New Roman" w:hAnsi="Times New Roman" w:cs="Times New Roman"/>
+          <w:sz w:val="28"/>
+          <w:szCs w:val="28"/>
+        </w:rPr>
+        <w:t>Department</w:t>
+      </w:r>
+      <w:r>
+        <w:rPr>
+          <w:rFonts w:ascii="Times New Roman" w:hAnsi="Times New Roman" w:cs="Times New Roman"/>
+          <w:sz w:val="28"/>
+          <w:szCs w:val="28"/>
+        </w:rPr>
+        <w:t xml:space="preserve"> of Mathematics and Computer Science </w:t>
+      </w:r>
     </w:p>
     <w:p>
       <w:pPr>
@@ -442,25 +588,7 @@
           <w:sz w:val="28"/>
           <w:szCs w:val="28"/>
         </w:rPr>
-        <w:t xml:space="preserve">of the Requirements of the </w:t>
-      </w:r>
-      <w:proofErr w:type="gramStart"/>
-      <w:r>
-        <w:rPr>
-          <w:rFonts w:ascii="Times New Roman" w:hAnsi="Times New Roman" w:cs="Times New Roman"/>
-          <w:sz w:val="28"/>
-          <w:szCs w:val="28"/>
-        </w:rPr>
-        <w:t>Master’s</w:t>
-      </w:r>
-      <w:proofErr w:type="gramEnd"/>
-      <w:r>
-        <w:rPr>
-          <w:rFonts w:ascii="Times New Roman" w:hAnsi="Times New Roman" w:cs="Times New Roman"/>
-          <w:sz w:val="28"/>
-          <w:szCs w:val="28"/>
-        </w:rPr>
-        <w:t xml:space="preserve"> Course </w:t>
+        <w:t xml:space="preserve">Faculty of Sciences, Engineering and Architecture </w:t>
       </w:r>
     </w:p>
     <w:p>
@@ -479,7 +607,7 @@
           <w:sz w:val="28"/>
           <w:szCs w:val="28"/>
         </w:rPr>
-        <w:t xml:space="preserve">in Computational Science </w:t>
+        <w:t>Laurentian University</w:t>
       </w:r>
     </w:p>
     <w:p>
@@ -498,7 +626,7 @@
           <w:sz w:val="28"/>
           <w:szCs w:val="28"/>
         </w:rPr>
-        <w:t>(Introduction to Computational Science, CPSC-5506)</w:t>
+        <w:t xml:space="preserve"> Sudbury, Ontario, Canada </w:t>
       </w:r>
     </w:p>
     <w:p>
@@ -555,14 +683,6 @@
           <w:szCs w:val="28"/>
         </w:rPr>
       </w:pPr>
-      <w:r>
-        <w:rPr>
-          <w:rFonts w:ascii="Times New Roman" w:hAnsi="Times New Roman" w:cs="Times New Roman"/>
-          <w:sz w:val="28"/>
-          <w:szCs w:val="28"/>
-        </w:rPr>
-        <w:t xml:space="preserve"> Department of Mathematics and Computer Science </w:t>
-      </w:r>
     </w:p>
     <w:p>
       <w:pPr>
@@ -574,14 +694,6 @@
           <w:szCs w:val="28"/>
         </w:rPr>
       </w:pPr>
-      <w:r>
-        <w:rPr>
-          <w:rFonts w:ascii="Times New Roman" w:hAnsi="Times New Roman" w:cs="Times New Roman"/>
-          <w:sz w:val="28"/>
-          <w:szCs w:val="28"/>
-        </w:rPr>
-        <w:t xml:space="preserve">Faculty of Sciences, Engineering and Architecture </w:t>
-      </w:r>
     </w:p>
     <w:p>
       <w:pPr>
@@ -599,111 +711,2186 @@
           <w:sz w:val="28"/>
           <w:szCs w:val="28"/>
         </w:rPr>
-        <w:t>Laurentian University</w:t>
-      </w:r>
-    </w:p>
-    <w:p>
-      <w:pPr>
-        <w:spacing w:after="0"/>
+        <w:t>Winter 2021</w:t>
+      </w:r>
+    </w:p>
+    <w:sdt>
+      <w:sdtPr>
+        <w:id w:val="486667073"/>
+        <w:docPartObj>
+          <w:docPartGallery w:val="Table of Contents"/>
+          <w:docPartUnique/>
+        </w:docPartObj>
+      </w:sdtPr>
+      <w:sdtEndPr>
+        <w:rPr>
+          <w:b/>
+          <w:bCs/>
+          <w:noProof/>
+        </w:rPr>
+      </w:sdtEndPr>
+      <w:sdtContent>
+        <w:p>
+          <w:pPr>
+            <w:spacing w:after="0"/>
+            <w:rPr>
+              <w:rFonts w:ascii="Times New Roman" w:hAnsi="Times New Roman" w:cs="Times New Roman"/>
+              <w:b/>
+              <w:bCs/>
+              <w:sz w:val="30"/>
+              <w:szCs w:val="30"/>
+            </w:rPr>
+          </w:pPr>
+          <w:r>
+            <w:rPr>
+              <w:rFonts w:ascii="Times New Roman" w:hAnsi="Times New Roman" w:cs="Times New Roman"/>
+              <w:b/>
+              <w:bCs/>
+              <w:sz w:val="30"/>
+              <w:szCs w:val="30"/>
+            </w:rPr>
+            <w:t>Table of Contents</w:t>
+          </w:r>
+        </w:p>
+        <w:p>
+          <w:pPr>
+            <w:spacing w:after="0"/>
+            <w:rPr>
+              <w:rFonts w:ascii="Times New Roman" w:hAnsi="Times New Roman" w:cs="Times New Roman"/>
+              <w:b/>
+              <w:bCs/>
+              <w:sz w:val="30"/>
+              <w:szCs w:val="30"/>
+            </w:rPr>
+          </w:pPr>
+        </w:p>
+        <w:p>
+          <w:pPr>
+            <w:pStyle w:val="TOC1"/>
+            <w:tabs>
+              <w:tab w:val="right" w:leader="dot" w:pos="9016"/>
+            </w:tabs>
+            <w:rPr>
+              <w:rFonts w:cstheme="minorBidi"/>
+              <w:noProof/>
+              <w:lang w:val="en-IN" w:eastAsia="en-IN"/>
+            </w:rPr>
+          </w:pPr>
+          <w:r>
+            <w:fldChar w:fldCharType="begin"/>
+          </w:r>
+          <w:r>
+            <w:instrText xml:space="preserve"> TOC \o "1-3" \h \z \u </w:instrText>
+          </w:r>
+          <w:r>
+            <w:fldChar w:fldCharType="separate"/>
+          </w:r>
+          <w:hyperlink w:anchor="_Toc67611752" w:history="1">
+            <w:r>
+              <w:rPr>
+                <w:rStyle w:val="Hyperlink"/>
+                <w:noProof/>
+              </w:rPr>
+              <w:t>Abstract</w:t>
+            </w:r>
+            <w:r>
+              <w:rPr>
+                <w:noProof/>
+                <w:webHidden/>
+              </w:rPr>
+              <w:tab/>
+            </w:r>
+            <w:r>
+              <w:rPr>
+                <w:noProof/>
+                <w:webHidden/>
+              </w:rPr>
+              <w:fldChar w:fldCharType="begin"/>
+            </w:r>
+            <w:r>
+              <w:rPr>
+                <w:noProof/>
+                <w:webHidden/>
+              </w:rPr>
+              <w:instrText xml:space="preserve"> PAGEREF _Toc67611752 \h </w:instrText>
+            </w:r>
+            <w:r>
+              <w:rPr>
+                <w:noProof/>
+                <w:webHidden/>
+              </w:rPr>
+            </w:r>
+            <w:r>
+              <w:rPr>
+                <w:noProof/>
+                <w:webHidden/>
+              </w:rPr>
+              <w:fldChar w:fldCharType="separate"/>
+            </w:r>
+            <w:r>
+              <w:rPr>
+                <w:noProof/>
+                <w:webHidden/>
+              </w:rPr>
+              <w:t>3</w:t>
+            </w:r>
+            <w:r>
+              <w:rPr>
+                <w:noProof/>
+                <w:webHidden/>
+              </w:rPr>
+              <w:fldChar w:fldCharType="end"/>
+            </w:r>
+          </w:hyperlink>
+        </w:p>
+        <w:p>
+          <w:pPr>
+            <w:pStyle w:val="TOC1"/>
+            <w:tabs>
+              <w:tab w:val="right" w:leader="dot" w:pos="9016"/>
+            </w:tabs>
+            <w:rPr>
+              <w:rFonts w:cstheme="minorBidi"/>
+              <w:noProof/>
+              <w:lang w:val="en-IN" w:eastAsia="en-IN"/>
+            </w:rPr>
+          </w:pPr>
+          <w:hyperlink w:anchor="_Toc67611753" w:history="1">
+            <w:r>
+              <w:rPr>
+                <w:rStyle w:val="Hyperlink"/>
+                <w:noProof/>
+              </w:rPr>
+              <w:t>Keywords</w:t>
+            </w:r>
+            <w:r>
+              <w:rPr>
+                <w:noProof/>
+                <w:webHidden/>
+              </w:rPr>
+              <w:tab/>
+            </w:r>
+            <w:r>
+              <w:rPr>
+                <w:noProof/>
+                <w:webHidden/>
+              </w:rPr>
+              <w:fldChar w:fldCharType="begin"/>
+            </w:r>
+            <w:r>
+              <w:rPr>
+                <w:noProof/>
+                <w:webHidden/>
+              </w:rPr>
+              <w:instrText xml:space="preserve"> PAGEREF _Toc67611753 \h </w:instrText>
+            </w:r>
+            <w:r>
+              <w:rPr>
+                <w:noProof/>
+                <w:webHidden/>
+              </w:rPr>
+            </w:r>
+            <w:r>
+              <w:rPr>
+                <w:noProof/>
+                <w:webHidden/>
+              </w:rPr>
+              <w:fldChar w:fldCharType="separate"/>
+            </w:r>
+            <w:r>
+              <w:rPr>
+                <w:noProof/>
+                <w:webHidden/>
+              </w:rPr>
+              <w:t>3</w:t>
+            </w:r>
+            <w:r>
+              <w:rPr>
+                <w:noProof/>
+                <w:webHidden/>
+              </w:rPr>
+              <w:fldChar w:fldCharType="end"/>
+            </w:r>
+          </w:hyperlink>
+        </w:p>
+        <w:p>
+          <w:pPr>
+            <w:pStyle w:val="TOC1"/>
+            <w:tabs>
+              <w:tab w:val="right" w:leader="dot" w:pos="9016"/>
+            </w:tabs>
+            <w:rPr>
+              <w:rFonts w:cstheme="minorBidi"/>
+              <w:noProof/>
+              <w:lang w:val="en-IN" w:eastAsia="en-IN"/>
+            </w:rPr>
+          </w:pPr>
+          <w:hyperlink w:anchor="_Toc67611754" w:history="1">
+            <w:r>
+              <w:rPr>
+                <w:rStyle w:val="Hyperlink"/>
+                <w:noProof/>
+              </w:rPr>
+              <w:t>1. Chapter 1: THE TRAVEL SALESMAN PROBLEM</w:t>
+            </w:r>
+            <w:r>
+              <w:rPr>
+                <w:noProof/>
+                <w:webHidden/>
+              </w:rPr>
+              <w:tab/>
+            </w:r>
+            <w:r>
+              <w:rPr>
+                <w:noProof/>
+                <w:webHidden/>
+              </w:rPr>
+              <w:fldChar w:fldCharType="begin"/>
+            </w:r>
+            <w:r>
+              <w:rPr>
+                <w:noProof/>
+                <w:webHidden/>
+              </w:rPr>
+              <w:instrText xml:space="preserve"> PAGEREF _Toc67611754 \h </w:instrText>
+            </w:r>
+            <w:r>
+              <w:rPr>
+                <w:noProof/>
+                <w:webHidden/>
+              </w:rPr>
+            </w:r>
+            <w:r>
+              <w:rPr>
+                <w:noProof/>
+                <w:webHidden/>
+              </w:rPr>
+              <w:fldChar w:fldCharType="separate"/>
+            </w:r>
+            <w:r>
+              <w:rPr>
+                <w:noProof/>
+                <w:webHidden/>
+              </w:rPr>
+              <w:t>3</w:t>
+            </w:r>
+            <w:r>
+              <w:rPr>
+                <w:noProof/>
+                <w:webHidden/>
+              </w:rPr>
+              <w:fldChar w:fldCharType="end"/>
+            </w:r>
+          </w:hyperlink>
+        </w:p>
+        <w:p>
+          <w:pPr>
+            <w:pStyle w:val="TOC2"/>
+            <w:tabs>
+              <w:tab w:val="right" w:leader="dot" w:pos="9016"/>
+            </w:tabs>
+            <w:rPr>
+              <w:rFonts w:cstheme="minorBidi"/>
+              <w:noProof/>
+              <w:lang w:val="en-IN" w:eastAsia="en-IN"/>
+            </w:rPr>
+          </w:pPr>
+          <w:hyperlink w:anchor="_Toc67611755" w:history="1">
+            <w:r>
+              <w:rPr>
+                <w:rStyle w:val="Hyperlink"/>
+                <w:rFonts w:ascii="Times New Roman" w:hAnsi="Times New Roman"/>
+                <w:b/>
+                <w:bCs/>
+                <w:noProof/>
+              </w:rPr>
+              <w:t>1.1 Introduction</w:t>
+            </w:r>
+            <w:r>
+              <w:rPr>
+                <w:noProof/>
+                <w:webHidden/>
+              </w:rPr>
+              <w:tab/>
+            </w:r>
+            <w:r>
+              <w:rPr>
+                <w:noProof/>
+                <w:webHidden/>
+              </w:rPr>
+              <w:fldChar w:fldCharType="begin"/>
+            </w:r>
+            <w:r>
+              <w:rPr>
+                <w:noProof/>
+                <w:webHidden/>
+              </w:rPr>
+              <w:instrText xml:space="preserve"> PAGEREF _Toc67611755 \h </w:instrText>
+            </w:r>
+            <w:r>
+              <w:rPr>
+                <w:noProof/>
+                <w:webHidden/>
+              </w:rPr>
+            </w:r>
+            <w:r>
+              <w:rPr>
+                <w:noProof/>
+                <w:webHidden/>
+              </w:rPr>
+              <w:fldChar w:fldCharType="separate"/>
+            </w:r>
+            <w:r>
+              <w:rPr>
+                <w:noProof/>
+                <w:webHidden/>
+              </w:rPr>
+              <w:t>3</w:t>
+            </w:r>
+            <w:r>
+              <w:rPr>
+                <w:noProof/>
+                <w:webHidden/>
+              </w:rPr>
+              <w:fldChar w:fldCharType="end"/>
+            </w:r>
+          </w:hyperlink>
+        </w:p>
+        <w:p>
+          <w:r>
+            <w:rPr>
+              <w:b/>
+              <w:bCs/>
+              <w:noProof/>
+            </w:rPr>
+            <w:fldChar w:fldCharType="end"/>
+          </w:r>
+        </w:p>
+      </w:sdtContent>
+    </w:sdt>
+    <w:p>
+      <w:pPr>
+        <w:spacing w:after="0"/>
+        <w:rPr>
+          <w:rFonts w:ascii="Times New Roman" w:hAnsi="Times New Roman" w:cs="Times New Roman"/>
+          <w:b/>
+          <w:bCs/>
+          <w:sz w:val="30"/>
+          <w:szCs w:val="30"/>
+        </w:rPr>
+      </w:pPr>
+    </w:p>
+    <w:p>
+      <w:pPr>
+        <w:spacing w:after="0"/>
+        <w:rPr>
+          <w:rFonts w:ascii="Times New Roman" w:hAnsi="Times New Roman" w:cs="Times New Roman"/>
+          <w:b/>
+          <w:bCs/>
+          <w:sz w:val="30"/>
+          <w:szCs w:val="30"/>
+        </w:rPr>
+      </w:pPr>
+    </w:p>
+    <w:p>
+      <w:pPr>
+        <w:spacing w:after="0"/>
+        <w:rPr>
+          <w:rFonts w:ascii="Times New Roman" w:hAnsi="Times New Roman" w:cs="Times New Roman"/>
+          <w:b/>
+          <w:bCs/>
+          <w:sz w:val="30"/>
+          <w:szCs w:val="30"/>
+        </w:rPr>
+      </w:pPr>
+    </w:p>
+    <w:p>
+      <w:pPr>
+        <w:spacing w:after="0"/>
+        <w:rPr>
+          <w:rFonts w:ascii="Times New Roman" w:hAnsi="Times New Roman" w:cs="Times New Roman"/>
+          <w:b/>
+          <w:bCs/>
+          <w:sz w:val="30"/>
+          <w:szCs w:val="30"/>
+        </w:rPr>
+      </w:pPr>
+    </w:p>
+    <w:p>
+      <w:pPr>
+        <w:spacing w:after="0"/>
+        <w:rPr>
+          <w:rFonts w:ascii="Times New Roman" w:hAnsi="Times New Roman" w:cs="Times New Roman"/>
+          <w:b/>
+          <w:bCs/>
+          <w:sz w:val="30"/>
+          <w:szCs w:val="30"/>
+        </w:rPr>
+      </w:pPr>
+    </w:p>
+    <w:p>
+      <w:pPr>
+        <w:spacing w:after="0"/>
+        <w:rPr>
+          <w:rFonts w:ascii="Times New Roman" w:hAnsi="Times New Roman" w:cs="Times New Roman"/>
+          <w:b/>
+          <w:bCs/>
+          <w:sz w:val="30"/>
+          <w:szCs w:val="30"/>
+        </w:rPr>
+      </w:pPr>
+    </w:p>
+    <w:p>
+      <w:pPr>
+        <w:spacing w:after="0"/>
+        <w:rPr>
+          <w:rFonts w:ascii="Times New Roman" w:hAnsi="Times New Roman" w:cs="Times New Roman"/>
+          <w:b/>
+          <w:bCs/>
+          <w:sz w:val="30"/>
+          <w:szCs w:val="30"/>
+        </w:rPr>
+      </w:pPr>
+    </w:p>
+    <w:p>
+      <w:pPr>
+        <w:spacing w:after="0"/>
+        <w:rPr>
+          <w:rFonts w:ascii="Times New Roman" w:hAnsi="Times New Roman" w:cs="Times New Roman"/>
+          <w:b/>
+          <w:bCs/>
+          <w:sz w:val="30"/>
+          <w:szCs w:val="30"/>
+        </w:rPr>
+      </w:pPr>
+    </w:p>
+    <w:p>
+      <w:pPr>
+        <w:spacing w:after="0"/>
+        <w:rPr>
+          <w:rFonts w:ascii="Times New Roman" w:hAnsi="Times New Roman" w:cs="Times New Roman"/>
+          <w:b/>
+          <w:bCs/>
+          <w:sz w:val="30"/>
+          <w:szCs w:val="30"/>
+        </w:rPr>
+      </w:pPr>
+    </w:p>
+    <w:p>
+      <w:pPr>
+        <w:spacing w:after="0"/>
+        <w:rPr>
+          <w:rFonts w:ascii="Times New Roman" w:hAnsi="Times New Roman" w:cs="Times New Roman"/>
+          <w:b/>
+          <w:bCs/>
+          <w:sz w:val="30"/>
+          <w:szCs w:val="30"/>
+        </w:rPr>
+      </w:pPr>
+    </w:p>
+    <w:p>
+      <w:pPr>
+        <w:spacing w:after="0"/>
+        <w:rPr>
+          <w:rFonts w:ascii="Times New Roman" w:hAnsi="Times New Roman" w:cs="Times New Roman"/>
+          <w:b/>
+          <w:bCs/>
+          <w:sz w:val="30"/>
+          <w:szCs w:val="30"/>
+        </w:rPr>
+      </w:pPr>
+    </w:p>
+    <w:p>
+      <w:pPr>
+        <w:spacing w:after="0"/>
+        <w:rPr>
+          <w:rFonts w:ascii="Times New Roman" w:hAnsi="Times New Roman" w:cs="Times New Roman"/>
+          <w:b/>
+          <w:bCs/>
+          <w:sz w:val="30"/>
+          <w:szCs w:val="30"/>
+        </w:rPr>
+      </w:pPr>
+    </w:p>
+    <w:p>
+      <w:pPr>
+        <w:spacing w:after="0"/>
+        <w:rPr>
+          <w:rFonts w:ascii="Times New Roman" w:hAnsi="Times New Roman" w:cs="Times New Roman"/>
+          <w:b/>
+          <w:bCs/>
+          <w:sz w:val="30"/>
+          <w:szCs w:val="30"/>
+        </w:rPr>
+      </w:pPr>
+    </w:p>
+    <w:p>
+      <w:pPr>
+        <w:spacing w:after="0"/>
+        <w:rPr>
+          <w:rFonts w:ascii="Times New Roman" w:hAnsi="Times New Roman" w:cs="Times New Roman"/>
+          <w:b/>
+          <w:bCs/>
+          <w:sz w:val="30"/>
+          <w:szCs w:val="30"/>
+        </w:rPr>
+      </w:pPr>
+    </w:p>
+    <w:p>
+      <w:pPr>
+        <w:spacing w:after="0"/>
+        <w:rPr>
+          <w:rFonts w:ascii="Times New Roman" w:hAnsi="Times New Roman" w:cs="Times New Roman"/>
+          <w:b/>
+          <w:bCs/>
+          <w:sz w:val="30"/>
+          <w:szCs w:val="30"/>
+        </w:rPr>
+      </w:pPr>
+    </w:p>
+    <w:p>
+      <w:pPr>
+        <w:spacing w:after="0"/>
+        <w:rPr>
+          <w:rFonts w:ascii="Times New Roman" w:hAnsi="Times New Roman" w:cs="Times New Roman"/>
+          <w:b/>
+          <w:bCs/>
+          <w:sz w:val="30"/>
+          <w:szCs w:val="30"/>
+        </w:rPr>
+      </w:pPr>
+    </w:p>
+    <w:p>
+      <w:pPr>
+        <w:spacing w:after="0"/>
+        <w:rPr>
+          <w:rFonts w:ascii="Times New Roman" w:hAnsi="Times New Roman" w:cs="Times New Roman"/>
+          <w:b/>
+          <w:bCs/>
+          <w:sz w:val="30"/>
+          <w:szCs w:val="30"/>
+        </w:rPr>
+      </w:pPr>
+    </w:p>
+    <w:p>
+      <w:pPr>
+        <w:spacing w:after="0"/>
+        <w:rPr>
+          <w:rFonts w:ascii="Times New Roman" w:hAnsi="Times New Roman" w:cs="Times New Roman"/>
+          <w:b/>
+          <w:bCs/>
+          <w:sz w:val="30"/>
+          <w:szCs w:val="30"/>
+        </w:rPr>
+      </w:pPr>
+    </w:p>
+    <w:p>
+      <w:pPr>
+        <w:spacing w:after="0"/>
+        <w:rPr>
+          <w:rFonts w:ascii="Times New Roman" w:hAnsi="Times New Roman" w:cs="Times New Roman"/>
+          <w:b/>
+          <w:bCs/>
+          <w:sz w:val="30"/>
+          <w:szCs w:val="30"/>
+        </w:rPr>
+      </w:pPr>
+    </w:p>
+    <w:p>
+      <w:pPr>
+        <w:spacing w:after="0"/>
+        <w:rPr>
+          <w:rFonts w:ascii="Times New Roman" w:hAnsi="Times New Roman" w:cs="Times New Roman"/>
+          <w:b/>
+          <w:bCs/>
+          <w:sz w:val="30"/>
+          <w:szCs w:val="30"/>
+        </w:rPr>
+      </w:pPr>
+    </w:p>
+    <w:p>
+      <w:pPr>
+        <w:spacing w:after="0"/>
+        <w:rPr>
+          <w:rFonts w:ascii="Times New Roman" w:hAnsi="Times New Roman" w:cs="Times New Roman"/>
+          <w:b/>
+          <w:bCs/>
+          <w:sz w:val="30"/>
+          <w:szCs w:val="30"/>
+        </w:rPr>
+      </w:pPr>
+    </w:p>
+    <w:p>
+      <w:pPr>
+        <w:spacing w:after="0"/>
+        <w:rPr>
+          <w:rFonts w:ascii="Times New Roman" w:hAnsi="Times New Roman" w:cs="Times New Roman"/>
+          <w:b/>
+          <w:bCs/>
+          <w:sz w:val="30"/>
+          <w:szCs w:val="30"/>
+        </w:rPr>
+      </w:pPr>
+    </w:p>
+    <w:p>
+      <w:pPr>
+        <w:spacing w:after="0"/>
+        <w:rPr>
+          <w:rFonts w:ascii="Times New Roman" w:hAnsi="Times New Roman" w:cs="Times New Roman"/>
+          <w:b/>
+          <w:bCs/>
+          <w:sz w:val="30"/>
+          <w:szCs w:val="30"/>
+        </w:rPr>
+      </w:pPr>
+    </w:p>
+    <w:p>
+      <w:pPr>
+        <w:spacing w:after="0"/>
+        <w:rPr>
+          <w:rFonts w:ascii="Times New Roman" w:hAnsi="Times New Roman" w:cs="Times New Roman"/>
+          <w:b/>
+          <w:bCs/>
+          <w:sz w:val="30"/>
+          <w:szCs w:val="30"/>
+        </w:rPr>
+      </w:pPr>
+    </w:p>
+    <w:p>
+      <w:pPr>
+        <w:spacing w:after="0"/>
+        <w:rPr>
+          <w:rFonts w:ascii="Times New Roman" w:hAnsi="Times New Roman" w:cs="Times New Roman"/>
+          <w:b/>
+          <w:bCs/>
+          <w:sz w:val="30"/>
+          <w:szCs w:val="30"/>
+        </w:rPr>
+      </w:pPr>
+    </w:p>
+    <w:p>
+      <w:pPr>
+        <w:spacing w:after="0"/>
+        <w:rPr>
+          <w:rFonts w:ascii="Times New Roman" w:hAnsi="Times New Roman" w:cs="Times New Roman"/>
+          <w:b/>
+          <w:bCs/>
+          <w:sz w:val="30"/>
+          <w:szCs w:val="30"/>
+        </w:rPr>
+      </w:pPr>
+    </w:p>
+    <w:p>
+      <w:pPr>
+        <w:spacing w:after="0"/>
+        <w:rPr>
+          <w:rFonts w:ascii="Times New Roman" w:hAnsi="Times New Roman" w:cs="Times New Roman"/>
+          <w:b/>
+          <w:bCs/>
+          <w:sz w:val="30"/>
+          <w:szCs w:val="30"/>
+        </w:rPr>
+      </w:pPr>
+    </w:p>
+    <w:p>
+      <w:pPr>
+        <w:spacing w:after="0"/>
+        <w:rPr>
+          <w:rFonts w:ascii="Times New Roman" w:hAnsi="Times New Roman" w:cs="Times New Roman"/>
+          <w:b/>
+          <w:bCs/>
+          <w:sz w:val="30"/>
+          <w:szCs w:val="30"/>
+        </w:rPr>
+      </w:pPr>
+    </w:p>
+    <w:p>
+      <w:pPr>
+        <w:spacing w:after="0"/>
+        <w:rPr>
+          <w:rFonts w:ascii="Times New Roman" w:hAnsi="Times New Roman" w:cs="Times New Roman"/>
+          <w:b/>
+          <w:bCs/>
+          <w:sz w:val="30"/>
+          <w:szCs w:val="30"/>
+        </w:rPr>
+      </w:pPr>
+    </w:p>
+    <w:p>
+      <w:pPr>
+        <w:spacing w:after="0"/>
+        <w:rPr>
+          <w:rFonts w:ascii="Times New Roman" w:hAnsi="Times New Roman" w:cs="Times New Roman"/>
+          <w:b/>
+          <w:bCs/>
+          <w:sz w:val="30"/>
+          <w:szCs w:val="30"/>
+        </w:rPr>
+      </w:pPr>
+    </w:p>
+    <w:p>
+      <w:pPr>
+        <w:pStyle w:val="Abstract"/>
+        <w:rPr>
+          <w:b w:val="0"/>
+          <w:bCs w:val="0"/>
+        </w:rPr>
+      </w:pPr>
+      <w:bookmarkStart w:id="0" w:name="_Toc67611752"/>
+      <w:r>
+        <w:rPr>
+          <w:rStyle w:val="AbstractChar"/>
+          <w:b/>
+          <w:bCs/>
+        </w:rPr>
+        <w:lastRenderedPageBreak/>
+        <w:t>Abstract</w:t>
+      </w:r>
+      <w:bookmarkEnd w:id="0"/>
+    </w:p>
+    <w:p>
+      <w:pPr>
+        <w:spacing w:after="0" w:line="360" w:lineRule="auto"/>
+        <w:rPr>
+          <w:rFonts w:ascii="Times New Roman" w:hAnsi="Times New Roman" w:cs="Times New Roman"/>
+          <w:sz w:val="24"/>
+          <w:szCs w:val="24"/>
+        </w:rPr>
+      </w:pPr>
+      <w:r>
+        <w:rPr>
+          <w:rFonts w:ascii="Times New Roman" w:hAnsi="Times New Roman" w:cs="Times New Roman"/>
+          <w:sz w:val="24"/>
+          <w:szCs w:val="24"/>
+        </w:rPr>
+        <w:t>This r</w:t>
+      </w:r>
+      <w:r>
+        <w:rPr>
+          <w:rFonts w:ascii="Times New Roman" w:hAnsi="Times New Roman" w:cs="Times New Roman"/>
+          <w:sz w:val="24"/>
+          <w:szCs w:val="24"/>
+        </w:rPr>
+        <w:t xml:space="preserve">esearch report </w:t>
+      </w:r>
+      <w:r>
+        <w:rPr>
+          <w:rFonts w:ascii="Times New Roman" w:hAnsi="Times New Roman" w:cs="Times New Roman"/>
+          <w:sz w:val="24"/>
+          <w:szCs w:val="24"/>
+        </w:rPr>
+        <w:t xml:space="preserve">is the result of </w:t>
+      </w:r>
+      <w:r>
+        <w:rPr>
+          <w:rFonts w:ascii="Times New Roman" w:hAnsi="Times New Roman" w:cs="Times New Roman"/>
+          <w:sz w:val="24"/>
+          <w:szCs w:val="24"/>
+        </w:rPr>
+        <w:t xml:space="preserve">implementation of </w:t>
+      </w:r>
+      <w:r>
+        <w:rPr>
+          <w:rFonts w:ascii="Times New Roman" w:hAnsi="Times New Roman" w:cs="Times New Roman"/>
+          <w:sz w:val="24"/>
+          <w:szCs w:val="24"/>
+        </w:rPr>
+        <w:t>t</w:t>
+      </w:r>
+      <w:r>
+        <w:rPr>
+          <w:rFonts w:ascii="Times New Roman" w:hAnsi="Times New Roman" w:cs="Times New Roman"/>
+          <w:sz w:val="24"/>
+          <w:szCs w:val="24"/>
+        </w:rPr>
+        <w:t>ravelling salesman problem</w:t>
+      </w:r>
+      <w:r>
+        <w:rPr>
+          <w:rFonts w:ascii="Times New Roman" w:hAnsi="Times New Roman" w:cs="Times New Roman"/>
+          <w:sz w:val="24"/>
+          <w:szCs w:val="24"/>
+        </w:rPr>
+        <w:t xml:space="preserve"> (TSP)</w:t>
+      </w:r>
+      <w:r>
+        <w:rPr>
+          <w:rFonts w:ascii="Times New Roman" w:hAnsi="Times New Roman" w:cs="Times New Roman"/>
+          <w:sz w:val="24"/>
+          <w:szCs w:val="24"/>
+        </w:rPr>
+        <w:t xml:space="preserve"> using genetic algorithm</w:t>
+      </w:r>
+      <w:r>
+        <w:rPr>
+          <w:rFonts w:ascii="Times New Roman" w:hAnsi="Times New Roman" w:cs="Times New Roman"/>
+          <w:sz w:val="24"/>
+          <w:szCs w:val="24"/>
+        </w:rPr>
+        <w:t xml:space="preserve"> (GA)</w:t>
+      </w:r>
+      <w:r>
+        <w:rPr>
+          <w:rFonts w:ascii="Times New Roman" w:hAnsi="Times New Roman" w:cs="Times New Roman"/>
+          <w:sz w:val="24"/>
+          <w:szCs w:val="24"/>
+        </w:rPr>
+        <w:t xml:space="preserve"> </w:t>
+      </w:r>
+      <w:r>
+        <w:rPr>
+          <w:rFonts w:ascii="Times New Roman" w:hAnsi="Times New Roman" w:cs="Times New Roman"/>
+          <w:sz w:val="24"/>
+          <w:szCs w:val="24"/>
+        </w:rPr>
+        <w:t xml:space="preserve">in </w:t>
+      </w:r>
+      <w:r>
+        <w:rPr>
+          <w:rFonts w:ascii="Times New Roman" w:hAnsi="Times New Roman" w:cs="Times New Roman"/>
+          <w:sz w:val="24"/>
+          <w:szCs w:val="24"/>
+        </w:rPr>
+        <w:t>python</w:t>
+      </w:r>
+      <w:r>
+        <w:rPr>
+          <w:rFonts w:ascii="Times New Roman" w:hAnsi="Times New Roman" w:cs="Times New Roman"/>
+          <w:sz w:val="24"/>
+          <w:szCs w:val="24"/>
+        </w:rPr>
+        <w:t xml:space="preserve"> carried out by the authors</w:t>
+      </w:r>
+      <w:r>
+        <w:rPr>
+          <w:rFonts w:ascii="Times New Roman" w:hAnsi="Times New Roman" w:cs="Times New Roman"/>
+          <w:sz w:val="24"/>
+          <w:szCs w:val="24"/>
+        </w:rPr>
+        <w:t>. TSP is one of the most intensively studied problem in optimization.</w:t>
+      </w:r>
+      <w:r>
+        <w:rPr>
+          <w:rFonts w:ascii="Times New Roman" w:hAnsi="Times New Roman" w:cs="Times New Roman"/>
+          <w:sz w:val="24"/>
+          <w:szCs w:val="24"/>
+        </w:rPr>
+        <w:t xml:space="preserve"> The main attraction of TSP is a salesman visiting all the cities in his tour in the less possible cost.</w:t>
+      </w:r>
+      <w:r>
+        <w:rPr>
+          <w:rFonts w:ascii="Times New Roman" w:hAnsi="Times New Roman" w:cs="Times New Roman"/>
+          <w:sz w:val="24"/>
+          <w:szCs w:val="24"/>
+        </w:rPr>
+        <w:t xml:space="preserve"> In genetic algorithm crossover and mutation are the preferred technique to solve the optimization problem using survival for the fittest idea.</w:t>
+      </w:r>
+      <w:r>
+        <w:rPr>
+          <w:rFonts w:ascii="Times New Roman" w:hAnsi="Times New Roman" w:cs="Times New Roman"/>
+          <w:sz w:val="24"/>
+          <w:szCs w:val="24"/>
+        </w:rPr>
+        <w:t xml:space="preserve"> </w:t>
+      </w:r>
+      <w:r>
+        <w:rPr>
+          <w:rFonts w:ascii="Times New Roman" w:hAnsi="Times New Roman" w:cs="Times New Roman"/>
+          <w:sz w:val="24"/>
+          <w:szCs w:val="24"/>
+        </w:rPr>
+        <w:t>The implementation can solve the travelling salesman problem up to 29 cities in &lt; 2 minutes on a standard testbed with 8</w:t>
+      </w:r>
+      <w:r>
+        <w:rPr>
+          <w:rFonts w:ascii="Times New Roman" w:hAnsi="Times New Roman" w:cs="Times New Roman"/>
+          <w:sz w:val="24"/>
+          <w:szCs w:val="24"/>
+        </w:rPr>
+        <w:t xml:space="preserve"> </w:t>
+      </w:r>
+      <w:r>
+        <w:rPr>
+          <w:rFonts w:ascii="Times New Roman" w:hAnsi="Times New Roman" w:cs="Times New Roman"/>
+          <w:sz w:val="24"/>
+          <w:szCs w:val="24"/>
+        </w:rPr>
+        <w:t xml:space="preserve">GB of RAM. </w:t>
+      </w:r>
+      <w:r>
+        <w:rPr>
+          <w:rFonts w:ascii="Times New Roman" w:hAnsi="Times New Roman" w:cs="Times New Roman"/>
+          <w:sz w:val="24"/>
+          <w:szCs w:val="24"/>
+        </w:rPr>
+        <w:t>For our e</w:t>
+      </w:r>
+      <w:r>
+        <w:rPr>
+          <w:rFonts w:ascii="Times New Roman" w:hAnsi="Times New Roman" w:cs="Times New Roman"/>
+          <w:sz w:val="24"/>
+          <w:szCs w:val="24"/>
+        </w:rPr>
+        <w:t xml:space="preserve">xperimental </w:t>
+      </w:r>
+      <w:r>
+        <w:rPr>
+          <w:rFonts w:ascii="Times New Roman" w:hAnsi="Times New Roman" w:cs="Times New Roman"/>
+          <w:sz w:val="24"/>
+          <w:szCs w:val="24"/>
+        </w:rPr>
+        <w:t xml:space="preserve">investigation, </w:t>
+      </w:r>
+      <w:r>
+        <w:rPr>
+          <w:rFonts w:ascii="Times New Roman" w:hAnsi="Times New Roman" w:cs="Times New Roman"/>
+          <w:sz w:val="24"/>
+          <w:szCs w:val="24"/>
+        </w:rPr>
+        <w:t>result have shown that genetic algorithm leads to a good optimization as high as 70 percent</w:t>
+      </w:r>
+      <w:r>
+        <w:rPr>
+          <w:rFonts w:ascii="Times New Roman" w:hAnsi="Times New Roman" w:cs="Times New Roman"/>
+          <w:sz w:val="24"/>
+          <w:szCs w:val="24"/>
+        </w:rPr>
+        <w:t xml:space="preserve"> even with less population in consideration</w:t>
+      </w:r>
+      <w:r>
+        <w:rPr>
+          <w:rFonts w:ascii="Times New Roman" w:hAnsi="Times New Roman" w:cs="Times New Roman"/>
+          <w:sz w:val="24"/>
+          <w:szCs w:val="24"/>
+        </w:rPr>
+        <w:t>.</w:t>
+      </w:r>
+    </w:p>
+    <w:p>
+      <w:pPr>
+        <w:spacing w:after="0" w:line="360" w:lineRule="auto"/>
+        <w:rPr>
+          <w:rFonts w:ascii="Times New Roman" w:hAnsi="Times New Roman" w:cs="Times New Roman"/>
+          <w:sz w:val="24"/>
+          <w:szCs w:val="24"/>
+        </w:rPr>
+      </w:pPr>
+    </w:p>
+    <w:p>
+      <w:pPr>
+        <w:pStyle w:val="Abstract"/>
+      </w:pPr>
+      <w:bookmarkStart w:id="1" w:name="_Toc67611753"/>
+      <w:r>
+        <w:t>Keywords</w:t>
+      </w:r>
+      <w:bookmarkEnd w:id="1"/>
+    </w:p>
+    <w:p>
+      <w:pPr>
+        <w:spacing w:after="0" w:line="360" w:lineRule="auto"/>
+        <w:rPr>
+          <w:rFonts w:ascii="Times New Roman" w:hAnsi="Times New Roman" w:cs="Times New Roman"/>
+          <w:sz w:val="24"/>
+          <w:szCs w:val="24"/>
+        </w:rPr>
+      </w:pPr>
+      <w:r>
+        <w:rPr>
+          <w:rFonts w:ascii="Times New Roman" w:hAnsi="Times New Roman" w:cs="Times New Roman"/>
+          <w:sz w:val="24"/>
+          <w:szCs w:val="24"/>
+        </w:rPr>
+        <w:t xml:space="preserve">Travelling Salesman Problem, Genetic Algorithms, </w:t>
+      </w:r>
+      <w:r>
+        <w:rPr>
+          <w:rFonts w:ascii="Times New Roman" w:hAnsi="Times New Roman" w:cs="Times New Roman"/>
+          <w:sz w:val="24"/>
+          <w:szCs w:val="24"/>
+        </w:rPr>
+        <w:t>P</w:t>
+      </w:r>
+      <w:r>
+        <w:rPr>
+          <w:rFonts w:ascii="Times New Roman" w:hAnsi="Times New Roman" w:cs="Times New Roman"/>
+          <w:sz w:val="24"/>
+          <w:szCs w:val="24"/>
+        </w:rPr>
+        <w:t xml:space="preserve">ath </w:t>
+      </w:r>
+      <w:r>
+        <w:rPr>
+          <w:rFonts w:ascii="Times New Roman" w:hAnsi="Times New Roman" w:cs="Times New Roman"/>
+          <w:sz w:val="24"/>
+          <w:szCs w:val="24"/>
+        </w:rPr>
+        <w:t>R</w:t>
+      </w:r>
+      <w:r>
+        <w:rPr>
+          <w:rFonts w:ascii="Times New Roman" w:hAnsi="Times New Roman" w:cs="Times New Roman"/>
+          <w:sz w:val="24"/>
+          <w:szCs w:val="24"/>
+        </w:rPr>
+        <w:t xml:space="preserve">epresentation, </w:t>
+      </w:r>
+      <w:r>
+        <w:rPr>
+          <w:rFonts w:ascii="Times New Roman" w:hAnsi="Times New Roman" w:cs="Times New Roman"/>
+          <w:sz w:val="24"/>
+          <w:szCs w:val="24"/>
+        </w:rPr>
+        <w:t>O</w:t>
+      </w:r>
+      <w:r>
+        <w:rPr>
+          <w:rFonts w:ascii="Times New Roman" w:hAnsi="Times New Roman" w:cs="Times New Roman"/>
+          <w:sz w:val="24"/>
+          <w:szCs w:val="24"/>
+        </w:rPr>
+        <w:t>ptimization</w:t>
+      </w:r>
+      <w:r>
+        <w:rPr>
+          <w:rFonts w:ascii="Times New Roman" w:hAnsi="Times New Roman" w:cs="Times New Roman"/>
+          <w:sz w:val="24"/>
+          <w:szCs w:val="24"/>
+        </w:rPr>
+        <w:t>.</w:t>
+      </w:r>
+    </w:p>
+    <w:p>
+      <w:pPr>
+        <w:spacing w:after="0" w:line="360" w:lineRule="auto"/>
+        <w:rPr>
+          <w:rFonts w:ascii="Times New Roman" w:hAnsi="Times New Roman" w:cs="Times New Roman"/>
+          <w:sz w:val="24"/>
+          <w:szCs w:val="24"/>
+        </w:rPr>
+      </w:pPr>
+    </w:p>
+    <w:p>
+      <w:pPr>
+        <w:pStyle w:val="Abstract"/>
+      </w:pPr>
+      <w:bookmarkStart w:id="2" w:name="_Toc67611754"/>
+      <w:r>
+        <w:t xml:space="preserve">1. </w:t>
+      </w:r>
+      <w:r>
+        <w:t>Chapter 1: THE TRAVEL SALESMAN PROBLEM</w:t>
+      </w:r>
+      <w:bookmarkEnd w:id="2"/>
+    </w:p>
+    <w:p>
+      <w:pPr>
+        <w:pStyle w:val="Abstract"/>
+        <w:rPr>
+          <w:rStyle w:val="AbstractChar"/>
+          <w:b/>
+          <w:bCs/>
+        </w:rPr>
+      </w:pPr>
+    </w:p>
+    <w:p>
+      <w:pPr>
+        <w:pStyle w:val="Heading2"/>
+        <w:rPr>
+          <w:rFonts w:ascii="Times New Roman" w:hAnsi="Times New Roman" w:cs="Times New Roman"/>
+          <w:b/>
+          <w:bCs/>
+          <w:color w:val="auto"/>
+        </w:rPr>
+      </w:pPr>
+      <w:bookmarkStart w:id="3" w:name="_Toc67611755"/>
+      <w:r>
+        <w:rPr>
+          <w:rFonts w:ascii="Times New Roman" w:hAnsi="Times New Roman" w:cs="Times New Roman"/>
+          <w:b/>
+          <w:bCs/>
+          <w:color w:val="auto"/>
+        </w:rPr>
+        <w:t xml:space="preserve">1.1 </w:t>
+      </w:r>
+      <w:r>
+        <w:rPr>
+          <w:rFonts w:ascii="Times New Roman" w:hAnsi="Times New Roman" w:cs="Times New Roman"/>
+          <w:b/>
+          <w:bCs/>
+          <w:color w:val="auto"/>
+        </w:rPr>
+        <w:t>Introduction</w:t>
+      </w:r>
+      <w:bookmarkEnd w:id="3"/>
+    </w:p>
+    <w:p>
+      <w:pPr>
+        <w:spacing w:after="0" w:line="360" w:lineRule="auto"/>
+        <w:rPr>
+          <w:rFonts w:ascii="Times New Roman" w:hAnsi="Times New Roman" w:cs="Times New Roman"/>
+          <w:sz w:val="24"/>
+          <w:szCs w:val="24"/>
+        </w:rPr>
+      </w:pPr>
+      <w:r>
+        <w:rPr>
+          <w:rFonts w:ascii="Times New Roman" w:hAnsi="Times New Roman" w:cs="Times New Roman"/>
+          <w:sz w:val="24"/>
+          <w:szCs w:val="24"/>
+        </w:rPr>
+        <w:t>Travelling sales</w:t>
+      </w:r>
+      <w:r>
+        <w:rPr>
+          <w:rFonts w:ascii="Times New Roman" w:hAnsi="Times New Roman" w:cs="Times New Roman"/>
+          <w:sz w:val="24"/>
+          <w:szCs w:val="24"/>
+        </w:rPr>
+        <w:t xml:space="preserve">man problem is </w:t>
+      </w:r>
+      <w:r>
+        <w:rPr>
+          <w:rFonts w:ascii="Times New Roman" w:hAnsi="Times New Roman" w:cs="Times New Roman"/>
+          <w:sz w:val="24"/>
+          <w:szCs w:val="24"/>
+        </w:rPr>
+        <w:t>classical</w:t>
+      </w:r>
+      <w:r>
+        <w:rPr>
+          <w:rFonts w:ascii="Times New Roman" w:hAnsi="Times New Roman" w:cs="Times New Roman"/>
+          <w:sz w:val="24"/>
+          <w:szCs w:val="24"/>
+        </w:rPr>
+        <w:t xml:space="preserve"> combinatorial optimisation </w:t>
+      </w:r>
+      <w:r>
+        <w:rPr>
+          <w:rFonts w:ascii="Times New Roman" w:hAnsi="Times New Roman" w:cs="Times New Roman"/>
+          <w:sz w:val="24"/>
+          <w:szCs w:val="24"/>
+        </w:rPr>
+        <w:t>problems</w:t>
+      </w:r>
+      <w:r>
+        <w:rPr>
+          <w:rFonts w:ascii="Times New Roman" w:hAnsi="Times New Roman" w:cs="Times New Roman"/>
+          <w:sz w:val="24"/>
+          <w:szCs w:val="24"/>
+        </w:rPr>
+        <w:t>.</w:t>
+      </w:r>
+      <w:r>
+        <w:rPr>
+          <w:rFonts w:ascii="Times New Roman" w:hAnsi="Times New Roman" w:cs="Times New Roman"/>
+          <w:sz w:val="24"/>
+          <w:szCs w:val="24"/>
+        </w:rPr>
+        <w:t xml:space="preserve"> </w:t>
+      </w:r>
+      <w:r>
+        <w:rPr>
+          <w:rFonts w:ascii="Times New Roman" w:hAnsi="Times New Roman" w:cs="Times New Roman"/>
+          <w:sz w:val="24"/>
+          <w:szCs w:val="24"/>
+        </w:rPr>
+        <w:t>This program requires colossal amount of system resources to be solved efficiently, as when the size of problem increases the solution space also increases exponentially.</w:t>
+      </w:r>
+      <w:r>
+        <w:rPr>
+          <w:rFonts w:ascii="Times New Roman" w:hAnsi="Times New Roman" w:cs="Times New Roman"/>
+          <w:sz w:val="24"/>
+          <w:szCs w:val="24"/>
+        </w:rPr>
+        <w:t xml:space="preserve"> The problem </w:t>
+      </w:r>
+      <w:r>
+        <w:rPr>
+          <w:rFonts w:ascii="Times New Roman" w:hAnsi="Times New Roman" w:cs="Times New Roman"/>
+          <w:sz w:val="24"/>
+          <w:szCs w:val="24"/>
+        </w:rPr>
+        <w:t xml:space="preserve">objective </w:t>
+      </w:r>
+      <w:r>
+        <w:rPr>
+          <w:rFonts w:ascii="Times New Roman" w:hAnsi="Times New Roman" w:cs="Times New Roman"/>
+          <w:sz w:val="24"/>
+          <w:szCs w:val="24"/>
+        </w:rPr>
+        <w:t xml:space="preserve">is to </w:t>
+      </w:r>
+      <w:r>
+        <w:rPr>
+          <w:rFonts w:ascii="Times New Roman" w:hAnsi="Times New Roman" w:cs="Times New Roman"/>
+          <w:sz w:val="24"/>
+          <w:szCs w:val="24"/>
+        </w:rPr>
+        <w:t xml:space="preserve">find the shortest route for the travelling salesman who, starting from his home city </w:t>
+      </w:r>
+      <w:r>
+        <w:rPr>
+          <w:rFonts w:ascii="Times New Roman" w:hAnsi="Times New Roman" w:cs="Times New Roman"/>
+          <w:sz w:val="24"/>
+          <w:szCs w:val="24"/>
+        </w:rPr>
+        <w:t>must</w:t>
+      </w:r>
+      <w:r>
+        <w:rPr>
+          <w:rFonts w:ascii="Times New Roman" w:hAnsi="Times New Roman" w:cs="Times New Roman"/>
+          <w:sz w:val="24"/>
+          <w:szCs w:val="24"/>
+        </w:rPr>
+        <w:t xml:space="preserve"> visit every city given on list precisely once and then </w:t>
+      </w:r>
+      <w:r>
+        <w:rPr>
+          <w:rFonts w:ascii="Times New Roman" w:hAnsi="Times New Roman" w:cs="Times New Roman"/>
+          <w:sz w:val="24"/>
+          <w:szCs w:val="24"/>
+        </w:rPr>
+        <w:t>return</w:t>
+      </w:r>
+      <w:r>
+        <w:rPr>
+          <w:rFonts w:ascii="Times New Roman" w:hAnsi="Times New Roman" w:cs="Times New Roman"/>
+          <w:sz w:val="24"/>
+          <w:szCs w:val="24"/>
+        </w:rPr>
+        <w:t xml:space="preserve"> to his home city</w:t>
+      </w:r>
+      <w:r>
+        <w:rPr>
+          <w:rFonts w:ascii="Times New Roman" w:hAnsi="Times New Roman" w:cs="Times New Roman"/>
+          <w:sz w:val="24"/>
+          <w:szCs w:val="24"/>
+        </w:rPr>
+        <w:t>. The city visit ends at back at the starting city, this problem is known as NP-hard as it cannot be solved in polynomial time</w:t>
+      </w:r>
+      <w:r>
+        <w:rPr>
+          <w:rFonts w:ascii="Times New Roman" w:hAnsi="Times New Roman" w:cs="Times New Roman"/>
+          <w:sz w:val="24"/>
+          <w:szCs w:val="24"/>
+        </w:rPr>
+        <w:t xml:space="preserve"> </w:t>
+      </w:r>
+      <w:r>
+        <w:rPr>
+          <w:rFonts w:ascii="Times New Roman" w:hAnsi="Times New Roman" w:cs="Times New Roman"/>
+          <w:sz w:val="24"/>
+          <w:szCs w:val="24"/>
+        </w:rPr>
+        <w:fldChar w:fldCharType="begin"/>
+      </w:r>
+      <w:r>
+        <w:rPr>
+          <w:rFonts w:ascii="Times New Roman" w:hAnsi="Times New Roman" w:cs="Times New Roman"/>
+          <w:sz w:val="24"/>
+          <w:szCs w:val="24"/>
+        </w:rPr>
+        <w:instrText xml:space="preserve"> ADDIN ZOTERO_ITEM CSL_CITATION {"citationID":"NEvpSgHI","properties":{"formattedCitation":"[1]","plainCitation":"[1]","noteIndex":0},"citationItems":[{"id":50,"uris":["http://zotero.org/users/6989342/items/C72A3WIR"],"uri":["http://zotero.org/users/6989342/items/C72A3WIR"],"itemData":{"id":50,"type":"article-journal","abstract":"This paper discusses a highly effective heuristic procedure for generating optimum and near-optimum solutions for the symmetric traveling-salesman problem. The procedure is based on a general approach to heuristics that is believed to have wide applicability in combinatorial optimization problems. The procedure produces optimum solutions for all problems tested, “classical” problems appearing in the literature, as well as randomly generated test problems, up to 110 cities. Run times grow approximately as n2; in absolute terms, a typical 100-city problem requires less than 25 seconds for one case (GE635), and about three minutes to obtain the optimum with above 95 per cent confidence.","container-title":"Operations Research","DOI":"10.1287/opre.21.2.498","ISSN":"0030-364X","issue":"2","journalAbbreviation":"Operations Research","note":"publisher: INFORMS","page":"498-516","source":"pubsonline.informs.org (Atypon)","title":"An Effective Heuristic Algorithm for the Traveling-Salesman Problem","volume":"21","author":[{"family":"Lin","given":"S."},{"family":"Kernighan","given":"B. W."}],"issued":{"date-parts":[["1973",4,1]]}}}],"schema":"https://github.com/citation-style-language/schema/raw/master/csl-citation.json"} </w:instrText>
+      </w:r>
+      <w:r>
+        <w:rPr>
+          <w:rFonts w:ascii="Times New Roman" w:hAnsi="Times New Roman" w:cs="Times New Roman"/>
+          <w:sz w:val="24"/>
+          <w:szCs w:val="24"/>
+        </w:rPr>
+        <w:fldChar w:fldCharType="separate"/>
+      </w:r>
+      <w:r>
+        <w:rPr>
+          <w:rFonts w:ascii="Times New Roman" w:hAnsi="Times New Roman" w:cs="Times New Roman"/>
+          <w:sz w:val="24"/>
+        </w:rPr>
+        <w:t>[1]</w:t>
+      </w:r>
+      <w:r>
+        <w:rPr>
+          <w:rFonts w:ascii="Times New Roman" w:hAnsi="Times New Roman" w:cs="Times New Roman"/>
+          <w:sz w:val="24"/>
+          <w:szCs w:val="24"/>
+        </w:rPr>
+        <w:fldChar w:fldCharType="end"/>
+      </w:r>
+      <w:r>
+        <w:rPr>
+          <w:rFonts w:ascii="Times New Roman" w:hAnsi="Times New Roman" w:cs="Times New Roman"/>
+          <w:sz w:val="24"/>
+          <w:szCs w:val="24"/>
+        </w:rPr>
+        <w:t xml:space="preserve"> </w:t>
+      </w:r>
+      <w:r>
+        <w:rPr>
+          <w:rFonts w:ascii="Times New Roman" w:hAnsi="Times New Roman" w:cs="Times New Roman"/>
+          <w:sz w:val="24"/>
+          <w:szCs w:val="24"/>
+        </w:rPr>
+        <w:fldChar w:fldCharType="begin"/>
+      </w:r>
+      <w:r>
+        <w:rPr>
+          <w:rFonts w:ascii="Times New Roman" w:hAnsi="Times New Roman" w:cs="Times New Roman"/>
+          <w:sz w:val="24"/>
+          <w:szCs w:val="24"/>
+        </w:rPr>
+        <w:instrText xml:space="preserve"> ADDIN ZOTERO_ITEM CSL_CITATION {"citationID":"KeWxdrUw","properties":{"formattedCitation":"[2]","plainCitation":"[2]","noteIndex":0},"citationItems":[{"id":52,"uris":["http://zotero.org/users/6989342/items/AKFNW5IK"],"uri":["http://zotero.org/users/6989342/items/AKFNW5IK"],"itemData":{"id":52,"type":"article-journal","abstract":"Edited By E. L. Lawler, J. K. Lenstra, A. H. G. Rinnoy Kan and D. B. Shmoys: pp. 465. £39.95. (John Wiley &amp; Sons Ltd, 1985).","container-title":"Bulletin of the London Mathematical Society","DOI":"https://doi.org/10.1112/blms/18.5.514","ISSN":"1469-2120","issue":"5","language":"en","note":"_eprint: https://londmathsoc.onlinelibrary.wiley.com/doi/pdf/10.1112/blms/18.5.514","page":"514-515","source":"Wiley Online Library","title":"THE TRAVELING SALESMAN PROBLEM A Guided Tour of Combinatorial Optimization","volume":"18","author":[{"family":"Biggs","given":"Norman"}],"issued":{"date-parts":[["1986"]]}}}],"schema":"https://github.com/citation-style-language/schema/raw/master/csl-citation.json"} </w:instrText>
+      </w:r>
+      <w:r>
+        <w:rPr>
+          <w:rFonts w:ascii="Times New Roman" w:hAnsi="Times New Roman" w:cs="Times New Roman"/>
+          <w:sz w:val="24"/>
+          <w:szCs w:val="24"/>
+        </w:rPr>
+        <w:fldChar w:fldCharType="separate"/>
+      </w:r>
+      <w:r>
+        <w:rPr>
+          <w:rFonts w:ascii="Times New Roman" w:hAnsi="Times New Roman" w:cs="Times New Roman"/>
+          <w:sz w:val="24"/>
+        </w:rPr>
+        <w:t>[2]</w:t>
+      </w:r>
+      <w:r>
+        <w:rPr>
+          <w:rFonts w:ascii="Times New Roman" w:hAnsi="Times New Roman" w:cs="Times New Roman"/>
+          <w:sz w:val="24"/>
+          <w:szCs w:val="24"/>
+        </w:rPr>
+        <w:fldChar w:fldCharType="end"/>
+      </w:r>
+      <w:r>
+        <w:rPr>
+          <w:rFonts w:ascii="Times New Roman" w:hAnsi="Times New Roman" w:cs="Times New Roman"/>
+          <w:sz w:val="24"/>
+          <w:szCs w:val="24"/>
+        </w:rPr>
+        <w:t xml:space="preserve">. </w:t>
+      </w:r>
+      <w:r>
+        <w:rPr>
+          <w:rFonts w:ascii="Times New Roman" w:hAnsi="Times New Roman" w:cs="Times New Roman"/>
+          <w:sz w:val="24"/>
+          <w:szCs w:val="24"/>
+        </w:rPr>
+        <w:t>The main difficulty is the immense number of possible tours for n cities: (</w:t>
+      </w:r>
+      <w:r>
+        <w:rPr>
+          <w:rFonts w:ascii="Times New Roman" w:hAnsi="Times New Roman" w:cs="Times New Roman"/>
+          <w:i/>
+          <w:iCs/>
+          <w:sz w:val="28"/>
+          <w:szCs w:val="28"/>
+        </w:rPr>
+        <w:t>n</w:t>
+      </w:r>
+      <w:r>
+        <w:rPr>
+          <w:rFonts w:ascii="Times New Roman" w:hAnsi="Times New Roman" w:cs="Times New Roman"/>
+          <w:sz w:val="24"/>
+          <w:szCs w:val="24"/>
+        </w:rPr>
+        <w:t>-1)! /2</w:t>
+      </w:r>
+      <w:r>
+        <w:rPr>
+          <w:rFonts w:ascii="Times New Roman" w:hAnsi="Times New Roman" w:cs="Times New Roman"/>
+          <w:sz w:val="24"/>
+          <w:szCs w:val="24"/>
+        </w:rPr>
+        <w:t xml:space="preserve"> </w:t>
+      </w:r>
+      <w:r>
+        <w:rPr>
+          <w:rFonts w:ascii="Times New Roman" w:hAnsi="Times New Roman" w:cs="Times New Roman"/>
+          <w:sz w:val="24"/>
+          <w:szCs w:val="24"/>
+        </w:rPr>
+        <w:fldChar w:fldCharType="begin"/>
+      </w:r>
+      <w:r>
+        <w:rPr>
+          <w:rFonts w:ascii="Times New Roman" w:hAnsi="Times New Roman" w:cs="Times New Roman"/>
+          <w:sz w:val="24"/>
+          <w:szCs w:val="24"/>
+        </w:rPr>
+        <w:instrText xml:space="preserve"> ADDIN ZOTERO_ITEM CSL_CITATION {"citationID":"QneV5Efe","properties":{"formattedCitation":"[3]","plainCitation":"[3]","noteIndex":0},"citationItems":[{"id":54,"uris":["http://zotero.org/users/6989342/items/VGVLMQET"],"uri":["http://zotero.org/users/6989342/items/VGVLMQET"],"itemData":{"id":54,"type":"article-journal","abstract":"This paper is the result of a literature study carried out by the authors. It is a review of the different attempts made to solve the Travelling Salesman Problem with Genetic Algorithms. We present crossover and mutation operators, developed to tackle the Travelling Salesman Problem with Genetic Algorithms with different representations such as: binary representation, path representation, adjacency representation, ordinal representation and matrix representation. Likewise, we show the experimental results obtained with different standard examples using combination of crossover and mutation operators in relation with path representation.","container-title":"Artificial Intelligence Review","DOI":"10.1023/A:1006529012972","ISSN":"1573-7462","issue":"2","journalAbbreviation":"Artificial Intelligence Review","language":"en","page":"129-170","source":"Springer Link","title":"Genetic Algorithms for the Travelling Salesman Problem: A Review of Representations and Operators","title-short":"Genetic Algorithms for the Travelling Salesman Problem","volume":"13","author":[{"family":"Larrañaga","given":"P."},{"family":"Kuijpers","given":"C.M.H."},{"family":"Murga","given":"R.H."},{"family":"Inza","given":"I."},{"family":"Dizdarevic","given":"S."}],"issued":{"date-parts":[["1999",4,1]]}}}],"schema":"https://github.com/citation-style-language/schema/raw/master/csl-citation.json"} </w:instrText>
+      </w:r>
+      <w:r>
+        <w:rPr>
+          <w:rFonts w:ascii="Times New Roman" w:hAnsi="Times New Roman" w:cs="Times New Roman"/>
+          <w:sz w:val="24"/>
+          <w:szCs w:val="24"/>
+        </w:rPr>
+        <w:fldChar w:fldCharType="separate"/>
+      </w:r>
+      <w:r>
+        <w:rPr>
+          <w:rFonts w:ascii="Times New Roman" w:hAnsi="Times New Roman" w:cs="Times New Roman"/>
+          <w:sz w:val="24"/>
+        </w:rPr>
+        <w:t>[3]</w:t>
+      </w:r>
+      <w:r>
+        <w:rPr>
+          <w:rFonts w:ascii="Times New Roman" w:hAnsi="Times New Roman" w:cs="Times New Roman"/>
+          <w:sz w:val="24"/>
+          <w:szCs w:val="24"/>
+        </w:rPr>
+        <w:fldChar w:fldCharType="end"/>
+      </w:r>
+    </w:p>
+    <w:p>
+      <w:pPr>
+        <w:spacing w:after="0" w:line="360" w:lineRule="auto"/>
+        <w:rPr>
+          <w:rFonts w:ascii="Times New Roman" w:hAnsi="Times New Roman" w:cs="Times New Roman"/>
+          <w:sz w:val="24"/>
+          <w:szCs w:val="24"/>
+        </w:rPr>
+      </w:pPr>
+    </w:p>
+    <w:p>
+      <w:pPr>
+        <w:spacing w:after="0" w:line="360" w:lineRule="auto"/>
+        <w:rPr>
+          <w:rFonts w:ascii="Times New Roman" w:hAnsi="Times New Roman" w:cs="Times New Roman"/>
+          <w:sz w:val="24"/>
+          <w:szCs w:val="24"/>
+        </w:rPr>
+      </w:pPr>
+      <w:r>
+        <w:rPr>
+          <w:rFonts w:ascii="Times New Roman" w:hAnsi="Times New Roman" w:cs="Times New Roman"/>
+          <w:sz w:val="24"/>
+          <w:szCs w:val="24"/>
+        </w:rPr>
+        <w:t>Travelling salesman problem is relatively an old problem the idea of this problem introduced as early as 1759 by Euler like TSP where a knight visits each square of chessboard exactly once in his tour. Although the term ‘</w:t>
+      </w:r>
+      <w:r>
+        <w:rPr>
+          <w:rFonts w:ascii="Times New Roman" w:hAnsi="Times New Roman" w:cs="Times New Roman"/>
+          <w:i/>
+          <w:iCs/>
+          <w:sz w:val="24"/>
+          <w:szCs w:val="24"/>
+        </w:rPr>
+        <w:t>travelling salesman</w:t>
+      </w:r>
+      <w:r>
+        <w:rPr>
+          <w:rFonts w:ascii="Times New Roman" w:hAnsi="Times New Roman" w:cs="Times New Roman"/>
+          <w:sz w:val="24"/>
+          <w:szCs w:val="24"/>
+        </w:rPr>
+        <w:t xml:space="preserve">’ coined in early 1930’s in a </w:t>
+      </w:r>
+      <w:r>
+        <w:rPr>
+          <w:rFonts w:ascii="Times New Roman" w:hAnsi="Times New Roman" w:cs="Times New Roman"/>
+          <w:sz w:val="24"/>
+          <w:szCs w:val="24"/>
+        </w:rPr>
+        <w:t>German</w:t>
+      </w:r>
+      <w:r>
+        <w:rPr>
+          <w:rFonts w:ascii="Times New Roman" w:hAnsi="Times New Roman" w:cs="Times New Roman"/>
+          <w:sz w:val="24"/>
+          <w:szCs w:val="24"/>
+        </w:rPr>
+        <w:t xml:space="preserve"> book written by a travelling salesman</w:t>
+      </w:r>
+      <w:r>
+        <w:rPr>
+          <w:rFonts w:ascii="Times New Roman" w:hAnsi="Times New Roman" w:cs="Times New Roman"/>
+          <w:sz w:val="24"/>
+          <w:szCs w:val="24"/>
+        </w:rPr>
+        <w:t xml:space="preserve"> </w:t>
+      </w:r>
+      <w:r>
+        <w:rPr>
+          <w:rFonts w:ascii="Times New Roman" w:hAnsi="Times New Roman" w:cs="Times New Roman"/>
+          <w:sz w:val="24"/>
+          <w:szCs w:val="24"/>
+        </w:rPr>
+        <w:fldChar w:fldCharType="begin"/>
+      </w:r>
+      <w:r>
+        <w:rPr>
+          <w:rFonts w:ascii="Times New Roman" w:hAnsi="Times New Roman" w:cs="Times New Roman"/>
+          <w:sz w:val="24"/>
+          <w:szCs w:val="24"/>
+        </w:rPr>
+        <w:instrText xml:space="preserve"> ADDIN ZOTERO_ITEM CSL_CITATION {"citationID":"PuvuNlKb","properties":{"formattedCitation":"[3]","plainCitation":"[3]","noteIndex":0},"citationItems":[{"id":54,"uris":["http://zotero.org/users/6989342/items/VGVLMQET"],"uri":["http://zotero.org/users/6989342/items/VGVLMQET"],"itemData":{"id":54,"type":"article-journal","abstract":"This paper is the result of a literature study carried out by the authors. It is a review of the different attempts made to solve the Travelling Salesman Problem with Genetic Algorithms. We present crossover and mutation operators, developed to tackle the Travelling Salesman Problem with Genetic Algorithms with different representations such as: binary representation, path representation, adjacency representation, ordinal representation and matrix representation. Likewise, we show the experimental results obtained with different standard examples using combination of crossover and mutation operators in relation with path representation.","container-title":"Artificial Intelligence Review","DOI":"10.1023/A:1006529012972","ISSN":"1573-7462","issue":"2","journalAbbreviation":"Artificial Intelligence Review","language":"en","page":"129-170","source":"Springer Link","title":"Genetic Algorithms for the Travelling Salesman Problem: A Review of Representations and Operators","title-short":"Genetic Algorithms for the Travelling Salesman Problem","volume":"13","author":[{"family":"Larrañaga","given":"P."},{"family":"Kuijpers","given":"C.M.H."},{"family":"Murga","given":"R.H."},{"family":"Inza","given":"I."},{"family":"Dizdarevic","given":"S."}],"issued":{"date-parts":[["1999",4,1]]}}}],"schema":"https://github.com/citation-style-language/schema/raw/master/csl-citation.json"} </w:instrText>
+      </w:r>
+      <w:r>
+        <w:rPr>
+          <w:rFonts w:ascii="Times New Roman" w:hAnsi="Times New Roman" w:cs="Times New Roman"/>
+          <w:sz w:val="24"/>
+          <w:szCs w:val="24"/>
+        </w:rPr>
+        <w:fldChar w:fldCharType="separate"/>
+      </w:r>
+      <w:r>
+        <w:rPr>
+          <w:rFonts w:ascii="Times New Roman" w:hAnsi="Times New Roman" w:cs="Times New Roman"/>
+          <w:sz w:val="24"/>
+        </w:rPr>
+        <w:t>[3]</w:t>
+      </w:r>
+      <w:r>
+        <w:rPr>
+          <w:rFonts w:ascii="Times New Roman" w:hAnsi="Times New Roman" w:cs="Times New Roman"/>
+          <w:sz w:val="24"/>
+          <w:szCs w:val="24"/>
+        </w:rPr>
+        <w:fldChar w:fldCharType="end"/>
+      </w:r>
+      <w:r>
+        <w:rPr>
+          <w:rFonts w:ascii="Times New Roman" w:hAnsi="Times New Roman" w:cs="Times New Roman"/>
+          <w:sz w:val="24"/>
+          <w:szCs w:val="24"/>
+        </w:rPr>
+        <w:t xml:space="preserve">. </w:t>
+      </w:r>
+      <w:r>
+        <w:rPr>
+          <w:rFonts w:ascii="Times New Roman" w:hAnsi="Times New Roman" w:cs="Times New Roman"/>
+          <w:sz w:val="24"/>
+          <w:szCs w:val="24"/>
+        </w:rPr>
+        <w:t xml:space="preserve"> </w:t>
+      </w:r>
+    </w:p>
+    <w:p>
+      <w:pPr>
+        <w:spacing w:after="0" w:line="360" w:lineRule="auto"/>
+        <w:rPr>
+          <w:rFonts w:ascii="Times New Roman" w:hAnsi="Times New Roman" w:cs="Times New Roman"/>
+          <w:sz w:val="24"/>
+          <w:szCs w:val="24"/>
+        </w:rPr>
+      </w:pPr>
+      <w:r>
+        <w:rPr>
+          <w:rFonts w:ascii="Times New Roman" w:hAnsi="Times New Roman" w:cs="Times New Roman"/>
+          <w:sz w:val="24"/>
+          <w:szCs w:val="24"/>
+        </w:rPr>
+        <w:tab/>
+      </w:r>
+      <w:r>
+        <w:rPr>
+          <w:rFonts w:ascii="Times New Roman" w:hAnsi="Times New Roman" w:cs="Times New Roman"/>
+          <w:sz w:val="24"/>
+          <w:szCs w:val="24"/>
+        </w:rPr>
+        <w:t xml:space="preserve">Over the years TSP has occupied the interest of numerous researchers. The reason for this is the lack of polynomial time algorithm to resolve the problem Although there </w:t>
+      </w:r>
+      <w:r>
+        <w:rPr>
+          <w:rFonts w:ascii="Times New Roman" w:hAnsi="Times New Roman" w:cs="Times New Roman"/>
+          <w:sz w:val="24"/>
+          <w:szCs w:val="24"/>
+        </w:rPr>
+        <w:t xml:space="preserve">are </w:t>
+      </w:r>
+      <w:r>
+        <w:rPr>
+          <w:rFonts w:ascii="Times New Roman" w:hAnsi="Times New Roman" w:cs="Times New Roman"/>
+          <w:sz w:val="24"/>
+          <w:szCs w:val="24"/>
+        </w:rPr>
+        <w:lastRenderedPageBreak/>
+        <w:t>several techniques available to solve the travelling salesman problem</w:t>
+      </w:r>
+      <w:r>
+        <w:rPr>
+          <w:rFonts w:ascii="Times New Roman" w:hAnsi="Times New Roman" w:cs="Times New Roman"/>
+          <w:sz w:val="24"/>
+          <w:szCs w:val="24"/>
+        </w:rPr>
+        <w:t xml:space="preserve"> </w:t>
+      </w:r>
+      <w:r>
+        <w:rPr>
+          <w:rFonts w:ascii="Times New Roman" w:hAnsi="Times New Roman" w:cs="Times New Roman"/>
+          <w:sz w:val="24"/>
+          <w:szCs w:val="24"/>
+        </w:rPr>
+        <w:fldChar w:fldCharType="begin"/>
+      </w:r>
+      <w:r>
+        <w:rPr>
+          <w:rFonts w:ascii="Times New Roman" w:hAnsi="Times New Roman" w:cs="Times New Roman"/>
+          <w:sz w:val="24"/>
+          <w:szCs w:val="24"/>
+        </w:rPr>
+        <w:instrText xml:space="preserve"> ADDIN ZOTERO_ITEM CSL_CITATION {"citationID":"X0lUB2oL","properties":{"formattedCitation":"[4], [5]","plainCitation":"[4], [5]","noteIndex":0},"citationItems":[{"id":42,"uris":["http://zotero.org/users/6989342/items/9Z6VS2ZS"],"uri":["http://zotero.org/users/6989342/items/9Z6VS2ZS"],"itemData":{"id":42,"type":"paper-conference","abstract":"This paper presents a new algorithm for solving the travelling salesman problem (TSP). The TSP is one of the most known combinatorial optimisation problems. It is about finding the shortest Hamiltonian cycle relating N cities. The algorithm is inspired from both genetic algorithms and quantum computing fields. It extends the standard genetic algorithms by combining them to some concepts and principles provided from quantum computing field such as quantum bit, states superposition and interference. The obtained results from the application of the proposed algorithm on some instances of TSP are significantly better than those provided by standard genetic algorithms.","container-title":"2004 IEEE International Conference on Industrial Technology, 2004. IEEE ICIT '04.","DOI":"10.1109/ICIT.2004.1490730","event":"2004 IEEE International Conference on Industrial Technology, 2004. IEEE ICIT '04.","page":"1192-1197 Vol. 3","source":"IEEE Xplore","title":"A new quantum-inspired genetic algorithm for solving the travelling salesman problem","volume":"3","author":[{"family":"Talbi","given":"H."},{"family":"Draa","given":"A."},{"family":"Batouche","given":"M."}],"issued":{"date-parts":[["2004",12]]}}},{"id":46,"uris":["http://zotero.org/users/6989342/items/CNSPHS7Y"],"uri":["http://zotero.org/users/6989342/items/CNSPHS7Y"],"itemData":{"id":46,"type":"paper-conference","abstract":"From the Publisher: \nThis book brings together - in an informal and tutorial fashion - the computer techniques, mathematical tools, and research results that will enable both students and practitioners to apply genetic algorithms to problems in many fields. \n \nMajor concepts are illustrated with running examples, and major algorithms are illustrated by Pascal computer programs. No prior knowledge of GAs or genetics is assumed, and only a minimum of computer programming and mathematics background is required.","DOI":"10.5860/choice.27-0936","source":"Semantic Scholar","title":"Genetic Algorithms in Search Optimization and Machine Learning","author":[{"family":"Goldberg","given":"D."}],"issued":{"date-parts":[["1988"]]}}}],"schema":"https://github.com/citation-style-language/schema/raw/master/csl-citation.json"} </w:instrText>
+      </w:r>
+      <w:r>
+        <w:rPr>
+          <w:rFonts w:ascii="Times New Roman" w:hAnsi="Times New Roman" w:cs="Times New Roman"/>
+          <w:sz w:val="24"/>
+          <w:szCs w:val="24"/>
+        </w:rPr>
+        <w:fldChar w:fldCharType="separate"/>
+      </w:r>
+      <w:r>
+        <w:rPr>
+          <w:rFonts w:ascii="Times New Roman" w:hAnsi="Times New Roman" w:cs="Times New Roman"/>
+          <w:sz w:val="24"/>
+        </w:rPr>
+        <w:t>[4], [5]</w:t>
+      </w:r>
+      <w:r>
+        <w:rPr>
+          <w:rFonts w:ascii="Times New Roman" w:hAnsi="Times New Roman" w:cs="Times New Roman"/>
+          <w:sz w:val="24"/>
+          <w:szCs w:val="24"/>
+        </w:rPr>
+        <w:fldChar w:fldCharType="end"/>
+      </w:r>
+      <w:r>
+        <w:rPr>
+          <w:rFonts w:ascii="Times New Roman" w:hAnsi="Times New Roman" w:cs="Times New Roman"/>
+          <w:sz w:val="24"/>
+          <w:szCs w:val="24"/>
+        </w:rPr>
+        <w:t xml:space="preserve"> but these techniques are not optimized.</w:t>
+      </w:r>
+      <w:r>
+        <w:rPr>
+          <w:rFonts w:ascii="Times New Roman" w:hAnsi="Times New Roman" w:cs="Times New Roman"/>
+          <w:sz w:val="24"/>
+          <w:szCs w:val="24"/>
+        </w:rPr>
+        <w:t xml:space="preserve"> </w:t>
+      </w:r>
+      <w:r>
+        <w:rPr>
+          <w:rFonts w:ascii="Times New Roman" w:hAnsi="Times New Roman" w:cs="Times New Roman"/>
+          <w:sz w:val="24"/>
+          <w:szCs w:val="24"/>
+        </w:rPr>
+        <w:t xml:space="preserve">TSP is applicable on variety of routing and scheduling problems </w:t>
+      </w:r>
+      <w:r>
+        <w:rPr>
+          <w:rFonts w:ascii="Times New Roman" w:hAnsi="Times New Roman" w:cs="Times New Roman"/>
+          <w:sz w:val="24"/>
+          <w:szCs w:val="24"/>
+        </w:rPr>
+        <w:fldChar w:fldCharType="begin"/>
+      </w:r>
+      <w:r>
+        <w:rPr>
+          <w:rFonts w:ascii="Times New Roman" w:hAnsi="Times New Roman" w:cs="Times New Roman"/>
+          <w:sz w:val="24"/>
+          <w:szCs w:val="24"/>
+        </w:rPr>
+        <w:instrText xml:space="preserve"> ADDIN ZOTERO_ITEM CSL_CITATION {"citationID":"QtOPwAH9","properties":{"formattedCitation":"[6]","plainCitation":"[6]","noteIndex":0},"citationItems":[{"id":55,"uris":["http://zotero.org/users/6989342/items/3NISYD59"],"uri":["http://zotero.org/users/6989342/items/3NISYD59"],"itemData":{"id":55,"type":"article-journal","abstract":"The traveling-salesman problem is that of finding a permutation P = (1 i2i3 … in) of the integers from 1 through n that minimizes the quantity  where the aαβ are a given set of real numbers. More accurately, since there are only (n − 1)′ possibilities to consider, the problem is to find an efficient method for choosing a minimizing permutation. This problem was posed, in 1934, by Hassler Whitney in a seminar talk at Princeton University. There are as yet no acceptable computational methods, and surprisingly few mathematical results relative to the problem.","container-title":"Operations Research","DOI":"10.1287/opre.4.1.61","ISSN":"0030-364X","issue":"1","journalAbbreviation":"Operations Research","note":"publisher: INFORMS","page":"61-75","source":"pubsonline.informs.org (Atypon)","title":"The Traveling-Salesman Problem","volume":"4","author":[{"family":"Flood","given":"Merrill M."}],"issued":{"date-parts":[["1956",2,1]]}}}],"schema":"https://github.com/citation-style-language/schema/raw/master/csl-citation.json"} </w:instrText>
+      </w:r>
+      <w:r>
+        <w:rPr>
+          <w:rFonts w:ascii="Times New Roman" w:hAnsi="Times New Roman" w:cs="Times New Roman"/>
+          <w:sz w:val="24"/>
+          <w:szCs w:val="24"/>
+        </w:rPr>
+        <w:fldChar w:fldCharType="separate"/>
+      </w:r>
+      <w:r>
+        <w:rPr>
+          <w:rFonts w:ascii="Times New Roman" w:hAnsi="Times New Roman" w:cs="Times New Roman"/>
+          <w:sz w:val="24"/>
+        </w:rPr>
+        <w:t>[6]</w:t>
+      </w:r>
+      <w:r>
+        <w:rPr>
+          <w:rFonts w:ascii="Times New Roman" w:hAnsi="Times New Roman" w:cs="Times New Roman"/>
+          <w:sz w:val="24"/>
+          <w:szCs w:val="24"/>
+        </w:rPr>
+        <w:fldChar w:fldCharType="end"/>
+      </w:r>
+      <w:r>
+        <w:rPr>
+          <w:rFonts w:ascii="Times New Roman" w:hAnsi="Times New Roman" w:cs="Times New Roman"/>
+          <w:sz w:val="24"/>
+          <w:szCs w:val="24"/>
+        </w:rPr>
+        <w:t xml:space="preserve">. Multiple heuristic approach has been developed to solve TSP as described in </w:t>
+      </w:r>
+      <w:r>
+        <w:rPr>
+          <w:rFonts w:ascii="Times New Roman" w:hAnsi="Times New Roman" w:cs="Times New Roman"/>
+          <w:sz w:val="24"/>
+          <w:szCs w:val="24"/>
+        </w:rPr>
+        <w:fldChar w:fldCharType="begin"/>
+      </w:r>
+      <w:r>
+        <w:rPr>
+          <w:rFonts w:ascii="Times New Roman" w:hAnsi="Times New Roman" w:cs="Times New Roman"/>
+          <w:sz w:val="24"/>
+          <w:szCs w:val="24"/>
+        </w:rPr>
+        <w:instrText xml:space="preserve"> ADDIN ZOTERO_ITEM CSL_CITATION {"citationID":"bE4ZRzoT","properties":{"formattedCitation":"[7]","plainCitation":"[7]","noteIndex":0},"citationItems":[{"id":57,"uris":["http://zotero.org/users/6989342/items/9QNTIRJY"],"uri":["http://zotero.org/users/6989342/items/9QNTIRJY"],"itemData":{"id":57,"type":"article-journal","container-title":"Networks","DOI":"https://doi.org/10.1002/net.3230180309","ISSN":"1097-0037","issue":"3","language":"en","note":"_eprint: https://onlinelibrary.wiley.com/doi/pdf/10.1002/net.3230180309","page":"253-254","source":"Wiley Online Library","title":"The traveling salesman problem, edited by E.L. Lawler, J.K. Lenstra, A.H.G. Rinnooy Kan, and D.B Shmoys, John Wiley &amp; Sons, Chichester, 1985, 463 pp","volume":"18","author":[{"family":"Johnson","given":"R."},{"family":"Pilcher","given":"M. G."}],"issued":{"date-parts":[["1988"]]}}}],"schema":"https://github.com/citation-style-language/schema/raw/master/csl-citation.json"} </w:instrText>
+      </w:r>
+      <w:r>
+        <w:rPr>
+          <w:rFonts w:ascii="Times New Roman" w:hAnsi="Times New Roman" w:cs="Times New Roman"/>
+          <w:sz w:val="24"/>
+          <w:szCs w:val="24"/>
+        </w:rPr>
+        <w:fldChar w:fldCharType="separate"/>
+      </w:r>
+      <w:r>
+        <w:rPr>
+          <w:rFonts w:ascii="Times New Roman" w:hAnsi="Times New Roman" w:cs="Times New Roman"/>
+          <w:sz w:val="24"/>
+        </w:rPr>
+        <w:t>[7]</w:t>
+      </w:r>
+      <w:r>
+        <w:rPr>
+          <w:rFonts w:ascii="Times New Roman" w:hAnsi="Times New Roman" w:cs="Times New Roman"/>
+          <w:sz w:val="24"/>
+          <w:szCs w:val="24"/>
+        </w:rPr>
+        <w:fldChar w:fldCharType="end"/>
+      </w:r>
+      <w:r>
+        <w:rPr>
+          <w:rFonts w:ascii="Times New Roman" w:hAnsi="Times New Roman" w:cs="Times New Roman"/>
+          <w:sz w:val="24"/>
+          <w:szCs w:val="24"/>
+        </w:rPr>
+        <w:t>.</w:t>
+      </w:r>
+      <w:r>
+        <w:rPr>
+          <w:rFonts w:ascii="Times New Roman" w:hAnsi="Times New Roman" w:cs="Times New Roman"/>
+          <w:sz w:val="24"/>
+          <w:szCs w:val="24"/>
+        </w:rPr>
+        <w:t xml:space="preserve"> Using genetic algorithm the first researcher to tackle the travelling salesman problem was Brady </w:t>
+      </w:r>
+      <w:r>
+        <w:rPr>
+          <w:rFonts w:ascii="Times New Roman" w:hAnsi="Times New Roman" w:cs="Times New Roman"/>
+          <w:sz w:val="24"/>
+          <w:szCs w:val="24"/>
+        </w:rPr>
+        <w:fldChar w:fldCharType="begin"/>
+      </w:r>
+      <w:r>
+        <w:rPr>
+          <w:rFonts w:ascii="Times New Roman" w:hAnsi="Times New Roman" w:cs="Times New Roman"/>
+          <w:sz w:val="24"/>
+          <w:szCs w:val="24"/>
+        </w:rPr>
+        <w:instrText xml:space="preserve"> ADDIN ZOTERO_ITEM CSL_CITATION {"citationID":"QLFNaPor","properties":{"formattedCitation":"[8]","plainCitation":"[8]","noteIndex":0},"citationItems":[{"id":59,"uris":["http://zotero.org/users/6989342/items/GC8J8LQZ"],"uri":["http://zotero.org/users/6989342/items/GC8J8LQZ"],"itemData":{"id":59,"type":"article-journal","abstract":"Several problems, in particular the ‘travelling salesman’ problem1 wherein one seeks the shortest route encompassing a randomly distributed group of cities, have been optimized by repeated random alteration (mutation) of a trial solution followed by selection of the cheaper (fitter) solution. Most non-trivial problems have complicated fitness functions, and optimization tends to become stuck in local fitness maxima. A recently introduced strategy to escape (simulated annealing) involves accepting unfavourable mutations with finite probability1–3. Independently, there has been interest in genetic strategies which overcome the problem of fitness maxima in biological evolution4–6, and several authors have applied biological elements to optimization7,8. Here we use computer algorithms to investigate new strategies for the 64-city travelling salesman problem, which combine conventional optimization or ‘quenching’ with biological elements, namely having a population of trial solutions, helping weaker individuals to survive, and an analogue of sexual crossing-over of genes. The new strategies were faster and gave better results than simulated annealing.","container-title":"Nature","DOI":"10.1038/317804a0","ISSN":"1476-4687","issue":"6040","language":"en","note":"number: 6040\npublisher: Nature Publishing Group","page":"804-806","source":"www.nature.com","title":"Optimization strategies gleaned from biological evolution","volume":"317","author":[{"family":"Brady","given":"R. M."}],"issued":{"date-parts":[["1985",10]]}}}],"schema":"https://github.com/citation-style-language/schema/raw/master/csl-citation.json"} </w:instrText>
+      </w:r>
+      <w:r>
+        <w:rPr>
+          <w:rFonts w:ascii="Times New Roman" w:hAnsi="Times New Roman" w:cs="Times New Roman"/>
+          <w:sz w:val="24"/>
+          <w:szCs w:val="24"/>
+        </w:rPr>
+        <w:fldChar w:fldCharType="separate"/>
+      </w:r>
+      <w:r>
+        <w:rPr>
+          <w:rFonts w:ascii="Times New Roman" w:hAnsi="Times New Roman" w:cs="Times New Roman"/>
+          <w:sz w:val="24"/>
+        </w:rPr>
+        <w:t>[8]</w:t>
+      </w:r>
+      <w:r>
+        <w:rPr>
+          <w:rFonts w:ascii="Times New Roman" w:hAnsi="Times New Roman" w:cs="Times New Roman"/>
+          <w:sz w:val="24"/>
+          <w:szCs w:val="24"/>
+        </w:rPr>
+        <w:fldChar w:fldCharType="end"/>
+      </w:r>
+    </w:p>
+    <w:p>
+      <w:pPr>
+        <w:spacing w:after="0" w:line="360" w:lineRule="auto"/>
+        <w:rPr>
+          <w:rFonts w:ascii="Times New Roman" w:hAnsi="Times New Roman" w:cs="Times New Roman"/>
+          <w:sz w:val="24"/>
+          <w:szCs w:val="24"/>
+        </w:rPr>
+      </w:pPr>
+    </w:p>
+    <w:p>
+      <w:pPr>
+        <w:spacing w:after="0" w:line="360" w:lineRule="auto"/>
+        <w:rPr>
+          <w:rFonts w:ascii="Times New Roman" w:hAnsi="Times New Roman" w:cs="Times New Roman"/>
+          <w:sz w:val="24"/>
+          <w:szCs w:val="24"/>
+        </w:rPr>
+      </w:pPr>
+      <w:r>
+        <w:rPr>
+          <w:rFonts w:ascii="Times New Roman" w:hAnsi="Times New Roman" w:cs="Times New Roman"/>
+          <w:sz w:val="24"/>
+          <w:szCs w:val="24"/>
+        </w:rPr>
+        <w:t xml:space="preserve">In recent years numerous papers has been published on the optimization of NP-hard problem in different application domain such as computer science, biology, telecommunication. The search problem using genetic algorithm was introduced by Holland in 1975 </w:t>
+      </w:r>
+      <w:r>
+        <w:rPr>
+          <w:rFonts w:ascii="Times New Roman" w:hAnsi="Times New Roman" w:cs="Times New Roman"/>
+          <w:sz w:val="24"/>
+          <w:szCs w:val="24"/>
+        </w:rPr>
+        <w:fldChar w:fldCharType="begin"/>
+      </w:r>
+      <w:r>
+        <w:rPr>
+          <w:rFonts w:ascii="Times New Roman" w:hAnsi="Times New Roman" w:cs="Times New Roman"/>
+          <w:sz w:val="24"/>
+          <w:szCs w:val="24"/>
+        </w:rPr>
+        <w:instrText xml:space="preserve"> ADDIN ZOTERO_ITEM CSL_CITATION {"citationID":"9UrvwAxu","properties":{"formattedCitation":"[9]","plainCitation":"[9]","noteIndex":0},"citationItems":[{"id":61,"uris":["http://zotero.org/users/6989342/items/WEMQ55B5"],"uri":["http://zotero.org/users/6989342/items/WEMQ55B5"],"itemData":{"id":61,"type":"webpage","abstract":"Genetic algorithms are playing an increasingly important role in studies of complex adaptive systems, ranging from adaptive agents in economic theory to the use of machine learning techniques in the design of complex devices such as aircraft turbines and integrated circuits. Adaptation in Natural and Artificial Systems is the book that initiated this field of study, presenting the theoretical foundations and exploring applications.In its most familiar form, adaptation is a biological process, whereby organisms evolve by rearranging genetic material to survive in environments confronting them. In this now classic work, Holland presents a mathematical model that allows for the nonlinearity of such complex interactions. He demonstrates the model's universality by applying it to economics, physiological psychology, game theory, and artificial intelligence and then outlines the way in which this approach modifies the traditional views of mathematical genetics.Initially applying his concepts to simply defined artificial systems with limited numbers of parameters, Holland goes on to explore their use in the study of a wide range of complex, naturally occuring processes, concentrating on systems having multiple factors that interact in nonlinear ways. Along the way he accounts for major effects of coadaptation and coevolution: the emergence of building blocks, or schemata, that are recombined and passed on to succeeding generations to provide, innovations and improvements.","language":"en","note":"publisher: The MIT Press","title":"Adaptation in Natural and Artificial Systems | The MIT Press","URL":"https://mitpress.mit.edu/books/adaptation-natural-and-artificial-systems","author":[{"family":"Press","given":"The MIT"}],"accessed":{"date-parts":[["2021",3,26]]}}}],"schema":"https://github.com/citation-style-language/schema/raw/master/csl-citation.json"} </w:instrText>
+      </w:r>
+      <w:r>
+        <w:rPr>
+          <w:rFonts w:ascii="Times New Roman" w:hAnsi="Times New Roman" w:cs="Times New Roman"/>
+          <w:sz w:val="24"/>
+          <w:szCs w:val="24"/>
+        </w:rPr>
+        <w:fldChar w:fldCharType="separate"/>
+      </w:r>
+      <w:r>
+        <w:rPr>
+          <w:rFonts w:ascii="Times New Roman" w:hAnsi="Times New Roman" w:cs="Times New Roman"/>
+          <w:sz w:val="24"/>
+        </w:rPr>
+        <w:t>[9]</w:t>
+      </w:r>
+      <w:r>
+        <w:rPr>
+          <w:rFonts w:ascii="Times New Roman" w:hAnsi="Times New Roman" w:cs="Times New Roman"/>
+          <w:sz w:val="24"/>
+          <w:szCs w:val="24"/>
+        </w:rPr>
+        <w:fldChar w:fldCharType="end"/>
+      </w:r>
+      <w:r>
+        <w:rPr>
+          <w:rFonts w:ascii="Times New Roman" w:hAnsi="Times New Roman" w:cs="Times New Roman"/>
+          <w:sz w:val="24"/>
+          <w:szCs w:val="24"/>
+        </w:rPr>
+        <w:t>. Space search problem are represented as ‘</w:t>
+      </w:r>
+      <w:r>
+        <w:rPr>
+          <w:rFonts w:ascii="Times New Roman" w:hAnsi="Times New Roman" w:cs="Times New Roman"/>
+          <w:i/>
+          <w:iCs/>
+          <w:sz w:val="24"/>
+          <w:szCs w:val="24"/>
+        </w:rPr>
+        <w:t>individuals</w:t>
+      </w:r>
+      <w:r>
+        <w:rPr>
+          <w:rFonts w:ascii="Times New Roman" w:hAnsi="Times New Roman" w:cs="Times New Roman"/>
+          <w:sz w:val="24"/>
+          <w:szCs w:val="24"/>
+        </w:rPr>
+        <w:t>’ which are represented by character of strings referred as ‘</w:t>
+      </w:r>
+      <w:r>
+        <w:rPr>
+          <w:rFonts w:ascii="Times New Roman" w:hAnsi="Times New Roman" w:cs="Times New Roman"/>
+          <w:i/>
+          <w:iCs/>
+          <w:sz w:val="24"/>
+          <w:szCs w:val="24"/>
+        </w:rPr>
+        <w:t>chromosomes</w:t>
+      </w:r>
+      <w:r>
+        <w:rPr>
+          <w:rFonts w:ascii="Times New Roman" w:hAnsi="Times New Roman" w:cs="Times New Roman"/>
+          <w:sz w:val="24"/>
+          <w:szCs w:val="24"/>
+        </w:rPr>
+        <w:t>’</w:t>
+      </w:r>
+    </w:p>
+    <w:p>
+      <w:pPr>
+        <w:spacing w:after="0" w:line="360" w:lineRule="auto"/>
+        <w:rPr>
+          <w:rFonts w:ascii="Times New Roman" w:hAnsi="Times New Roman" w:cs="Times New Roman"/>
+          <w:sz w:val="24"/>
+          <w:szCs w:val="24"/>
+        </w:rPr>
+      </w:pPr>
+    </w:p>
+    <w:p>
+      <w:pPr>
+        <w:spacing w:after="0" w:line="360" w:lineRule="auto"/>
+        <w:ind w:firstLine="720"/>
+      </w:pPr>
+      <w:r>
+        <w:rPr>
+          <w:b/>
+          <w:bCs/>
+        </w:rPr>
+        <w:t>BEGIN</w:t>
+      </w:r>
+      <w:r>
+        <w:t xml:space="preserve"> AGA</w:t>
+      </w:r>
+    </w:p>
+    <w:p>
+      <w:pPr>
+        <w:spacing w:after="0" w:line="360" w:lineRule="auto"/>
+        <w:ind w:left="720" w:firstLine="720"/>
+      </w:pPr>
+      <w:r>
+        <w:t>Make initial population at random.</w:t>
+      </w:r>
+    </w:p>
+    <w:p>
+      <w:pPr>
+        <w:spacing w:after="0" w:line="360" w:lineRule="auto"/>
+        <w:ind w:left="720" w:firstLine="720"/>
+      </w:pPr>
+      <w:r>
+        <w:rPr>
+          <w:b/>
+          <w:bCs/>
+        </w:rPr>
+        <w:t>WHILE NOT</w:t>
+      </w:r>
+      <w:r>
+        <w:t xml:space="preserve"> stop </w:t>
+      </w:r>
+      <w:r>
+        <w:rPr>
+          <w:b/>
+          <w:bCs/>
+        </w:rPr>
+        <w:t>DO</w:t>
+      </w:r>
+    </w:p>
+    <w:p>
+      <w:pPr>
+        <w:spacing w:after="0" w:line="360" w:lineRule="auto"/>
+        <w:ind w:left="720" w:firstLine="720"/>
+        <w:rPr>
+          <w:b/>
+          <w:bCs/>
+        </w:rPr>
+      </w:pPr>
+      <w:r>
+        <w:tab/>
+      </w:r>
+      <w:r>
+        <w:rPr>
+          <w:b/>
+          <w:bCs/>
+        </w:rPr>
+        <w:t>BEGIN</w:t>
+      </w:r>
+    </w:p>
+    <w:p>
+      <w:pPr>
+        <w:spacing w:after="0" w:line="360" w:lineRule="auto"/>
+        <w:ind w:left="720" w:firstLine="720"/>
+      </w:pPr>
+      <w:r>
+        <w:tab/>
+      </w:r>
+      <w:r>
+        <w:tab/>
+      </w:r>
+      <w:r>
+        <w:rPr>
+          <w:i/>
+          <w:iCs/>
+        </w:rPr>
+        <w:t>Select parents</w:t>
+      </w:r>
+      <w:r>
+        <w:t xml:space="preserve"> from the population. </w:t>
+      </w:r>
+    </w:p>
+    <w:p>
+      <w:pPr>
+        <w:spacing w:after="0" w:line="360" w:lineRule="auto"/>
+        <w:ind w:left="2160" w:firstLine="720"/>
+      </w:pPr>
+      <w:r>
+        <w:rPr>
+          <w:i/>
+          <w:iCs/>
+        </w:rPr>
+        <w:t>Produce children</w:t>
+      </w:r>
+      <w:r>
+        <w:t xml:space="preserve"> from the selected parents. </w:t>
+      </w:r>
+    </w:p>
+    <w:p>
+      <w:pPr>
+        <w:spacing w:after="0" w:line="360" w:lineRule="auto"/>
+        <w:ind w:left="2160" w:firstLine="720"/>
+      </w:pPr>
+      <w:r>
+        <w:rPr>
+          <w:i/>
+          <w:iCs/>
+        </w:rPr>
+        <w:t>Mutate</w:t>
+      </w:r>
+      <w:r>
+        <w:t xml:space="preserve"> the individuals. </w:t>
+      </w:r>
+    </w:p>
+    <w:p>
+      <w:pPr>
+        <w:spacing w:after="0" w:line="360" w:lineRule="auto"/>
+        <w:ind w:left="2160" w:firstLine="720"/>
+      </w:pPr>
+      <w:r>
+        <w:rPr>
+          <w:i/>
+          <w:iCs/>
+        </w:rPr>
+        <w:t>Extend</w:t>
+      </w:r>
+      <w:r>
+        <w:t xml:space="preserve"> the population adding the children to it. </w:t>
+      </w:r>
+    </w:p>
+    <w:p>
+      <w:pPr>
+        <w:spacing w:after="0" w:line="360" w:lineRule="auto"/>
+        <w:ind w:left="2160" w:firstLine="720"/>
+      </w:pPr>
+      <w:r>
+        <w:rPr>
+          <w:i/>
+          <w:iCs/>
+        </w:rPr>
+        <w:t>Reduce</w:t>
+      </w:r>
+      <w:r>
+        <w:t xml:space="preserve"> the extend population.</w:t>
+      </w:r>
+    </w:p>
+    <w:p>
+      <w:pPr>
+        <w:spacing w:after="0" w:line="360" w:lineRule="auto"/>
+        <w:ind w:left="1440" w:firstLine="720"/>
+        <w:rPr>
+          <w:b/>
+          <w:bCs/>
+        </w:rPr>
+      </w:pPr>
+      <w:r>
+        <w:rPr>
+          <w:b/>
+          <w:bCs/>
+        </w:rPr>
+        <w:t>END</w:t>
+      </w:r>
+    </w:p>
+    <w:p>
+      <w:pPr>
+        <w:spacing w:after="0" w:line="360" w:lineRule="auto"/>
+        <w:ind w:left="720" w:firstLine="720"/>
+      </w:pPr>
+      <w:r>
+        <w:t>Output the best individual found.</w:t>
+      </w:r>
+    </w:p>
+    <w:p>
+      <w:pPr>
+        <w:spacing w:after="0" w:line="360" w:lineRule="auto"/>
+        <w:ind w:firstLine="720"/>
+      </w:pPr>
+      <w:r>
+        <w:rPr>
+          <w:b/>
+          <w:bCs/>
+        </w:rPr>
+        <w:t>END</w:t>
+      </w:r>
+      <w:r>
+        <w:t xml:space="preserve"> AGA</w:t>
+      </w:r>
+    </w:p>
+    <w:p>
+      <w:pPr>
+        <w:spacing w:after="0" w:line="360" w:lineRule="auto"/>
+        <w:ind w:firstLine="720"/>
         <w:jc w:val="center"/>
         <w:rPr>
           <w:rFonts w:ascii="Times New Roman" w:hAnsi="Times New Roman" w:cs="Times New Roman"/>
-          <w:sz w:val="28"/>
-          <w:szCs w:val="28"/>
-        </w:rPr>
-      </w:pPr>
-      <w:r>
-        <w:rPr>
-          <w:rFonts w:ascii="Times New Roman" w:hAnsi="Times New Roman" w:cs="Times New Roman"/>
-          <w:sz w:val="28"/>
-          <w:szCs w:val="28"/>
-        </w:rPr>
-        <w:t xml:space="preserve"> Sudbury, Ontario, Canada </w:t>
-      </w:r>
-    </w:p>
-    <w:p>
-      <w:pPr>
-        <w:spacing w:after="0"/>
-        <w:jc w:val="center"/>
-        <w:rPr>
-          <w:rFonts w:ascii="Times New Roman" w:hAnsi="Times New Roman" w:cs="Times New Roman"/>
-          <w:sz w:val="28"/>
-          <w:szCs w:val="28"/>
-        </w:rPr>
-      </w:pPr>
-    </w:p>
-    <w:p>
-      <w:pPr>
-        <w:spacing w:after="0"/>
-        <w:jc w:val="center"/>
-        <w:rPr>
-          <w:rFonts w:ascii="Times New Roman" w:hAnsi="Times New Roman" w:cs="Times New Roman"/>
-          <w:sz w:val="28"/>
-          <w:szCs w:val="28"/>
-        </w:rPr>
-      </w:pPr>
-    </w:p>
-    <w:p>
-      <w:pPr>
-        <w:spacing w:after="0"/>
-        <w:jc w:val="center"/>
-        <w:rPr>
-          <w:rFonts w:ascii="Times New Roman" w:hAnsi="Times New Roman" w:cs="Times New Roman"/>
-          <w:sz w:val="28"/>
-          <w:szCs w:val="28"/>
-        </w:rPr>
-      </w:pPr>
-    </w:p>
-    <w:p>
-      <w:pPr>
-        <w:spacing w:after="0"/>
-        <w:jc w:val="center"/>
-        <w:rPr>
-          <w:rFonts w:ascii="Times New Roman" w:hAnsi="Times New Roman" w:cs="Times New Roman"/>
-          <w:sz w:val="28"/>
-          <w:szCs w:val="28"/>
-        </w:rPr>
-      </w:pPr>
-    </w:p>
-    <w:p>
-      <w:pPr>
-        <w:spacing w:after="0"/>
-        <w:jc w:val="center"/>
-        <w:rPr>
-          <w:rFonts w:ascii="Times New Roman" w:hAnsi="Times New Roman" w:cs="Times New Roman"/>
-          <w:sz w:val="28"/>
-          <w:szCs w:val="28"/>
-        </w:rPr>
-      </w:pPr>
-    </w:p>
-    <w:p>
-      <w:pPr>
-        <w:spacing w:after="0"/>
-        <w:jc w:val="center"/>
-        <w:rPr>
-          <w:rFonts w:ascii="Times New Roman" w:hAnsi="Times New Roman" w:cs="Times New Roman"/>
-          <w:sz w:val="28"/>
-          <w:szCs w:val="28"/>
-        </w:rPr>
-      </w:pPr>
-    </w:p>
-    <w:p>
-      <w:pPr>
-        <w:spacing w:after="0"/>
-        <w:jc w:val="center"/>
-        <w:rPr>
-          <w:rFonts w:ascii="Times New Roman" w:hAnsi="Times New Roman" w:cs="Times New Roman"/>
-          <w:sz w:val="28"/>
-          <w:szCs w:val="28"/>
-        </w:rPr>
-      </w:pPr>
-      <w:r>
-        <w:rPr>
-          <w:rFonts w:ascii="Times New Roman" w:hAnsi="Times New Roman" w:cs="Times New Roman"/>
-          <w:sz w:val="28"/>
-          <w:szCs w:val="28"/>
-        </w:rPr>
-        <w:t>Winter 2021</w:t>
+          <w:b/>
+          <w:bCs/>
+          <w:sz w:val="24"/>
+          <w:szCs w:val="24"/>
+        </w:rPr>
+      </w:pPr>
+      <w:r>
+        <w:rPr>
+          <w:i/>
+          <w:iCs/>
+        </w:rPr>
+        <w:t>Figure 1</w:t>
+      </w:r>
+      <w:r>
+        <w:t>. The pseudo-code of the Abstract Genetic Algorithm (AGA)</w:t>
+      </w:r>
+      <w:r>
+        <w:t xml:space="preserve"> </w:t>
+      </w:r>
+      <w:r>
+        <w:fldChar w:fldCharType="begin"/>
+      </w:r>
+      <w:r>
+        <w:instrText xml:space="preserve"> ADDIN ZOTERO_ITEM CSL_CITATION {"citationID":"2iSa76pd","properties":{"formattedCitation":"[3]","plainCitation":"[3]","noteIndex":0},"citationItems":[{"id":54,"uris":["http://zotero.org/users/6989342/items/VGVLMQET"],"uri":["http://zotero.org/users/6989342/items/VGVLMQET"],"itemData":{"id":54,"type":"article-journal","abstract":"This paper is the result of a literature study carried out by the authors. It is a review of the different attempts made to solve the Travelling Salesman Problem with Genetic Algorithms. We present crossover and mutation operators, developed to tackle the Travelling Salesman Problem with Genetic Algorithms with different representations such as: binary representation, path representation, adjacency representation, ordinal representation and matrix representation. Likewise, we show the experimental results obtained with different standard examples using combination of crossover and mutation operators in relation with path representation.","container-title":"Artificial Intelligence Review","DOI":"10.1023/A:1006529012972","ISSN":"1573-7462","issue":"2","journalAbbreviation":"Artificial Intelligence Review","language":"en","page":"129-170","source":"Springer Link","title":"Genetic Algorithms for the Travelling Salesman Problem: A Review of Representations and Operators","title-short":"Genetic Algorithms for the Travelling Salesman Problem","volume":"13","author":[{"family":"Larrañaga","given":"P."},{"family":"Kuijpers","given":"C.M.H."},{"family":"Murga","given":"R.H."},{"family":"Inza","given":"I."},{"family":"Dizdarevic","given":"S."}],"issued":{"date-parts":[["1999",4,1]]}}}],"schema":"https://github.com/citation-style-language/schema/raw/master/csl-citation.json"} </w:instrText>
+      </w:r>
+      <w:r>
+        <w:fldChar w:fldCharType="separate"/>
+      </w:r>
+      <w:r>
+        <w:rPr>
+          <w:rFonts w:ascii="Calibri" w:hAnsi="Calibri" w:cs="Calibri"/>
+        </w:rPr>
+        <w:t>[3]</w:t>
+      </w:r>
+      <w:r>
+        <w:fldChar w:fldCharType="end"/>
+      </w:r>
+      <w:r>
+        <w:t>.</w:t>
+      </w:r>
+      <w:r>
+        <w:t xml:space="preserve"> </w:t>
       </w:r>
     </w:p>
     <w:sectPr>
@@ -1115,10 +3302,52 @@
     <w:name w:val="Normal"/>
     <w:qFormat/>
   </w:style>
+  <w:style w:type="paragraph" w:styleId="Heading1">
+    <w:name w:val="heading 1"/>
+    <w:basedOn w:val="Normal"/>
+    <w:next w:val="Normal"/>
+    <w:link w:val="Heading1Char"/>
+    <w:uiPriority w:val="9"/>
+    <w:qFormat/>
+    <w:rsid w:val="00106B06"/>
+    <w:pPr>
+      <w:keepNext/>
+      <w:keepLines/>
+      <w:spacing w:before="240" w:after="0"/>
+      <w:outlineLvl w:val="0"/>
+    </w:pPr>
+    <w:rPr>
+      <w:rFonts w:asciiTheme="majorHAnsi" w:eastAsiaTheme="majorEastAsia" w:hAnsiTheme="majorHAnsi" w:cstheme="majorBidi"/>
+      <w:color w:val="2F5496" w:themeColor="accent1" w:themeShade="BF"/>
+      <w:sz w:val="32"/>
+      <w:szCs w:val="32"/>
+    </w:rPr>
+  </w:style>
+  <w:style w:type="paragraph" w:styleId="Heading2">
+    <w:name w:val="heading 2"/>
+    <w:basedOn w:val="Normal"/>
+    <w:next w:val="Normal"/>
+    <w:link w:val="Heading2Char"/>
+    <w:uiPriority w:val="9"/>
+    <w:unhideWhenUsed/>
+    <w:qFormat/>
+    <w:rsid w:val="00A231B0"/>
+    <w:pPr>
+      <w:keepNext/>
+      <w:keepLines/>
+      <w:spacing w:before="40" w:after="0"/>
+      <w:outlineLvl w:val="1"/>
+    </w:pPr>
+    <w:rPr>
+      <w:rFonts w:asciiTheme="majorHAnsi" w:eastAsiaTheme="majorEastAsia" w:hAnsiTheme="majorHAnsi" w:cstheme="majorBidi"/>
+      <w:color w:val="2F5496" w:themeColor="accent1" w:themeShade="BF"/>
+      <w:sz w:val="26"/>
+      <w:szCs w:val="26"/>
+    </w:rPr>
+  </w:style>
   <w:style w:type="character" w:default="1" w:styleId="DefaultParagraphFont">
     <w:name w:val="Default Paragraph Font"/>
     <w:uiPriority w:val="1"/>
-    <w:semiHidden/>
     <w:unhideWhenUsed/>
   </w:style>
   <w:style w:type="table" w:default="1" w:styleId="TableNormal">
@@ -1141,6 +3370,144 @@
     <w:uiPriority w:val="99"/>
     <w:semiHidden/>
     <w:unhideWhenUsed/>
+  </w:style>
+  <w:style w:type="character" w:customStyle="1" w:styleId="Heading1Char">
+    <w:name w:val="Heading 1 Char"/>
+    <w:basedOn w:val="DefaultParagraphFont"/>
+    <w:link w:val="Heading1"/>
+    <w:uiPriority w:val="9"/>
+    <w:rsid w:val="00106B06"/>
+    <w:rPr>
+      <w:rFonts w:asciiTheme="majorHAnsi" w:eastAsiaTheme="majorEastAsia" w:hAnsiTheme="majorHAnsi" w:cstheme="majorBidi"/>
+      <w:color w:val="2F5496" w:themeColor="accent1" w:themeShade="BF"/>
+      <w:sz w:val="32"/>
+      <w:szCs w:val="32"/>
+    </w:rPr>
+  </w:style>
+  <w:style w:type="paragraph" w:styleId="TOCHeading">
+    <w:name w:val="TOC Heading"/>
+    <w:basedOn w:val="Heading1"/>
+    <w:next w:val="Normal"/>
+    <w:uiPriority w:val="39"/>
+    <w:unhideWhenUsed/>
+    <w:qFormat/>
+    <w:rsid w:val="00106B06"/>
+    <w:pPr>
+      <w:outlineLvl w:val="9"/>
+    </w:pPr>
+    <w:rPr>
+      <w:lang w:val="en-US"/>
+    </w:rPr>
+  </w:style>
+  <w:style w:type="paragraph" w:styleId="TOC2">
+    <w:name w:val="toc 2"/>
+    <w:basedOn w:val="Normal"/>
+    <w:next w:val="Normal"/>
+    <w:autoRedefine/>
+    <w:uiPriority w:val="39"/>
+    <w:unhideWhenUsed/>
+    <w:rsid w:val="00106B06"/>
+    <w:pPr>
+      <w:spacing w:after="100"/>
+      <w:ind w:left="220"/>
+    </w:pPr>
+    <w:rPr>
+      <w:rFonts w:eastAsiaTheme="minorEastAsia" w:cs="Times New Roman"/>
+      <w:lang w:val="en-US"/>
+    </w:rPr>
+  </w:style>
+  <w:style w:type="paragraph" w:styleId="TOC1">
+    <w:name w:val="toc 1"/>
+    <w:basedOn w:val="Normal"/>
+    <w:next w:val="Normal"/>
+    <w:autoRedefine/>
+    <w:uiPriority w:val="39"/>
+    <w:unhideWhenUsed/>
+    <w:rsid w:val="00106B06"/>
+    <w:pPr>
+      <w:spacing w:after="100"/>
+    </w:pPr>
+    <w:rPr>
+      <w:rFonts w:eastAsiaTheme="minorEastAsia" w:cs="Times New Roman"/>
+      <w:lang w:val="en-US"/>
+    </w:rPr>
+  </w:style>
+  <w:style w:type="paragraph" w:styleId="TOC3">
+    <w:name w:val="toc 3"/>
+    <w:basedOn w:val="Normal"/>
+    <w:next w:val="Normal"/>
+    <w:autoRedefine/>
+    <w:uiPriority w:val="39"/>
+    <w:unhideWhenUsed/>
+    <w:rsid w:val="00106B06"/>
+    <w:pPr>
+      <w:spacing w:after="100"/>
+      <w:ind w:left="440"/>
+    </w:pPr>
+    <w:rPr>
+      <w:rFonts w:eastAsiaTheme="minorEastAsia" w:cs="Times New Roman"/>
+      <w:lang w:val="en-US"/>
+    </w:rPr>
+  </w:style>
+  <w:style w:type="paragraph" w:customStyle="1" w:styleId="Abstract">
+    <w:name w:val="Abstract"/>
+    <w:basedOn w:val="Heading1"/>
+    <w:link w:val="AbstractChar"/>
+    <w:qFormat/>
+    <w:rsid w:val="00C526EB"/>
+    <w:rPr>
+      <w:rFonts w:ascii="Times New Roman" w:hAnsi="Times New Roman" w:cs="Times New Roman"/>
+      <w:b/>
+      <w:bCs/>
+      <w:color w:val="auto"/>
+      <w:sz w:val="28"/>
+      <w:szCs w:val="28"/>
+    </w:rPr>
+  </w:style>
+  <w:style w:type="character" w:styleId="Hyperlink">
+    <w:name w:val="Hyperlink"/>
+    <w:basedOn w:val="DefaultParagraphFont"/>
+    <w:uiPriority w:val="99"/>
+    <w:unhideWhenUsed/>
+    <w:rsid w:val="008443F8"/>
+    <w:rPr>
+      <w:color w:val="0563C1" w:themeColor="hyperlink"/>
+      <w:u w:val="single"/>
+    </w:rPr>
+  </w:style>
+  <w:style w:type="character" w:customStyle="1" w:styleId="AbstractChar">
+    <w:name w:val="Abstract Char"/>
+    <w:basedOn w:val="DefaultParagraphFont"/>
+    <w:link w:val="Abstract"/>
+    <w:rsid w:val="00C526EB"/>
+    <w:rPr>
+      <w:rFonts w:ascii="Times New Roman" w:eastAsiaTheme="majorEastAsia" w:hAnsi="Times New Roman" w:cs="Times New Roman"/>
+      <w:b/>
+      <w:bCs/>
+      <w:sz w:val="28"/>
+      <w:szCs w:val="28"/>
+    </w:rPr>
+  </w:style>
+  <w:style w:type="character" w:customStyle="1" w:styleId="Heading2Char">
+    <w:name w:val="Heading 2 Char"/>
+    <w:basedOn w:val="DefaultParagraphFont"/>
+    <w:link w:val="Heading2"/>
+    <w:uiPriority w:val="9"/>
+    <w:rsid w:val="00A231B0"/>
+    <w:rPr>
+      <w:rFonts w:asciiTheme="majorHAnsi" w:eastAsiaTheme="majorEastAsia" w:hAnsiTheme="majorHAnsi" w:cstheme="majorBidi"/>
+      <w:color w:val="2F5496" w:themeColor="accent1" w:themeShade="BF"/>
+      <w:sz w:val="26"/>
+      <w:szCs w:val="26"/>
+    </w:rPr>
+  </w:style>
+  <w:style w:type="paragraph" w:styleId="Bibliography">
+    <w:name w:val="Bibliography"/>
+    <w:basedOn w:val="Normal"/>
+    <w:next w:val="Normal"/>
+    <w:uiPriority w:val="37"/>
+    <w:unhideWhenUsed/>
+    <w:rsid w:val="00030ED1"/>
   </w:style>
 </w:styles>
 </file>
@@ -1438,4 +3805,16 @@
     </a:ext>
   </a:extLst>
 </a:theme>
+</file>
+
+<file path=customXml/item1.xml><?xml version="1.0" encoding="utf-8"?>
+<b:Sources xmlns:b="http://schemas.openxmlformats.org/officeDocument/2006/bibliography" xmlns="http://schemas.openxmlformats.org/officeDocument/2006/bibliography" SelectedStyle="\APASixthEditionOfficeOnline.xsl" StyleName="APA" Version="6"/>
+</file>
+
+<file path=customXml/itemProps1.xml><?xml version="1.0" encoding="utf-8"?>
+<ds:datastoreItem xmlns:ds="http://schemas.openxmlformats.org/officeDocument/2006/customXml" ds:itemID="{4BE7EE7E-F9B4-4440-92A9-A203226E988A}">
+  <ds:schemaRefs>
+    <ds:schemaRef ds:uri="http://schemas.openxmlformats.org/officeDocument/2006/bibliography"/>
+  </ds:schemaRefs>
+</ds:datastoreItem>
 </file>
</xml_diff>

<commit_message>
Chapter-1 1.1 & 1.2 Complete
</commit_message>
<xml_diff>
--- a/Genetic Algorithm for Solving the Travel Salesman Problem.docx
+++ b/Genetic Algorithm for Solving the Travel Salesman Problem.docx
@@ -785,7 +785,7 @@
           <w:r>
             <w:fldChar w:fldCharType="separate"/>
           </w:r>
-          <w:hyperlink w:anchor="_Toc67611752" w:history="1">
+          <w:hyperlink w:anchor="_Toc67700694" w:history="1">
             <w:r>
               <w:rPr>
                 <w:rStyle w:val="Hyperlink"/>
@@ -812,7 +812,7 @@
                 <w:noProof/>
                 <w:webHidden/>
               </w:rPr>
-              <w:instrText xml:space="preserve"> PAGEREF _Toc67611752 \h </w:instrText>
+              <w:instrText xml:space="preserve"> PAGEREF _Toc67700694 \h </w:instrText>
             </w:r>
             <w:r>
               <w:rPr>
@@ -855,7 +855,7 @@
               <w:lang w:val="en-IN" w:eastAsia="en-IN"/>
             </w:rPr>
           </w:pPr>
-          <w:hyperlink w:anchor="_Toc67611753" w:history="1">
+          <w:hyperlink w:anchor="_Toc67700695" w:history="1">
             <w:r>
               <w:rPr>
                 <w:rStyle w:val="Hyperlink"/>
@@ -882,7 +882,7 @@
                 <w:noProof/>
                 <w:webHidden/>
               </w:rPr>
-              <w:instrText xml:space="preserve"> PAGEREF _Toc67611753 \h </w:instrText>
+              <w:instrText xml:space="preserve"> PAGEREF _Toc67700695 \h </w:instrText>
             </w:r>
             <w:r>
               <w:rPr>
@@ -925,7 +925,7 @@
               <w:lang w:val="en-IN" w:eastAsia="en-IN"/>
             </w:rPr>
           </w:pPr>
-          <w:hyperlink w:anchor="_Toc67611754" w:history="1">
+          <w:hyperlink w:anchor="_Toc67700696" w:history="1">
             <w:r>
               <w:rPr>
                 <w:rStyle w:val="Hyperlink"/>
@@ -952,7 +952,7 @@
                 <w:noProof/>
                 <w:webHidden/>
               </w:rPr>
-              <w:instrText xml:space="preserve"> PAGEREF _Toc67611754 \h </w:instrText>
+              <w:instrText xml:space="preserve"> PAGEREF _Toc67700696 \h </w:instrText>
             </w:r>
             <w:r>
               <w:rPr>
@@ -995,7 +995,7 @@
               <w:lang w:val="en-IN" w:eastAsia="en-IN"/>
             </w:rPr>
           </w:pPr>
-          <w:hyperlink w:anchor="_Toc67611755" w:history="1">
+          <w:hyperlink w:anchor="_Toc67700697" w:history="1">
             <w:r>
               <w:rPr>
                 <w:rStyle w:val="Hyperlink"/>
@@ -1025,7 +1025,7 @@
                 <w:noProof/>
                 <w:webHidden/>
               </w:rPr>
-              <w:instrText xml:space="preserve"> PAGEREF _Toc67611755 \h </w:instrText>
+              <w:instrText xml:space="preserve"> PAGEREF _Toc67700697 \h </w:instrText>
             </w:r>
             <w:r>
               <w:rPr>
@@ -1057,6 +1057,222 @@
           </w:hyperlink>
         </w:p>
         <w:p>
+          <w:pPr>
+            <w:pStyle w:val="TOC2"/>
+            <w:tabs>
+              <w:tab w:val="right" w:leader="dot" w:pos="9016"/>
+            </w:tabs>
+            <w:rPr>
+              <w:rFonts w:cstheme="minorBidi"/>
+              <w:noProof/>
+              <w:lang w:val="en-IN" w:eastAsia="en-IN"/>
+            </w:rPr>
+          </w:pPr>
+          <w:hyperlink w:anchor="_Toc67700698" w:history="1">
+            <w:r>
+              <w:rPr>
+                <w:rStyle w:val="Hyperlink"/>
+                <w:rFonts w:ascii="Times New Roman" w:hAnsi="Times New Roman"/>
+                <w:b/>
+                <w:bCs/>
+                <w:noProof/>
+              </w:rPr>
+              <w:t>1.2 The Travel salesman Problem</w:t>
+            </w:r>
+            <w:r>
+              <w:rPr>
+                <w:noProof/>
+                <w:webHidden/>
+              </w:rPr>
+              <w:tab/>
+            </w:r>
+            <w:r>
+              <w:rPr>
+                <w:noProof/>
+                <w:webHidden/>
+              </w:rPr>
+              <w:fldChar w:fldCharType="begin"/>
+            </w:r>
+            <w:r>
+              <w:rPr>
+                <w:noProof/>
+                <w:webHidden/>
+              </w:rPr>
+              <w:instrText xml:space="preserve"> PAGEREF _Toc67700698 \h </w:instrText>
+            </w:r>
+            <w:r>
+              <w:rPr>
+                <w:noProof/>
+                <w:webHidden/>
+              </w:rPr>
+            </w:r>
+            <w:r>
+              <w:rPr>
+                <w:noProof/>
+                <w:webHidden/>
+              </w:rPr>
+              <w:fldChar w:fldCharType="separate"/>
+            </w:r>
+            <w:r>
+              <w:rPr>
+                <w:noProof/>
+                <w:webHidden/>
+              </w:rPr>
+              <w:t>3</w:t>
+            </w:r>
+            <w:r>
+              <w:rPr>
+                <w:noProof/>
+                <w:webHidden/>
+              </w:rPr>
+              <w:fldChar w:fldCharType="end"/>
+            </w:r>
+          </w:hyperlink>
+        </w:p>
+        <w:p>
+          <w:pPr>
+            <w:pStyle w:val="TOC2"/>
+            <w:tabs>
+              <w:tab w:val="right" w:leader="dot" w:pos="9016"/>
+            </w:tabs>
+            <w:rPr>
+              <w:rFonts w:cstheme="minorBidi"/>
+              <w:noProof/>
+              <w:lang w:val="en-IN" w:eastAsia="en-IN"/>
+            </w:rPr>
+          </w:pPr>
+          <w:hyperlink w:anchor="_Toc67700699" w:history="1">
+            <w:r>
+              <w:rPr>
+                <w:rStyle w:val="Hyperlink"/>
+                <w:rFonts w:ascii="Times New Roman" w:hAnsi="Times New Roman"/>
+                <w:b/>
+                <w:bCs/>
+                <w:noProof/>
+              </w:rPr>
+              <w:t>1.2.1 Genetic Algorithm</w:t>
+            </w:r>
+            <w:r>
+              <w:rPr>
+                <w:noProof/>
+                <w:webHidden/>
+              </w:rPr>
+              <w:tab/>
+            </w:r>
+            <w:r>
+              <w:rPr>
+                <w:noProof/>
+                <w:webHidden/>
+              </w:rPr>
+              <w:fldChar w:fldCharType="begin"/>
+            </w:r>
+            <w:r>
+              <w:rPr>
+                <w:noProof/>
+                <w:webHidden/>
+              </w:rPr>
+              <w:instrText xml:space="preserve"> PAGEREF _Toc67700699 \h </w:instrText>
+            </w:r>
+            <w:r>
+              <w:rPr>
+                <w:noProof/>
+                <w:webHidden/>
+              </w:rPr>
+            </w:r>
+            <w:r>
+              <w:rPr>
+                <w:noProof/>
+                <w:webHidden/>
+              </w:rPr>
+              <w:fldChar w:fldCharType="separate"/>
+            </w:r>
+            <w:r>
+              <w:rPr>
+                <w:noProof/>
+                <w:webHidden/>
+              </w:rPr>
+              <w:t>4</w:t>
+            </w:r>
+            <w:r>
+              <w:rPr>
+                <w:noProof/>
+                <w:webHidden/>
+              </w:rPr>
+              <w:fldChar w:fldCharType="end"/>
+            </w:r>
+          </w:hyperlink>
+        </w:p>
+        <w:p>
+          <w:pPr>
+            <w:pStyle w:val="TOC1"/>
+            <w:tabs>
+              <w:tab w:val="right" w:leader="dot" w:pos="9016"/>
+            </w:tabs>
+            <w:rPr>
+              <w:rFonts w:cstheme="minorBidi"/>
+              <w:noProof/>
+              <w:lang w:val="en-IN" w:eastAsia="en-IN"/>
+            </w:rPr>
+          </w:pPr>
+          <w:hyperlink w:anchor="_Toc67700700" w:history="1">
+            <w:r>
+              <w:rPr>
+                <w:rStyle w:val="Hyperlink"/>
+                <w:noProof/>
+              </w:rPr>
+              <w:t>Bibliography</w:t>
+            </w:r>
+            <w:r>
+              <w:rPr>
+                <w:noProof/>
+                <w:webHidden/>
+              </w:rPr>
+              <w:tab/>
+            </w:r>
+            <w:r>
+              <w:rPr>
+                <w:noProof/>
+                <w:webHidden/>
+              </w:rPr>
+              <w:fldChar w:fldCharType="begin"/>
+            </w:r>
+            <w:r>
+              <w:rPr>
+                <w:noProof/>
+                <w:webHidden/>
+              </w:rPr>
+              <w:instrText xml:space="preserve"> PAGEREF _Toc67700700 \h </w:instrText>
+            </w:r>
+            <w:r>
+              <w:rPr>
+                <w:noProof/>
+                <w:webHidden/>
+              </w:rPr>
+            </w:r>
+            <w:r>
+              <w:rPr>
+                <w:noProof/>
+                <w:webHidden/>
+              </w:rPr>
+              <w:fldChar w:fldCharType="separate"/>
+            </w:r>
+            <w:r>
+              <w:rPr>
+                <w:noProof/>
+                <w:webHidden/>
+              </w:rPr>
+              <w:t>7</w:t>
+            </w:r>
+            <w:r>
+              <w:rPr>
+                <w:noProof/>
+                <w:webHidden/>
+              </w:rPr>
+              <w:fldChar w:fldCharType="end"/>
+            </w:r>
+          </w:hyperlink>
+        </w:p>
+        <w:p>
           <w:r>
             <w:rPr>
               <w:b/>
@@ -1394,49 +1610,13 @@
     </w:p>
     <w:p>
       <w:pPr>
-        <w:spacing w:after="0"/>
-        <w:rPr>
-          <w:rFonts w:ascii="Times New Roman" w:hAnsi="Times New Roman" w:cs="Times New Roman"/>
-          <w:b/>
-          <w:bCs/>
-          <w:sz w:val="30"/>
-          <w:szCs w:val="30"/>
-        </w:rPr>
-      </w:pPr>
-    </w:p>
-    <w:p>
-      <w:pPr>
-        <w:spacing w:after="0"/>
-        <w:rPr>
-          <w:rFonts w:ascii="Times New Roman" w:hAnsi="Times New Roman" w:cs="Times New Roman"/>
-          <w:b/>
-          <w:bCs/>
-          <w:sz w:val="30"/>
-          <w:szCs w:val="30"/>
-        </w:rPr>
-      </w:pPr>
-    </w:p>
-    <w:p>
-      <w:pPr>
-        <w:spacing w:after="0"/>
-        <w:rPr>
-          <w:rFonts w:ascii="Times New Roman" w:hAnsi="Times New Roman" w:cs="Times New Roman"/>
-          <w:b/>
-          <w:bCs/>
-          <w:sz w:val="30"/>
-          <w:szCs w:val="30"/>
-        </w:rPr>
-      </w:pPr>
-    </w:p>
-    <w:p>
-      <w:pPr>
         <w:pStyle w:val="Abstract"/>
         <w:rPr>
           <w:b w:val="0"/>
           <w:bCs w:val="0"/>
         </w:rPr>
       </w:pPr>
-      <w:bookmarkStart w:id="0" w:name="_Toc67611752"/>
+      <w:bookmarkStart w:id="0" w:name="_Toc67700694"/>
       <w:r>
         <w:rPr>
           <w:rStyle w:val="AbstractChar"/>
@@ -1575,15 +1755,47 @@
           <w:sz w:val="24"/>
           <w:szCs w:val="24"/>
         </w:rPr>
-        <w:t xml:space="preserve"> The main attraction of TSP is a salesman visiting all the cities in his tour in the less possible cost.</w:t>
-      </w:r>
-      <w:r>
-        <w:rPr>
-          <w:rFonts w:ascii="Times New Roman" w:hAnsi="Times New Roman" w:cs="Times New Roman"/>
-          <w:sz w:val="24"/>
-          <w:szCs w:val="24"/>
-        </w:rPr>
-        <w:t xml:space="preserve"> In genetic algorithm crossover and mutation are the preferred technique to solve the optimization problem using survival for the fittest idea.</w:t>
+        <w:t xml:space="preserve"> The main attraction of TSP is a salesman visiting all the cities in his tour </w:t>
+      </w:r>
+      <w:r>
+        <w:rPr>
+          <w:rFonts w:ascii="Times New Roman" w:hAnsi="Times New Roman" w:cs="Times New Roman"/>
+          <w:sz w:val="24"/>
+          <w:szCs w:val="24"/>
+        </w:rPr>
+        <w:t>at the least</w:t>
+      </w:r>
+      <w:r>
+        <w:rPr>
+          <w:rFonts w:ascii="Times New Roman" w:hAnsi="Times New Roman" w:cs="Times New Roman"/>
+          <w:sz w:val="24"/>
+          <w:szCs w:val="24"/>
+        </w:rPr>
+        <w:t xml:space="preserve"> possible cost.</w:t>
+      </w:r>
+      <w:r>
+        <w:rPr>
+          <w:rFonts w:ascii="Times New Roman" w:hAnsi="Times New Roman" w:cs="Times New Roman"/>
+          <w:sz w:val="24"/>
+          <w:szCs w:val="24"/>
+        </w:rPr>
+        <w:t xml:space="preserve"> In genetic algorithm</w:t>
+      </w:r>
+      <w:r>
+        <w:rPr>
+          <w:rFonts w:ascii="Times New Roman" w:hAnsi="Times New Roman" w:cs="Times New Roman"/>
+          <w:sz w:val="24"/>
+          <w:szCs w:val="24"/>
+        </w:rPr>
+        <w:t>s</w:t>
+      </w:r>
+      <w:r>
+        <w:rPr>
+          <w:rFonts w:ascii="Times New Roman" w:hAnsi="Times New Roman" w:cs="Times New Roman"/>
+          <w:sz w:val="24"/>
+          <w:szCs w:val="24"/>
+        </w:rPr>
+        <w:t xml:space="preserve"> crossover and mutation are the preferred technique to solve the optimization problem using survival for the fittest idea.</w:t>
       </w:r>
       <w:r>
         <w:rPr>
@@ -1647,7 +1859,39 @@
           <w:sz w:val="24"/>
           <w:szCs w:val="24"/>
         </w:rPr>
-        <w:t>result have shown that genetic algorithm leads to a good optimization as high as 70 percent</w:t>
+        <w:t>result</w:t>
+      </w:r>
+      <w:r>
+        <w:rPr>
+          <w:rFonts w:ascii="Times New Roman" w:hAnsi="Times New Roman" w:cs="Times New Roman"/>
+          <w:sz w:val="24"/>
+          <w:szCs w:val="24"/>
+        </w:rPr>
+        <w:t>s</w:t>
+      </w:r>
+      <w:r>
+        <w:rPr>
+          <w:rFonts w:ascii="Times New Roman" w:hAnsi="Times New Roman" w:cs="Times New Roman"/>
+          <w:sz w:val="24"/>
+          <w:szCs w:val="24"/>
+        </w:rPr>
+        <w:t xml:space="preserve"> have shown that genetic algorithm</w:t>
+      </w:r>
+      <w:r>
+        <w:rPr>
+          <w:rFonts w:ascii="Times New Roman" w:hAnsi="Times New Roman" w:cs="Times New Roman"/>
+          <w:sz w:val="24"/>
+          <w:szCs w:val="24"/>
+        </w:rPr>
+        <w:t>s</w:t>
+      </w:r>
+      <w:r>
+        <w:rPr>
+          <w:rFonts w:ascii="Times New Roman" w:hAnsi="Times New Roman" w:cs="Times New Roman"/>
+          <w:sz w:val="24"/>
+          <w:szCs w:val="24"/>
+        </w:rPr>
+        <w:t xml:space="preserve"> lead to a good optimization as high as 70 percent</w:t>
       </w:r>
       <w:r>
         <w:rPr>
@@ -1680,7 +1924,7 @@
       <w:pPr>
         <w:pStyle w:val="Abstract"/>
       </w:pPr>
-      <w:bookmarkStart w:id="1" w:name="_Toc67611753"/>
+      <w:bookmarkStart w:id="1" w:name="_Toc67700695"/>
       <w:r>
         <w:t>Keywords</w:t>
       </w:r>
@@ -1774,7 +2018,7 @@
       <w:pPr>
         <w:pStyle w:val="Abstract"/>
       </w:pPr>
-      <w:bookmarkStart w:id="2" w:name="_Toc67611754"/>
+      <w:bookmarkStart w:id="2" w:name="_Toc67700696"/>
       <w:r>
         <w:t xml:space="preserve">1. </w:t>
       </w:r>
@@ -1803,7 +2047,7 @@
           <w:color w:val="auto"/>
         </w:rPr>
       </w:pPr>
-      <w:bookmarkStart w:id="3" w:name="_Toc67611755"/>
+      <w:bookmarkStart w:id="3" w:name="_Toc67700697"/>
       <w:r>
         <w:rPr>
           <w:rFonts w:ascii="Times New Roman" w:hAnsi="Times New Roman" w:cs="Times New Roman"/>
@@ -1847,7 +2091,23 @@
           <w:sz w:val="24"/>
           <w:szCs w:val="24"/>
         </w:rPr>
-        <w:t xml:space="preserve">man problem is </w:t>
+        <w:t xml:space="preserve">man problem </w:t>
+      </w:r>
+      <w:r>
+        <w:rPr>
+          <w:rFonts w:ascii="Times New Roman" w:hAnsi="Times New Roman" w:cs="Times New Roman"/>
+          <w:sz w:val="24"/>
+          <w:szCs w:val="24"/>
+        </w:rPr>
+        <w:t>are known</w:t>
+      </w:r>
+      <w:r>
+        <w:rPr>
+          <w:rFonts w:ascii="Times New Roman" w:hAnsi="Times New Roman" w:cs="Times New Roman"/>
+          <w:sz w:val="24"/>
+          <w:szCs w:val="24"/>
+        </w:rPr>
+        <w:t xml:space="preserve"> </w:t>
       </w:r>
       <w:r>
         <w:rPr>
@@ -1863,7 +2123,23 @@
           <w:sz w:val="24"/>
           <w:szCs w:val="24"/>
         </w:rPr>
-        <w:t xml:space="preserve"> combinatorial optimisation </w:t>
+        <w:t xml:space="preserve"> </w:t>
+      </w:r>
+      <w:r>
+        <w:rPr>
+          <w:rFonts w:ascii="Times New Roman" w:hAnsi="Times New Roman" w:cs="Times New Roman"/>
+          <w:sz w:val="24"/>
+          <w:szCs w:val="24"/>
+        </w:rPr>
+        <w:t xml:space="preserve">permutation based </w:t>
+      </w:r>
+      <w:r>
+        <w:rPr>
+          <w:rFonts w:ascii="Times New Roman" w:hAnsi="Times New Roman" w:cs="Times New Roman"/>
+          <w:sz w:val="24"/>
+          <w:szCs w:val="24"/>
+        </w:rPr>
+        <w:t xml:space="preserve">combinatorial optimisation </w:t>
       </w:r>
       <w:r>
         <w:rPr>
@@ -1879,6 +2155,14 @@
           <w:sz w:val="24"/>
           <w:szCs w:val="24"/>
         </w:rPr>
+        <w:t xml:space="preserve"> which has been extensively studied over past few decades</w:t>
+      </w:r>
+      <w:r>
+        <w:rPr>
+          <w:rFonts w:ascii="Times New Roman" w:hAnsi="Times New Roman" w:cs="Times New Roman"/>
+          <w:sz w:val="24"/>
+          <w:szCs w:val="24"/>
+        </w:rPr>
         <w:t>.</w:t>
       </w:r>
       <w:r>
@@ -1895,7 +2179,39 @@
           <w:sz w:val="24"/>
           <w:szCs w:val="24"/>
         </w:rPr>
-        <w:t>This program requires colossal amount of system resources to be solved efficiently, as when the size of problem increases the solution space also increases exponentially.</w:t>
+        <w:t xml:space="preserve">This program requires </w:t>
+      </w:r>
+      <w:r>
+        <w:rPr>
+          <w:rFonts w:ascii="Times New Roman" w:hAnsi="Times New Roman" w:cs="Times New Roman"/>
+          <w:sz w:val="24"/>
+          <w:szCs w:val="24"/>
+        </w:rPr>
+        <w:t xml:space="preserve">a </w:t>
+      </w:r>
+      <w:r>
+        <w:rPr>
+          <w:rFonts w:ascii="Times New Roman" w:hAnsi="Times New Roman" w:cs="Times New Roman"/>
+          <w:sz w:val="24"/>
+          <w:szCs w:val="24"/>
+        </w:rPr>
+        <w:t>colossal amount of system resources to be solved efficiently, as when the size of</w:t>
+      </w:r>
+      <w:r>
+        <w:rPr>
+          <w:rFonts w:ascii="Times New Roman" w:hAnsi="Times New Roman" w:cs="Times New Roman"/>
+          <w:sz w:val="24"/>
+          <w:szCs w:val="24"/>
+        </w:rPr>
+        <w:t xml:space="preserve"> a</w:t>
+      </w:r>
+      <w:r>
+        <w:rPr>
+          <w:rFonts w:ascii="Times New Roman" w:hAnsi="Times New Roman" w:cs="Times New Roman"/>
+          <w:sz w:val="24"/>
+          <w:szCs w:val="24"/>
+        </w:rPr>
+        <w:t xml:space="preserve"> problem increases the solution space also increases exponentially.</w:t>
       </w:r>
       <w:r>
         <w:rPr>
@@ -1943,7 +2259,23 @@
           <w:sz w:val="24"/>
           <w:szCs w:val="24"/>
         </w:rPr>
-        <w:t xml:space="preserve"> visit every city given on list precisely once and then </w:t>
+        <w:t xml:space="preserve"> visit every city given on </w:t>
+      </w:r>
+      <w:r>
+        <w:rPr>
+          <w:rFonts w:ascii="Times New Roman" w:hAnsi="Times New Roman" w:cs="Times New Roman"/>
+          <w:sz w:val="24"/>
+          <w:szCs w:val="24"/>
+        </w:rPr>
+        <w:t xml:space="preserve">the </w:t>
+      </w:r>
+      <w:r>
+        <w:rPr>
+          <w:rFonts w:ascii="Times New Roman" w:hAnsi="Times New Roman" w:cs="Times New Roman"/>
+          <w:sz w:val="24"/>
+          <w:szCs w:val="24"/>
+        </w:rPr>
+        <w:t xml:space="preserve">list precisely once and then </w:t>
       </w:r>
       <w:r>
         <w:rPr>
@@ -1967,7 +2299,15 @@
           <w:sz w:val="24"/>
           <w:szCs w:val="24"/>
         </w:rPr>
-        <w:t>. The city visit ends at back at the starting city, this problem is known as NP-hard as it cannot be solved in polynomial time</w:t>
+        <w:t xml:space="preserve"> this problem is mainly focused to find the shortest such trip</w:t>
+      </w:r>
+      <w:r>
+        <w:rPr>
+          <w:rFonts w:ascii="Times New Roman" w:hAnsi="Times New Roman" w:cs="Times New Roman"/>
+          <w:sz w:val="24"/>
+          <w:szCs w:val="24"/>
+        </w:rPr>
+        <w:t>. The city visit ends back at the starting city, this problem is known as NP-hard as it cannot be solved in polynomial time</w:t>
       </w:r>
       <w:r>
         <w:rPr>
@@ -2069,7 +2409,41 @@
           <w:sz w:val="24"/>
           <w:szCs w:val="24"/>
         </w:rPr>
-        <w:t xml:space="preserve">. </w:t>
+        <w:t>.</w:t>
+      </w:r>
+      <w:r>
+        <w:rPr>
+          <w:rFonts w:ascii="Times New Roman" w:hAnsi="Times New Roman" w:cs="Times New Roman"/>
+          <w:sz w:val="24"/>
+          <w:szCs w:val="24"/>
+        </w:rPr>
+        <w:t xml:space="preserve"> The coordinate of the city </w:t>
+      </w:r>
+      <w:proofErr w:type="gramStart"/>
+      <w:r>
+        <w:rPr>
+          <w:rFonts w:ascii="Times New Roman" w:hAnsi="Times New Roman" w:cs="Times New Roman"/>
+          <w:sz w:val="24"/>
+          <w:szCs w:val="24"/>
+        </w:rPr>
+        <w:t>are</w:t>
+      </w:r>
+      <w:proofErr w:type="gramEnd"/>
+      <w:r>
+        <w:rPr>
+          <w:rFonts w:ascii="Times New Roman" w:hAnsi="Times New Roman" w:cs="Times New Roman"/>
+          <w:sz w:val="24"/>
+          <w:szCs w:val="24"/>
+        </w:rPr>
+        <w:t xml:space="preserve"> known in advance, in order to find the pairwise distance between the cities.</w:t>
+      </w:r>
+      <w:r>
+        <w:rPr>
+          <w:rFonts w:ascii="Times New Roman" w:hAnsi="Times New Roman" w:cs="Times New Roman"/>
+          <w:sz w:val="24"/>
+          <w:szCs w:val="24"/>
+        </w:rPr>
+        <w:t xml:space="preserve"> </w:t>
       </w:r>
       <w:r>
         <w:rPr>
@@ -2157,6 +2531,28 @@
     </w:p>
     <w:p>
       <w:pPr>
+        <w:pStyle w:val="Heading2"/>
+        <w:rPr>
+          <w:rFonts w:ascii="Times New Roman" w:hAnsi="Times New Roman" w:cs="Times New Roman"/>
+          <w:b/>
+          <w:bCs/>
+          <w:color w:val="auto"/>
+        </w:rPr>
+      </w:pPr>
+      <w:bookmarkStart w:id="4" w:name="_Toc67700698"/>
+      <w:r>
+        <w:rPr>
+          <w:rFonts w:ascii="Times New Roman" w:hAnsi="Times New Roman" w:cs="Times New Roman"/>
+          <w:b/>
+          <w:bCs/>
+          <w:color w:val="auto"/>
+        </w:rPr>
+        <w:t>1.2 The Travel salesman Problem</w:t>
+      </w:r>
+      <w:bookmarkEnd w:id="4"/>
+    </w:p>
+    <w:p>
+      <w:pPr>
         <w:spacing w:after="0" w:line="360" w:lineRule="auto"/>
         <w:rPr>
           <w:rFonts w:ascii="Times New Roman" w:hAnsi="Times New Roman" w:cs="Times New Roman"/>
@@ -2170,7 +2566,64 @@
           <w:sz w:val="24"/>
           <w:szCs w:val="24"/>
         </w:rPr>
-        <w:t>Travelling salesman problem is relatively an old problem the idea of this problem introduced as early as 1759 by Euler like TSP where a knight visits each square of chessboard exactly once in his tour. Although the term ‘</w:t>
+        <w:t>Travelling salesman problem is relatively an old problem</w:t>
+      </w:r>
+      <w:r>
+        <w:rPr>
+          <w:rFonts w:ascii="Times New Roman" w:hAnsi="Times New Roman" w:cs="Times New Roman"/>
+          <w:sz w:val="24"/>
+          <w:szCs w:val="24"/>
+        </w:rPr>
+        <w:t>.</w:t>
+      </w:r>
+      <w:r>
+        <w:rPr>
+          <w:rFonts w:ascii="Times New Roman" w:hAnsi="Times New Roman" w:cs="Times New Roman"/>
+          <w:sz w:val="24"/>
+          <w:szCs w:val="24"/>
+        </w:rPr>
+        <w:t xml:space="preserve"> </w:t>
+      </w:r>
+      <w:r>
+        <w:rPr>
+          <w:rFonts w:ascii="Times New Roman" w:hAnsi="Times New Roman" w:cs="Times New Roman"/>
+          <w:sz w:val="24"/>
+          <w:szCs w:val="24"/>
+        </w:rPr>
+        <w:t>T</w:t>
+      </w:r>
+      <w:r>
+        <w:rPr>
+          <w:rFonts w:ascii="Times New Roman" w:hAnsi="Times New Roman" w:cs="Times New Roman"/>
+          <w:sz w:val="24"/>
+          <w:szCs w:val="24"/>
+        </w:rPr>
+        <w:t xml:space="preserve">he idea of this problem </w:t>
+      </w:r>
+      <w:r>
+        <w:rPr>
+          <w:rFonts w:ascii="Times New Roman" w:hAnsi="Times New Roman" w:cs="Times New Roman"/>
+          <w:sz w:val="24"/>
+          <w:szCs w:val="24"/>
+        </w:rPr>
+        <w:t xml:space="preserve">was </w:t>
+      </w:r>
+      <w:r>
+        <w:rPr>
+          <w:rFonts w:ascii="Times New Roman" w:hAnsi="Times New Roman" w:cs="Times New Roman"/>
+          <w:sz w:val="24"/>
+          <w:szCs w:val="24"/>
+        </w:rPr>
+        <w:t xml:space="preserve">introduced as early as 1759 by Euler like TSP where a knight visits each square of chessboard </w:t>
+      </w:r>
+      <w:r>
+        <w:rPr>
+          <w:rFonts w:ascii="Times New Roman" w:hAnsi="Times New Roman" w:cs="Times New Roman"/>
+          <w:sz w:val="24"/>
+          <w:szCs w:val="24"/>
+        </w:rPr>
+        <w:lastRenderedPageBreak/>
+        <w:t>exactly once in his tour. Although the term ‘</w:t>
       </w:r>
       <w:r>
         <w:rPr>
@@ -2279,38 +2732,47 @@
           <w:szCs w:val="24"/>
         </w:rPr>
       </w:pPr>
-      <w:r>
-        <w:rPr>
-          <w:rFonts w:ascii="Times New Roman" w:hAnsi="Times New Roman" w:cs="Times New Roman"/>
-          <w:sz w:val="24"/>
-          <w:szCs w:val="24"/>
-        </w:rPr>
-        <w:tab/>
-      </w:r>
-      <w:r>
-        <w:rPr>
-          <w:rFonts w:ascii="Times New Roman" w:hAnsi="Times New Roman" w:cs="Times New Roman"/>
-          <w:sz w:val="24"/>
-          <w:szCs w:val="24"/>
-        </w:rPr>
-        <w:t xml:space="preserve">Over the years TSP has occupied the interest of numerous researchers. The reason for this is the lack of polynomial time algorithm to resolve the problem Although there </w:t>
-      </w:r>
-      <w:r>
-        <w:rPr>
-          <w:rFonts w:ascii="Times New Roman" w:hAnsi="Times New Roman" w:cs="Times New Roman"/>
-          <w:sz w:val="24"/>
-          <w:szCs w:val="24"/>
-        </w:rPr>
-        <w:t xml:space="preserve">are </w:t>
-      </w:r>
-      <w:r>
-        <w:rPr>
-          <w:rFonts w:ascii="Times New Roman" w:hAnsi="Times New Roman" w:cs="Times New Roman"/>
-          <w:sz w:val="24"/>
-          <w:szCs w:val="24"/>
-        </w:rPr>
-        <w:lastRenderedPageBreak/>
-        <w:t>several techniques available to solve the travelling salesman problem</w:t>
+    </w:p>
+    <w:p>
+      <w:pPr>
+        <w:spacing w:after="0" w:line="360" w:lineRule="auto"/>
+        <w:rPr>
+          <w:rFonts w:ascii="Times New Roman" w:hAnsi="Times New Roman" w:cs="Times New Roman"/>
+          <w:sz w:val="24"/>
+          <w:szCs w:val="24"/>
+        </w:rPr>
+      </w:pPr>
+      <w:r>
+        <w:rPr>
+          <w:rFonts w:ascii="Times New Roman" w:hAnsi="Times New Roman" w:cs="Times New Roman"/>
+          <w:sz w:val="24"/>
+          <w:szCs w:val="24"/>
+        </w:rPr>
+        <w:t>Over the years TSP has occupied the interest of numerous researchers. The reason for this is the lack of</w:t>
+      </w:r>
+      <w:r>
+        <w:rPr>
+          <w:rFonts w:ascii="Times New Roman" w:hAnsi="Times New Roman" w:cs="Times New Roman"/>
+          <w:sz w:val="24"/>
+          <w:szCs w:val="24"/>
+        </w:rPr>
+        <w:t xml:space="preserve"> a</w:t>
+      </w:r>
+      <w:r>
+        <w:rPr>
+          <w:rFonts w:ascii="Times New Roman" w:hAnsi="Times New Roman" w:cs="Times New Roman"/>
+          <w:sz w:val="24"/>
+          <w:szCs w:val="24"/>
+        </w:rPr>
+        <w:t xml:space="preserve"> polynomial time algorithm to resolve the problem Although there </w:t>
+      </w:r>
+      <w:r>
+        <w:rPr>
+          <w:rFonts w:ascii="Times New Roman" w:hAnsi="Times New Roman" w:cs="Times New Roman"/>
+          <w:sz w:val="24"/>
+          <w:szCs w:val="24"/>
+        </w:rPr>
+        <w:t>are several techniques available to solve the travelling salesman problem</w:t>
       </w:r>
       <w:r>
         <w:rPr>
@@ -2381,7 +2843,23 @@
           <w:sz w:val="24"/>
           <w:szCs w:val="24"/>
         </w:rPr>
-        <w:t xml:space="preserve">TSP is applicable on variety of routing and scheduling problems </w:t>
+        <w:t xml:space="preserve">TSP is applicable on </w:t>
+      </w:r>
+      <w:r>
+        <w:rPr>
+          <w:rFonts w:ascii="Times New Roman" w:hAnsi="Times New Roman" w:cs="Times New Roman"/>
+          <w:sz w:val="24"/>
+          <w:szCs w:val="24"/>
+        </w:rPr>
+        <w:t xml:space="preserve">a </w:t>
+      </w:r>
+      <w:r>
+        <w:rPr>
+          <w:rFonts w:ascii="Times New Roman" w:hAnsi="Times New Roman" w:cs="Times New Roman"/>
+          <w:sz w:val="24"/>
+          <w:szCs w:val="24"/>
+        </w:rPr>
+        <w:t xml:space="preserve">variety of routing and scheduling problems </w:t>
       </w:r>
       <w:r>
         <w:rPr>
@@ -2428,7 +2906,39 @@
           <w:sz w:val="24"/>
           <w:szCs w:val="24"/>
         </w:rPr>
-        <w:t xml:space="preserve">. Multiple heuristic approach has been developed to solve TSP as described in </w:t>
+        <w:t>. Multiple heuristic approach</w:t>
+      </w:r>
+      <w:r>
+        <w:rPr>
+          <w:rFonts w:ascii="Times New Roman" w:hAnsi="Times New Roman" w:cs="Times New Roman"/>
+          <w:sz w:val="24"/>
+          <w:szCs w:val="24"/>
+        </w:rPr>
+        <w:t>es</w:t>
+      </w:r>
+      <w:r>
+        <w:rPr>
+          <w:rFonts w:ascii="Times New Roman" w:hAnsi="Times New Roman" w:cs="Times New Roman"/>
+          <w:sz w:val="24"/>
+          <w:szCs w:val="24"/>
+        </w:rPr>
+        <w:t xml:space="preserve"> </w:t>
+      </w:r>
+      <w:r>
+        <w:rPr>
+          <w:rFonts w:ascii="Times New Roman" w:hAnsi="Times New Roman" w:cs="Times New Roman"/>
+          <w:sz w:val="24"/>
+          <w:szCs w:val="24"/>
+        </w:rPr>
+        <w:t>have</w:t>
+      </w:r>
+      <w:r>
+        <w:rPr>
+          <w:rFonts w:ascii="Times New Roman" w:hAnsi="Times New Roman" w:cs="Times New Roman"/>
+          <w:sz w:val="24"/>
+          <w:szCs w:val="24"/>
+        </w:rPr>
+        <w:t xml:space="preserve"> been developed to solve TSP as described in </w:t>
       </w:r>
       <w:r>
         <w:rPr>
@@ -2524,6 +3034,140 @@
         </w:rPr>
         <w:fldChar w:fldCharType="end"/>
       </w:r>
+      <w:r>
+        <w:rPr>
+          <w:rFonts w:ascii="Times New Roman" w:hAnsi="Times New Roman" w:cs="Times New Roman"/>
+          <w:sz w:val="24"/>
+          <w:szCs w:val="24"/>
+        </w:rPr>
+        <w:t xml:space="preserve">. </w:t>
+      </w:r>
+      <w:r>
+        <w:rPr>
+          <w:rFonts w:ascii="Times New Roman" w:hAnsi="Times New Roman" w:cs="Times New Roman"/>
+          <w:sz w:val="24"/>
+          <w:szCs w:val="24"/>
+        </w:rPr>
+        <w:t>The</w:t>
+      </w:r>
+      <w:r>
+        <w:rPr>
+          <w:rFonts w:ascii="Times New Roman" w:hAnsi="Times New Roman" w:cs="Times New Roman"/>
+          <w:sz w:val="24"/>
+          <w:szCs w:val="24"/>
+        </w:rPr>
+        <w:t xml:space="preserve"> genetic</w:t>
+      </w:r>
+      <w:r>
+        <w:rPr>
+          <w:rFonts w:ascii="Times New Roman" w:hAnsi="Times New Roman" w:cs="Times New Roman"/>
+          <w:sz w:val="24"/>
+          <w:szCs w:val="24"/>
+        </w:rPr>
+        <w:t xml:space="preserve"> algorithm provided by researchers </w:t>
+      </w:r>
+      <w:r>
+        <w:rPr>
+          <w:rFonts w:ascii="Times New Roman" w:hAnsi="Times New Roman" w:cs="Times New Roman"/>
+          <w:sz w:val="24"/>
+          <w:szCs w:val="24"/>
+        </w:rPr>
+        <w:t xml:space="preserve">to solve the travelling salesman problem up to 531 cities have provided very good results but the solution was not optimal </w:t>
+      </w:r>
+      <w:r>
+        <w:rPr>
+          <w:rFonts w:ascii="Times New Roman" w:hAnsi="Times New Roman" w:cs="Times New Roman"/>
+          <w:sz w:val="24"/>
+          <w:szCs w:val="24"/>
+        </w:rPr>
+        <w:fldChar w:fldCharType="begin"/>
+      </w:r>
+      <w:r>
+        <w:rPr>
+          <w:rFonts w:ascii="Times New Roman" w:hAnsi="Times New Roman" w:cs="Times New Roman"/>
+          <w:sz w:val="24"/>
+          <w:szCs w:val="24"/>
+        </w:rPr>
+        <w:instrText xml:space="preserve"> ADDIN ZOTERO_ITEM CSL_CITATION {"citationID":"gGmZLkos","properties":{"formattedCitation":"[9]","plainCitation":"[9]","noteIndex":0},"citationItems":[{"id":66,"uris":["http://zotero.org/users/6989342/items/6FIITSIQ"],"uri":["http://zotero.org/users/6989342/items/6FIITSIQ"],"itemData":{"id":66,"type":"article-journal","abstract":"Evolution algorithms for combinatorial optimization have been proposed in the 70's. They did not have a major influence. With the availability of parallel computers, these algorithms will become more important. In this paper we discuss the dynamics of three different classes of evolution algorithms: network algorithms derived from the replicator equation, Darwinian algorithms and genetic algorithms inheriting genetic information. We present a new genetic algorithm which relies on intelligent evolution of individuals. With this algorithm, we have computed the best solution of a famous travelling salesman problem. The algorithm is inherently parallel and shows a superlinear speedup in multiprocessor systems.","container-title":"Parallel Computing","DOI":"10.1016/0167-8191(88)90098-1","ISSN":"0167-8191","issue":"1","journalAbbreviation":"Parallel Computing","language":"en","page":"65-85","source":"ScienceDirect","title":"Evolution algorithms in combinatorial optimization","volume":"7","author":[{"family":"Mühlenbein","given":"H."},{"family":"Gorges-Schleuter","given":"M."},{"family":"Krämer","given":"O."}],"issued":{"date-parts":[["1988",4,1]]}}}],"schema":"https://github.com/citation-style-language/schema/raw/master/csl-citation.json"} </w:instrText>
+      </w:r>
+      <w:r>
+        <w:rPr>
+          <w:rFonts w:ascii="Times New Roman" w:hAnsi="Times New Roman" w:cs="Times New Roman"/>
+          <w:sz w:val="24"/>
+          <w:szCs w:val="24"/>
+        </w:rPr>
+        <w:fldChar w:fldCharType="separate"/>
+      </w:r>
+      <w:r>
+        <w:rPr>
+          <w:rFonts w:ascii="Times New Roman" w:hAnsi="Times New Roman" w:cs="Times New Roman"/>
+          <w:sz w:val="24"/>
+        </w:rPr>
+        <w:t>[9]</w:t>
+      </w:r>
+      <w:r>
+        <w:rPr>
+          <w:rFonts w:ascii="Times New Roman" w:hAnsi="Times New Roman" w:cs="Times New Roman"/>
+          <w:sz w:val="24"/>
+          <w:szCs w:val="24"/>
+        </w:rPr>
+        <w:fldChar w:fldCharType="end"/>
+      </w:r>
+      <w:r>
+        <w:rPr>
+          <w:rFonts w:ascii="Times New Roman" w:hAnsi="Times New Roman" w:cs="Times New Roman"/>
+          <w:sz w:val="24"/>
+          <w:szCs w:val="24"/>
+        </w:rPr>
+        <w:t xml:space="preserve"> </w:t>
+      </w:r>
+      <w:r>
+        <w:rPr>
+          <w:rFonts w:ascii="Times New Roman" w:hAnsi="Times New Roman" w:cs="Times New Roman"/>
+          <w:sz w:val="24"/>
+          <w:szCs w:val="24"/>
+        </w:rPr>
+        <w:fldChar w:fldCharType="begin"/>
+      </w:r>
+      <w:r>
+        <w:rPr>
+          <w:rFonts w:ascii="Times New Roman" w:hAnsi="Times New Roman" w:cs="Times New Roman"/>
+          <w:sz w:val="24"/>
+          <w:szCs w:val="24"/>
+        </w:rPr>
+        <w:instrText xml:space="preserve"> ADDIN ZOTERO_ITEM CSL_CITATION {"citationID":"3rNTrm63","properties":{"formattedCitation":"[10]","plainCitation":"[10]","noteIndex":0},"citationItems":[{"id":68,"uris":["http://zotero.org/users/6989342/items/EH3BIGHB"],"uri":["http://zotero.org/users/6989342/items/EH3BIGHB"],"itemData":{"id":68,"type":"webpage","title":"On solving travelling salesman problems by genetic algorithms | SpringerLink","URL":"https://link.springer.com/chapter/10.1007/BFb0029743","author":[{"family":"Braun","given":"Heinrich"}],"accessed":{"date-parts":[["2021",3,27]]}}}],"schema":"https://github.com/citation-style-language/schema/raw/master/csl-citation.json"} </w:instrText>
+      </w:r>
+      <w:r>
+        <w:rPr>
+          <w:rFonts w:ascii="Times New Roman" w:hAnsi="Times New Roman" w:cs="Times New Roman"/>
+          <w:sz w:val="24"/>
+          <w:szCs w:val="24"/>
+        </w:rPr>
+        <w:fldChar w:fldCharType="separate"/>
+      </w:r>
+      <w:r>
+        <w:rPr>
+          <w:rFonts w:ascii="Times New Roman" w:hAnsi="Times New Roman" w:cs="Times New Roman"/>
+          <w:sz w:val="24"/>
+        </w:rPr>
+        <w:t>[10]</w:t>
+      </w:r>
+      <w:r>
+        <w:rPr>
+          <w:rFonts w:ascii="Times New Roman" w:hAnsi="Times New Roman" w:cs="Times New Roman"/>
+          <w:sz w:val="24"/>
+          <w:szCs w:val="24"/>
+        </w:rPr>
+        <w:fldChar w:fldCharType="end"/>
+      </w:r>
+      <w:r>
+        <w:rPr>
+          <w:rFonts w:ascii="Times New Roman" w:hAnsi="Times New Roman" w:cs="Times New Roman"/>
+          <w:sz w:val="24"/>
+          <w:szCs w:val="24"/>
+        </w:rPr>
+        <w:t>.</w:t>
+      </w:r>
     </w:p>
     <w:p>
       <w:pPr>
@@ -2550,7 +3194,7 @@
           <w:sz w:val="24"/>
           <w:szCs w:val="24"/>
         </w:rPr>
-        <w:t xml:space="preserve">In recent years numerous papers has been published on the optimization of NP-hard problem in different application domain such as computer science, biology, telecommunication. The search problem using genetic algorithm was introduced by Holland in 1975 </w:t>
+        <w:t xml:space="preserve">Recently there is increasingly many reasons now to believe that TSP is very hard </w:t>
       </w:r>
       <w:r>
         <w:rPr>
@@ -2566,7 +3210,7 @@
           <w:sz w:val="24"/>
           <w:szCs w:val="24"/>
         </w:rPr>
-        <w:instrText xml:space="preserve"> ADDIN ZOTERO_ITEM CSL_CITATION {"citationID":"9UrvwAxu","properties":{"formattedCitation":"[9]","plainCitation":"[9]","noteIndex":0},"citationItems":[{"id":61,"uris":["http://zotero.org/users/6989342/items/WEMQ55B5"],"uri":["http://zotero.org/users/6989342/items/WEMQ55B5"],"itemData":{"id":61,"type":"webpage","abstract":"Genetic algorithms are playing an increasingly important role in studies of complex adaptive systems, ranging from adaptive agents in economic theory to the use of machine learning techniques in the design of complex devices such as aircraft turbines and integrated circuits. Adaptation in Natural and Artificial Systems is the book that initiated this field of study, presenting the theoretical foundations and exploring applications.In its most familiar form, adaptation is a biological process, whereby organisms evolve by rearranging genetic material to survive in environments confronting them. In this now classic work, Holland presents a mathematical model that allows for the nonlinearity of such complex interactions. He demonstrates the model's universality by applying it to economics, physiological psychology, game theory, and artificial intelligence and then outlines the way in which this approach modifies the traditional views of mathematical genetics.Initially applying his concepts to simply defined artificial systems with limited numbers of parameters, Holland goes on to explore their use in the study of a wide range of complex, naturally occuring processes, concentrating on systems having multiple factors that interact in nonlinear ways. Along the way he accounts for major effects of coadaptation and coevolution: the emergence of building blocks, or schemata, that are recombined and passed on to succeeding generations to provide, innovations and improvements.","language":"en","note":"publisher: The MIT Press","title":"Adaptation in Natural and Artificial Systems | The MIT Press","URL":"https://mitpress.mit.edu/books/adaptation-natural-and-artificial-systems","author":[{"family":"Press","given":"The MIT"}],"accessed":{"date-parts":[["2021",3,26]]}}}],"schema":"https://github.com/citation-style-language/schema/raw/master/csl-citation.json"} </w:instrText>
+        <w:instrText xml:space="preserve"> ADDIN ZOTERO_ITEM CSL_CITATION {"citationID":"n1DdLsYY","properties":{"formattedCitation":"[11]","plainCitation":"[11]","noteIndex":0},"citationItems":[{"id":70,"uris":["http://zotero.org/users/6989342/items/QDE4EFJR"],"uri":["http://zotero.org/users/6989342/items/QDE4EFJR"],"itemData":{"id":70,"type":"article-journal","abstract":"The Travelling Salesman Problem is shown to be NP-Complete even if its instances are restricted to be realizable by sets of points on the Euclidean plane.","container-title":"Theoretical Computer Science","DOI":"10.1016/0304-3975(77)90012-3","ISSN":"0304-3975","issue":"3","journalAbbreviation":"Theoretical Computer Science","language":"en","page":"237-244","source":"ScienceDirect","title":"The Euclidean travelling salesman problem is NP-complete","volume":"4","author":[{"family":"Papadimitriou","given":"Christos H."}],"issued":{"date-parts":[["1977",6,1]]}}}],"schema":"https://github.com/citation-style-language/schema/raw/master/csl-citation.json"} </w:instrText>
       </w:r>
       <w:r>
         <w:rPr>
@@ -2581,7 +3225,7 @@
           <w:rFonts w:ascii="Times New Roman" w:hAnsi="Times New Roman" w:cs="Times New Roman"/>
           <w:sz w:val="24"/>
         </w:rPr>
-        <w:t>[9]</w:t>
+        <w:t>[11]</w:t>
       </w:r>
       <w:r>
         <w:rPr>
@@ -2597,7 +3241,410 @@
           <w:sz w:val="24"/>
           <w:szCs w:val="24"/>
         </w:rPr>
-        <w:t>. Space search problem are represented as ‘</w:t>
+        <w:t xml:space="preserve">. There is evidence that there is no polynomial time algorithm for obtaining the exact solution even if the distance is restricted </w:t>
+      </w:r>
+      <w:r>
+        <w:rPr>
+          <w:rFonts w:ascii="Times New Roman" w:hAnsi="Times New Roman" w:cs="Times New Roman"/>
+          <w:sz w:val="24"/>
+          <w:szCs w:val="24"/>
+        </w:rPr>
+        <w:fldChar w:fldCharType="begin"/>
+      </w:r>
+      <w:r>
+        <w:rPr>
+          <w:rFonts w:ascii="Times New Roman" w:hAnsi="Times New Roman" w:cs="Times New Roman"/>
+          <w:sz w:val="24"/>
+          <w:szCs w:val="24"/>
+        </w:rPr>
+        <w:instrText xml:space="preserve"> ADDIN ZOTERO_ITEM CSL_CITATION {"citationID":"hIPYB9T1","properties":{"formattedCitation":"[12]","plainCitation":"[12]","noteIndex":0},"citationItems":[{"id":73,"uris":["http://zotero.org/users/6989342/items/FVFPDDPG"],"uri":["http://zotero.org/users/6989342/items/FVFPDDPG"],"itemData":{"id":73,"type":"chapter","abstract":"A large class of computational problems involve the determination of properties of graphs, digraphs, integers, arrays of integers, finite families of finite sets, boolean formulas and elements of other countable domains. Through simple encodings from such domains into the set of words over a finite alphabet these problems can be converted into language recognition problems, and we can inquire into their computational complexity. It is reasonable to consider such a problem satisfactorily solved when an algorithm for its solution is found which terminates within a number of steps bounded by a polynomial in the length of the input. We show that a large number of classic unsolved problems of covering, matching, packing, routing, assignment and sequencing are equivalent, in the sense that either each of them possesses a polynomial-bounded algorithm or none of them does.","collection-title":"The IBM Research Symposia Series","container-title":"Complexity of Computer Computations: Proceedings of a symposium on the Complexity of Computer Computations, held March 20–22, 1972, at the IBM Thomas J. Watson Research Center, Yorktown Heights, New York, and sponsored by the Office of Naval Research, Mathematics Program, IBM World Trade Corporation, and the IBM Research Mathematical Sciences Department","event-place":"Boston, MA","ISBN":"978-1-4684-2001-2","language":"en","note":"DOI: 10.1007/978-1-4684-2001-2_9","page":"85-103","publisher":"Springer US","publisher-place":"Boston, MA","source":"Springer Link","title":"Reducibility among Combinatorial Problems","URL":"https://doi.org/10.1007/978-1-4684-2001-2_9","author":[{"family":"Karp","given":"Richard M."}],"editor":[{"family":"Miller","given":"Raymond E."},{"family":"Thatcher","given":"James W."},{"family":"Bohlinger","given":"Jean D."}],"accessed":{"date-parts":[["2021",3,27]]},"issued":{"date-parts":[["1972"]]}}}],"schema":"https://github.com/citation-style-language/schema/raw/master/csl-citation.json"} </w:instrText>
+      </w:r>
+      <w:r>
+        <w:rPr>
+          <w:rFonts w:ascii="Times New Roman" w:hAnsi="Times New Roman" w:cs="Times New Roman"/>
+          <w:sz w:val="24"/>
+          <w:szCs w:val="24"/>
+        </w:rPr>
+        <w:fldChar w:fldCharType="separate"/>
+      </w:r>
+      <w:r>
+        <w:rPr>
+          <w:rFonts w:ascii="Times New Roman" w:hAnsi="Times New Roman" w:cs="Times New Roman"/>
+          <w:sz w:val="24"/>
+        </w:rPr>
+        <w:t>[12]</w:t>
+      </w:r>
+      <w:r>
+        <w:rPr>
+          <w:rFonts w:ascii="Times New Roman" w:hAnsi="Times New Roman" w:cs="Times New Roman"/>
+          <w:sz w:val="24"/>
+          <w:szCs w:val="24"/>
+        </w:rPr>
+        <w:fldChar w:fldCharType="end"/>
+      </w:r>
+      <w:r>
+        <w:rPr>
+          <w:rFonts w:ascii="Times New Roman" w:hAnsi="Times New Roman" w:cs="Times New Roman"/>
+          <w:sz w:val="24"/>
+          <w:szCs w:val="24"/>
+        </w:rPr>
+        <w:t xml:space="preserve"> and a solution for guaranteed accuracy </w:t>
+      </w:r>
+      <w:r>
+        <w:rPr>
+          <w:rFonts w:ascii="Times New Roman" w:hAnsi="Times New Roman" w:cs="Times New Roman"/>
+          <w:sz w:val="24"/>
+          <w:szCs w:val="24"/>
+        </w:rPr>
+        <w:fldChar w:fldCharType="begin"/>
+      </w:r>
+      <w:r>
+        <w:rPr>
+          <w:rFonts w:ascii="Times New Roman" w:hAnsi="Times New Roman" w:cs="Times New Roman"/>
+          <w:sz w:val="24"/>
+          <w:szCs w:val="24"/>
+        </w:rPr>
+        <w:instrText xml:space="preserve"> ADDIN ZOTERO_ITEM CSL_CITATION {"citationID":"LqxGjDDC","properties":{"formattedCitation":"[13]","plainCitation":"[13]","noteIndex":0},"citationItems":[{"id":74,"uris":["http://zotero.org/users/6989342/items/WBRP2VAB"],"uri":["http://zotero.org/users/6989342/items/WBRP2VAB"],"itemData":{"id":74,"type":"paper-conference","abstract":"We study the class of P-Complete problems and show the following: i) for any constant ε </w:instrText>
+      </w:r>
+      <w:r>
+        <w:rPr>
+          <w:rFonts w:ascii="Cambria Math" w:hAnsi="Cambria Math" w:cs="Cambria Math"/>
+          <w:sz w:val="24"/>
+          <w:szCs w:val="24"/>
+        </w:rPr>
+        <w:instrText>≫</w:instrText>
+      </w:r>
+      <w:r>
+        <w:rPr>
+          <w:rFonts w:ascii="Times New Roman" w:hAnsi="Times New Roman" w:cs="Times New Roman"/>
+          <w:sz w:val="24"/>
+          <w:szCs w:val="24"/>
+        </w:rPr>
+        <w:instrText xml:space="preserve">0 there is a P-complete problem for which an ε-approximate solution can be found in linear time ii) there exist P-Complete problems for which linear time approximate solutions that get closer and closer to the optimal (with increasing problem size) can be found iii) there exist P-Complete problems for which the approximation problems are also P-Complete.","container-title":"15th Annual Symposium on Switching and Automata Theory (swat 1974)","DOI":"10.1109/SWAT.1974.22","event":"15th Annual Symposium on Switching and Automata Theory (swat 1974)","note":"ISSN: 0272-4847","page":"28-32","source":"IEEE Xplore","title":"P-complete problems and approximate solutions","author":[{"family":"Sahni","given":"S."},{"family":"Gonzales","given":"T."}],"issued":{"date-parts":[["1974",10]]}}}],"schema":"https://github.com/citation-style-language/schema/raw/master/csl-citation.json"} </w:instrText>
+      </w:r>
+      <w:r>
+        <w:rPr>
+          <w:rFonts w:ascii="Times New Roman" w:hAnsi="Times New Roman" w:cs="Times New Roman"/>
+          <w:sz w:val="24"/>
+          <w:szCs w:val="24"/>
+        </w:rPr>
+        <w:fldChar w:fldCharType="separate"/>
+      </w:r>
+      <w:r>
+        <w:rPr>
+          <w:rFonts w:ascii="Times New Roman" w:hAnsi="Times New Roman" w:cs="Times New Roman"/>
+          <w:sz w:val="24"/>
+        </w:rPr>
+        <w:t>[13]</w:t>
+      </w:r>
+      <w:r>
+        <w:rPr>
+          <w:rFonts w:ascii="Times New Roman" w:hAnsi="Times New Roman" w:cs="Times New Roman"/>
+          <w:sz w:val="24"/>
+          <w:szCs w:val="24"/>
+        </w:rPr>
+        <w:fldChar w:fldCharType="end"/>
+      </w:r>
+      <w:r>
+        <w:rPr>
+          <w:rFonts w:ascii="Times New Roman" w:hAnsi="Times New Roman" w:cs="Times New Roman"/>
+          <w:sz w:val="24"/>
+          <w:szCs w:val="24"/>
+        </w:rPr>
+        <w:t xml:space="preserve">. </w:t>
+      </w:r>
+      <w:r>
+        <w:rPr>
+          <w:rFonts w:ascii="Times New Roman" w:hAnsi="Times New Roman" w:cs="Times New Roman"/>
+          <w:sz w:val="24"/>
+          <w:szCs w:val="24"/>
+        </w:rPr>
+        <w:t xml:space="preserve">The problem is verify whether the solution is optimal exactly or approximately is also seems to be intractable </w:t>
+      </w:r>
+      <w:r>
+        <w:rPr>
+          <w:rFonts w:ascii="Times New Roman" w:hAnsi="Times New Roman" w:cs="Times New Roman"/>
+          <w:sz w:val="24"/>
+          <w:szCs w:val="24"/>
+        </w:rPr>
+        <w:fldChar w:fldCharType="begin"/>
+      </w:r>
+      <w:r>
+        <w:rPr>
+          <w:rFonts w:ascii="Times New Roman" w:hAnsi="Times New Roman" w:cs="Times New Roman"/>
+          <w:sz w:val="24"/>
+          <w:szCs w:val="24"/>
+        </w:rPr>
+        <w:instrText xml:space="preserve"> ADDIN ZOTERO_ITEM CSL_CITATION {"citationID":"Amxlv3Me","properties":{"formattedCitation":"[11]","plainCitation":"[11]","noteIndex":0},"citationItems":[{"id":70,"uris":["http://zotero.org/users/6989342/items/QDE4EFJR"],"uri":["http://zotero.org/users/6989342/items/QDE4EFJR"],"itemData":{"id":70,"type":"article-journal","abstract":"The Travelling Salesman Problem is shown to be NP-Complete even if its instances are restricted to be realizable by sets of points on the Euclidean plane.","container-title":"Theoretical Computer Science","DOI":"10.1016/0304-3975(77)90012-3","ISSN":"0304-3975","issue":"3","journalAbbreviation":"Theoretical Computer Science","language":"en","page":"237-244","source":"ScienceDirect","title":"The Euclidean travelling salesman problem is NP-complete","volume":"4","author":[{"family":"Papadimitriou","given":"Christos H."}],"issued":{"date-parts":[["1977",6,1]]}}}],"schema":"https://github.com/citation-style-language/schema/raw/master/csl-citation.json"} </w:instrText>
+      </w:r>
+      <w:r>
+        <w:rPr>
+          <w:rFonts w:ascii="Times New Roman" w:hAnsi="Times New Roman" w:cs="Times New Roman"/>
+          <w:sz w:val="24"/>
+          <w:szCs w:val="24"/>
+        </w:rPr>
+        <w:fldChar w:fldCharType="separate"/>
+      </w:r>
+      <w:r>
+        <w:rPr>
+          <w:rFonts w:ascii="Times New Roman" w:hAnsi="Times New Roman" w:cs="Times New Roman"/>
+          <w:sz w:val="24"/>
+        </w:rPr>
+        <w:t>[11]</w:t>
+      </w:r>
+      <w:r>
+        <w:rPr>
+          <w:rFonts w:ascii="Times New Roman" w:hAnsi="Times New Roman" w:cs="Times New Roman"/>
+          <w:sz w:val="24"/>
+          <w:szCs w:val="24"/>
+        </w:rPr>
+        <w:fldChar w:fldCharType="end"/>
+      </w:r>
+      <w:r>
+        <w:rPr>
+          <w:rFonts w:ascii="Times New Roman" w:hAnsi="Times New Roman" w:cs="Times New Roman"/>
+          <w:sz w:val="24"/>
+          <w:szCs w:val="24"/>
+        </w:rPr>
+        <w:t>.</w:t>
+      </w:r>
+    </w:p>
+    <w:p>
+      <w:pPr>
+        <w:spacing w:after="0" w:line="360" w:lineRule="auto"/>
+        <w:rPr>
+          <w:rFonts w:ascii="Times New Roman" w:hAnsi="Times New Roman" w:cs="Times New Roman"/>
+          <w:sz w:val="24"/>
+          <w:szCs w:val="24"/>
+        </w:rPr>
+      </w:pPr>
+    </w:p>
+    <w:p>
+      <w:pPr>
+        <w:pStyle w:val="Heading2"/>
+        <w:rPr>
+          <w:rFonts w:ascii="Times New Roman" w:hAnsi="Times New Roman" w:cs="Times New Roman"/>
+          <w:b/>
+          <w:bCs/>
+          <w:color w:val="auto"/>
+        </w:rPr>
+      </w:pPr>
+      <w:bookmarkStart w:id="5" w:name="_Toc67700699"/>
+      <w:r>
+        <w:rPr>
+          <w:rFonts w:ascii="Times New Roman" w:hAnsi="Times New Roman" w:cs="Times New Roman"/>
+          <w:b/>
+          <w:bCs/>
+          <w:color w:val="auto"/>
+        </w:rPr>
+        <w:t>1.2.1 Genetic Algorithm</w:t>
+      </w:r>
+      <w:bookmarkEnd w:id="5"/>
+    </w:p>
+    <w:p>
+      <w:pPr>
+        <w:spacing w:after="0" w:line="360" w:lineRule="auto"/>
+        <w:rPr>
+          <w:rFonts w:ascii="Times New Roman" w:hAnsi="Times New Roman" w:cs="Times New Roman"/>
+          <w:sz w:val="24"/>
+          <w:szCs w:val="24"/>
+        </w:rPr>
+      </w:pPr>
+      <w:r>
+        <w:rPr>
+          <w:rFonts w:ascii="Times New Roman" w:hAnsi="Times New Roman" w:cs="Times New Roman"/>
+          <w:sz w:val="24"/>
+          <w:szCs w:val="24"/>
+        </w:rPr>
+        <w:t xml:space="preserve">Genetic Algorithm are adaptive search technique based on principal and mechanism of natural selection and the survival of the fittest.GA gained popularity from Holland’s study </w:t>
+      </w:r>
+      <w:r>
+        <w:rPr>
+          <w:rFonts w:ascii="Times New Roman" w:hAnsi="Times New Roman" w:cs="Times New Roman"/>
+          <w:sz w:val="24"/>
+          <w:szCs w:val="24"/>
+        </w:rPr>
+        <w:t xml:space="preserve">in 1975 </w:t>
+      </w:r>
+      <w:r>
+        <w:rPr>
+          <w:rFonts w:ascii="Times New Roman" w:hAnsi="Times New Roman" w:cs="Times New Roman"/>
+          <w:sz w:val="24"/>
+          <w:szCs w:val="24"/>
+        </w:rPr>
+        <w:fldChar w:fldCharType="begin"/>
+      </w:r>
+      <w:r>
+        <w:rPr>
+          <w:rFonts w:ascii="Times New Roman" w:hAnsi="Times New Roman" w:cs="Times New Roman"/>
+          <w:sz w:val="24"/>
+          <w:szCs w:val="24"/>
+        </w:rPr>
+        <w:instrText xml:space="preserve"> ADDIN ZOTERO_ITEM CSL_CITATION {"citationID":"9UrvwAxu","properties":{"formattedCitation":"[14]","plainCitation":"[14]","noteIndex":0},"citationItems":[{"id":61,"uris":["http://zotero.org/users/6989342/items/WEMQ55B5"],"uri":["http://zotero.org/users/6989342/items/WEMQ55B5"],"itemData":{"id":61,"type":"webpage","abstract":"Genetic algorithms are playing an increasingly important role in studies of complex adaptive systems, ranging from adaptive agents in economic theory to the use of machine learning techniques in the design of complex devices such as aircraft turbines and integrated circuits. Adaptation in Natural and Artificial Systems is the book that initiated this field of study, presenting the theoretical foundations and exploring applications.In its most familiar form, adaptation is a biological process, whereby organisms evolve by rearranging genetic material to survive in environments confronting them. In this now classic work, Holland presents a mathematical model that allows for the nonlinearity of such complex interactions. He demonstrates the model's universality by applying it to economics, physiological psychology, game theory, and artificial intelligence and then outlines the way in which this approach modifies the traditional views of mathematical genetics.Initially applying his concepts to simply defined artificial systems with limited numbers of parameters, Holland goes on to explore their use in the study of a wide range of complex, naturally occuring processes, concentrating on systems having multiple factors that interact in nonlinear ways. Along the way he accounts for major effects of coadaptation and coevolution: the emergence of building blocks, or schemata, that are recombined and passed on to succeeding generations to provide, innovations and improvements.","language":"en","note":"publisher: The MIT Press","title":"Adaptation in Natural and Artificial Systems | The MIT Press","URL":"https://mitpress.mit.edu/books/adaptation-natural-and-artificial-systems","author":[{"family":"Press","given":"The MIT"}],"accessed":{"date-parts":[["2021",3,26]]}}}],"schema":"https://github.com/citation-style-language/schema/raw/master/csl-citation.json"} </w:instrText>
+      </w:r>
+      <w:r>
+        <w:rPr>
+          <w:rFonts w:ascii="Times New Roman" w:hAnsi="Times New Roman" w:cs="Times New Roman"/>
+          <w:sz w:val="24"/>
+          <w:szCs w:val="24"/>
+        </w:rPr>
+        <w:fldChar w:fldCharType="separate"/>
+      </w:r>
+      <w:r>
+        <w:rPr>
+          <w:rFonts w:ascii="Times New Roman" w:hAnsi="Times New Roman" w:cs="Times New Roman"/>
+          <w:sz w:val="24"/>
+        </w:rPr>
+        <w:t>[14]</w:t>
+      </w:r>
+      <w:r>
+        <w:rPr>
+          <w:rFonts w:ascii="Times New Roman" w:hAnsi="Times New Roman" w:cs="Times New Roman"/>
+          <w:sz w:val="24"/>
+          <w:szCs w:val="24"/>
+        </w:rPr>
+        <w:fldChar w:fldCharType="end"/>
+      </w:r>
+      <w:r>
+        <w:rPr>
+          <w:rFonts w:ascii="Times New Roman" w:hAnsi="Times New Roman" w:cs="Times New Roman"/>
+          <w:sz w:val="24"/>
+          <w:szCs w:val="24"/>
+        </w:rPr>
+        <w:t xml:space="preserve"> of adaption in artificial and natural systems in search problems. </w:t>
+      </w:r>
+      <w:r>
+        <w:rPr>
+          <w:rFonts w:ascii="Times New Roman" w:hAnsi="Times New Roman" w:cs="Times New Roman"/>
+          <w:sz w:val="24"/>
+          <w:szCs w:val="24"/>
+        </w:rPr>
+        <w:t xml:space="preserve">In recent years numerous papers </w:t>
+      </w:r>
+      <w:r>
+        <w:rPr>
+          <w:rFonts w:ascii="Times New Roman" w:hAnsi="Times New Roman" w:cs="Times New Roman"/>
+          <w:sz w:val="24"/>
+          <w:szCs w:val="24"/>
+        </w:rPr>
+        <w:t>have</w:t>
+      </w:r>
+      <w:r>
+        <w:rPr>
+          <w:rFonts w:ascii="Times New Roman" w:hAnsi="Times New Roman" w:cs="Times New Roman"/>
+          <w:sz w:val="24"/>
+          <w:szCs w:val="24"/>
+        </w:rPr>
+        <w:t xml:space="preserve"> been published on the optimization of NP-hard problem</w:t>
+      </w:r>
+      <w:r>
+        <w:rPr>
+          <w:rFonts w:ascii="Times New Roman" w:hAnsi="Times New Roman" w:cs="Times New Roman"/>
+          <w:sz w:val="24"/>
+          <w:szCs w:val="24"/>
+        </w:rPr>
+        <w:t>s</w:t>
+      </w:r>
+      <w:r>
+        <w:rPr>
+          <w:rFonts w:ascii="Times New Roman" w:hAnsi="Times New Roman" w:cs="Times New Roman"/>
+          <w:sz w:val="24"/>
+          <w:szCs w:val="24"/>
+        </w:rPr>
+        <w:t xml:space="preserve"> in different application domain</w:t>
+      </w:r>
+      <w:r>
+        <w:rPr>
+          <w:rFonts w:ascii="Times New Roman" w:hAnsi="Times New Roman" w:cs="Times New Roman"/>
+          <w:sz w:val="24"/>
+          <w:szCs w:val="24"/>
+        </w:rPr>
+        <w:t>s</w:t>
+      </w:r>
+      <w:r>
+        <w:rPr>
+          <w:rFonts w:ascii="Times New Roman" w:hAnsi="Times New Roman" w:cs="Times New Roman"/>
+          <w:sz w:val="24"/>
+          <w:szCs w:val="24"/>
+        </w:rPr>
+        <w:t xml:space="preserve"> such as computer science, biology, telecommunication</w:t>
+      </w:r>
+      <w:r>
+        <w:rPr>
+          <w:rFonts w:ascii="Times New Roman" w:hAnsi="Times New Roman" w:cs="Times New Roman"/>
+          <w:sz w:val="24"/>
+          <w:szCs w:val="24"/>
+        </w:rPr>
+        <w:t>.</w:t>
+      </w:r>
+      <w:r>
+        <w:rPr>
+          <w:rFonts w:ascii="Times New Roman" w:hAnsi="Times New Roman" w:cs="Times New Roman"/>
+          <w:sz w:val="24"/>
+          <w:szCs w:val="24"/>
+        </w:rPr>
+        <w:t xml:space="preserve"> GA operate on </w:t>
+      </w:r>
+      <w:r>
+        <w:rPr>
+          <w:rFonts w:ascii="Times New Roman" w:hAnsi="Times New Roman" w:cs="Times New Roman"/>
+          <w:sz w:val="24"/>
+          <w:szCs w:val="24"/>
+        </w:rPr>
+        <w:t>an</w:t>
+      </w:r>
+      <w:r>
+        <w:rPr>
+          <w:rFonts w:ascii="Times New Roman" w:hAnsi="Times New Roman" w:cs="Times New Roman"/>
+          <w:sz w:val="24"/>
+          <w:szCs w:val="24"/>
+        </w:rPr>
+        <w:t xml:space="preserve"> iterative fixed size population or pool of candidate solution.</w:t>
+      </w:r>
+      <w:r>
+        <w:rPr>
+          <w:rFonts w:ascii="Times New Roman" w:hAnsi="Times New Roman" w:cs="Times New Roman"/>
+          <w:sz w:val="24"/>
+          <w:szCs w:val="24"/>
+        </w:rPr>
+        <w:t xml:space="preserve"> The candidate solution represents an encoding of the problem which is like the chromosomes of a biological system. </w:t>
+      </w:r>
+    </w:p>
+    <w:p>
+      <w:pPr>
+        <w:spacing w:after="0" w:line="360" w:lineRule="auto"/>
+        <w:rPr>
+          <w:rFonts w:ascii="Times New Roman" w:hAnsi="Times New Roman" w:cs="Times New Roman"/>
+          <w:sz w:val="24"/>
+          <w:szCs w:val="24"/>
+        </w:rPr>
+      </w:pPr>
+    </w:p>
+    <w:p>
+      <w:pPr>
+        <w:spacing w:after="0" w:line="360" w:lineRule="auto"/>
+        <w:ind w:firstLine="720"/>
+        <w:rPr>
+          <w:rFonts w:ascii="Times New Roman" w:hAnsi="Times New Roman" w:cs="Times New Roman"/>
+          <w:sz w:val="24"/>
+          <w:szCs w:val="24"/>
+        </w:rPr>
+      </w:pPr>
+      <w:r>
+        <w:rPr>
+          <w:rFonts w:ascii="Times New Roman" w:hAnsi="Times New Roman" w:cs="Times New Roman"/>
+          <w:sz w:val="24"/>
+          <w:szCs w:val="24"/>
+        </w:rPr>
+        <w:t xml:space="preserve">Each chromosome is associated with the fitness value. It is the ability of chromosome which determine the ability to survive and further produce an offspring. </w:t>
+      </w:r>
+      <w:r>
+        <w:rPr>
+          <w:rFonts w:ascii="Times New Roman" w:hAnsi="Times New Roman" w:cs="Times New Roman"/>
+          <w:sz w:val="24"/>
+          <w:szCs w:val="24"/>
+        </w:rPr>
+        <w:t>Space search problem are represented as ‘</w:t>
       </w:r>
       <w:r>
         <w:rPr>
@@ -2617,6 +3664,7 @@
         </w:rPr>
         <w:t>’ which are represented by character of strings referred as ‘</w:t>
       </w:r>
+      <w:proofErr w:type="gramStart"/>
       <w:r>
         <w:rPr>
           <w:rFonts w:ascii="Times New Roman" w:hAnsi="Times New Roman" w:cs="Times New Roman"/>
@@ -2625,15 +3673,71 @@
           <w:sz w:val="24"/>
           <w:szCs w:val="24"/>
         </w:rPr>
-        <w:t>chromosomes</w:t>
-      </w:r>
-      <w:r>
-        <w:rPr>
-          <w:rFonts w:ascii="Times New Roman" w:hAnsi="Times New Roman" w:cs="Times New Roman"/>
-          <w:sz w:val="24"/>
-          <w:szCs w:val="24"/>
-        </w:rPr>
-        <w:t>’</w:t>
+        <w:t>chromosomes’</w:t>
+      </w:r>
+      <w:proofErr w:type="gramEnd"/>
+      <w:r>
+        <w:rPr>
+          <w:rFonts w:ascii="Times New Roman" w:hAnsi="Times New Roman" w:cs="Times New Roman"/>
+          <w:sz w:val="24"/>
+          <w:szCs w:val="24"/>
+        </w:rPr>
+        <w:t>.</w:t>
+      </w:r>
+      <w:r>
+        <w:rPr>
+          <w:rFonts w:ascii="Times New Roman" w:hAnsi="Times New Roman" w:cs="Times New Roman"/>
+          <w:sz w:val="24"/>
+          <w:szCs w:val="24"/>
+        </w:rPr>
+        <w:t xml:space="preserve"> Integer and floating point can also be used </w:t>
+      </w:r>
+      <w:r>
+        <w:rPr>
+          <w:rFonts w:ascii="Times New Roman" w:hAnsi="Times New Roman" w:cs="Times New Roman"/>
+          <w:sz w:val="24"/>
+          <w:szCs w:val="24"/>
+        </w:rPr>
+        <w:fldChar w:fldCharType="begin"/>
+      </w:r>
+      <w:r>
+        <w:rPr>
+          <w:rFonts w:ascii="Times New Roman" w:hAnsi="Times New Roman" w:cs="Times New Roman"/>
+          <w:sz w:val="24"/>
+          <w:szCs w:val="24"/>
+        </w:rPr>
+        <w:instrText xml:space="preserve"> ADDIN ZOTERO_ITEM CSL_CITATION {"citationID":"wiJFPhKI","properties":{"formattedCitation":"[15]","plainCitation":"[15]","noteIndex":0},"citationItems":[{"id":63,"uris":["http://zotero.org/users/6989342/items/27LRUJKR"],"uri":["http://zotero.org/users/6989342/items/27LRUJKR"],"itemData":{"id":63,"type":"article-journal","abstract":"In this paper, we present an efficient genetic algorithm (GA) for solving the travelling salesman problem (TSP) as a combinatorial optimization problem. In our computational model, we propose a complete subtour exchange crossover that does not break as some good subtours as possible, because the good subtours are worth preserving for descendants. Generally speaking, global search GA is considered to be better approaches than local searches. However, it is necessary to strengthen the ability of local search as well as global ones in order to increase a GA total efficiency. In this study, our GA applies a stochastic hill climbing procedure in the mutation process of the GA. Experimental results showed that the GA leads good convergence as high as 99 percent even for 500 cities TSP.","container-title":"Mathematical and Computer Modelling","DOI":"10.1016/S0895-7177(00)00088-1","ISSN":"0895-7177","issue":"10","journalAbbreviation":"Mathematical and Computer Modelling","language":"en","page":"197-203","source":"ScienceDirect","title":"The efficiency of hybrid mutation genetic algorithm for the travelling salesman problem","volume":"31","author":[{"family":"Katayama","given":"K"},{"family":"Sakamoto","given":"H"},{"family":"Narihisa","given":"H"}],"issued":{"date-parts":[["2000",5,1]]}}}],"schema":"https://github.com/citation-style-language/schema/raw/master/csl-citation.json"} </w:instrText>
+      </w:r>
+      <w:r>
+        <w:rPr>
+          <w:rFonts w:ascii="Times New Roman" w:hAnsi="Times New Roman" w:cs="Times New Roman"/>
+          <w:sz w:val="24"/>
+          <w:szCs w:val="24"/>
+        </w:rPr>
+        <w:fldChar w:fldCharType="separate"/>
+      </w:r>
+      <w:r>
+        <w:rPr>
+          <w:rFonts w:ascii="Times New Roman" w:hAnsi="Times New Roman" w:cs="Times New Roman"/>
+          <w:sz w:val="24"/>
+        </w:rPr>
+        <w:t>[15]</w:t>
+      </w:r>
+      <w:r>
+        <w:rPr>
+          <w:rFonts w:ascii="Times New Roman" w:hAnsi="Times New Roman" w:cs="Times New Roman"/>
+          <w:sz w:val="24"/>
+          <w:szCs w:val="24"/>
+        </w:rPr>
+        <w:fldChar w:fldCharType="end"/>
+      </w:r>
+      <w:r>
+        <w:rPr>
+          <w:rFonts w:ascii="Times New Roman" w:hAnsi="Times New Roman" w:cs="Times New Roman"/>
+          <w:sz w:val="24"/>
+          <w:szCs w:val="24"/>
+        </w:rPr>
+        <w:t>.</w:t>
       </w:r>
     </w:p>
     <w:p>
@@ -2650,24 +3754,432 @@
       <w:pPr>
         <w:spacing w:after="0" w:line="360" w:lineRule="auto"/>
         <w:ind w:firstLine="720"/>
-      </w:pPr>
-      <w:r>
-        <w:rPr>
+        <w:rPr>
+          <w:rFonts w:ascii="Times New Roman" w:hAnsi="Times New Roman" w:cs="Times New Roman"/>
+          <w:sz w:val="24"/>
+          <w:szCs w:val="24"/>
+        </w:rPr>
+      </w:pPr>
+      <w:r>
+        <w:rPr>
+          <w:rFonts w:ascii="Times New Roman" w:hAnsi="Times New Roman" w:cs="Times New Roman"/>
+          <w:sz w:val="24"/>
+          <w:szCs w:val="24"/>
+        </w:rPr>
+        <w:t xml:space="preserve">Part of </w:t>
+      </w:r>
+      <w:r>
+        <w:rPr>
+          <w:rFonts w:ascii="Times New Roman" w:hAnsi="Times New Roman" w:cs="Times New Roman"/>
+          <w:sz w:val="24"/>
+          <w:szCs w:val="24"/>
+        </w:rPr>
+        <w:t>space search which is to be examined is called ‘</w:t>
+      </w:r>
+      <w:r>
+        <w:rPr>
+          <w:rFonts w:ascii="Times New Roman" w:hAnsi="Times New Roman" w:cs="Times New Roman"/>
+          <w:i/>
+          <w:iCs/>
+          <w:sz w:val="24"/>
+          <w:szCs w:val="24"/>
+        </w:rPr>
+        <w:t>population</w:t>
+      </w:r>
+      <w:r>
+        <w:rPr>
+          <w:rFonts w:ascii="Times New Roman" w:hAnsi="Times New Roman" w:cs="Times New Roman"/>
+          <w:sz w:val="24"/>
+          <w:szCs w:val="24"/>
+        </w:rPr>
+        <w:t>’.</w:t>
+      </w:r>
+      <w:r>
+        <w:rPr>
+          <w:rFonts w:ascii="Times New Roman" w:hAnsi="Times New Roman" w:cs="Times New Roman"/>
+          <w:sz w:val="24"/>
+          <w:szCs w:val="24"/>
+        </w:rPr>
+        <w:t xml:space="preserve"> Genetic algorithm working described in (Figure 1)</w:t>
+      </w:r>
+      <w:r>
+        <w:rPr>
+          <w:rFonts w:ascii="Times New Roman" w:hAnsi="Times New Roman" w:cs="Times New Roman"/>
+          <w:sz w:val="24"/>
+          <w:szCs w:val="24"/>
+        </w:rPr>
+        <w:t>. To start</w:t>
+      </w:r>
+      <w:r>
+        <w:rPr>
+          <w:rFonts w:ascii="Times New Roman" w:hAnsi="Times New Roman" w:cs="Times New Roman"/>
+          <w:sz w:val="24"/>
+          <w:szCs w:val="24"/>
+        </w:rPr>
+        <w:t>,</w:t>
+      </w:r>
+      <w:r>
+        <w:rPr>
+          <w:rFonts w:ascii="Times New Roman" w:hAnsi="Times New Roman" w:cs="Times New Roman"/>
+          <w:sz w:val="24"/>
+          <w:szCs w:val="24"/>
+        </w:rPr>
+        <w:t xml:space="preserve"> an initial population is chosen </w:t>
+      </w:r>
+      <w:r>
+        <w:rPr>
+          <w:rFonts w:ascii="Times New Roman" w:hAnsi="Times New Roman" w:cs="Times New Roman"/>
+          <w:sz w:val="24"/>
+          <w:szCs w:val="24"/>
+        </w:rPr>
+        <w:t xml:space="preserve">along with this the </w:t>
+      </w:r>
+      <w:r>
+        <w:rPr>
+          <w:rFonts w:ascii="Times New Roman" w:hAnsi="Times New Roman" w:cs="Times New Roman"/>
+          <w:sz w:val="24"/>
+          <w:szCs w:val="24"/>
+        </w:rPr>
+        <w:lastRenderedPageBreak/>
+        <w:t>quality of population is determined</w:t>
+      </w:r>
+      <w:r>
+        <w:rPr>
+          <w:rFonts w:ascii="Times New Roman" w:hAnsi="Times New Roman" w:cs="Times New Roman"/>
+          <w:sz w:val="24"/>
+          <w:szCs w:val="24"/>
+        </w:rPr>
+        <w:t xml:space="preserve"> and then evaluating everyone with fitness function</w:t>
+      </w:r>
+      <w:r>
+        <w:rPr>
+          <w:rFonts w:ascii="Times New Roman" w:hAnsi="Times New Roman" w:cs="Times New Roman"/>
+          <w:sz w:val="24"/>
+          <w:szCs w:val="24"/>
+        </w:rPr>
+        <w:t>. In further iterations parents are selected from the population and in turn these parents produce children which are further added back to the population.</w:t>
+      </w:r>
+      <w:r>
+        <w:rPr>
+          <w:rFonts w:ascii="Times New Roman" w:hAnsi="Times New Roman" w:cs="Times New Roman"/>
+          <w:sz w:val="24"/>
+          <w:szCs w:val="24"/>
+        </w:rPr>
+        <w:t xml:space="preserve"> Offspring are generated through a process called crossover and mutation.</w:t>
+      </w:r>
+      <w:r>
+        <w:rPr>
+          <w:rFonts w:ascii="Times New Roman" w:hAnsi="Times New Roman" w:cs="Times New Roman"/>
+          <w:sz w:val="24"/>
+          <w:szCs w:val="24"/>
+        </w:rPr>
+        <w:t xml:space="preserve"> </w:t>
+      </w:r>
+      <w:r>
+        <w:rPr>
+          <w:rFonts w:ascii="Times New Roman" w:hAnsi="Times New Roman" w:cs="Times New Roman"/>
+          <w:sz w:val="24"/>
+          <w:szCs w:val="24"/>
+        </w:rPr>
+        <w:t>It can further be defined as the o</w:t>
+      </w:r>
+      <w:r>
+        <w:rPr>
+          <w:rFonts w:ascii="Times New Roman" w:hAnsi="Times New Roman" w:cs="Times New Roman"/>
+          <w:sz w:val="24"/>
+          <w:szCs w:val="24"/>
+        </w:rPr>
+        <w:t xml:space="preserve">perations which </w:t>
+      </w:r>
+      <w:r>
+        <w:rPr>
+          <w:rFonts w:ascii="Times New Roman" w:hAnsi="Times New Roman" w:cs="Times New Roman"/>
+          <w:sz w:val="24"/>
+          <w:szCs w:val="24"/>
+        </w:rPr>
+        <w:t>define</w:t>
+      </w:r>
+      <w:r>
+        <w:rPr>
+          <w:rFonts w:ascii="Times New Roman" w:hAnsi="Times New Roman" w:cs="Times New Roman"/>
+          <w:sz w:val="24"/>
+          <w:szCs w:val="24"/>
+        </w:rPr>
+        <w:t xml:space="preserve"> the child production process and mutation process are known as crossover operator and mutation operator.</w:t>
+      </w:r>
+      <w:r>
+        <w:rPr>
+          <w:rFonts w:ascii="Times New Roman" w:hAnsi="Times New Roman" w:cs="Times New Roman"/>
+          <w:sz w:val="24"/>
+          <w:szCs w:val="24"/>
+        </w:rPr>
+        <w:t xml:space="preserve"> </w:t>
+      </w:r>
+    </w:p>
+    <w:p>
+      <w:pPr>
+        <w:spacing w:after="0" w:line="360" w:lineRule="auto"/>
+        <w:rPr>
+          <w:rFonts w:ascii="Times New Roman" w:hAnsi="Times New Roman" w:cs="Times New Roman"/>
+          <w:sz w:val="24"/>
+          <w:szCs w:val="24"/>
+        </w:rPr>
+      </w:pPr>
+    </w:p>
+    <w:p>
+      <w:pPr>
+        <w:spacing w:after="0" w:line="360" w:lineRule="auto"/>
+        <w:ind w:firstLine="720"/>
+        <w:rPr>
+          <w:rFonts w:ascii="Times New Roman" w:hAnsi="Times New Roman" w:cs="Times New Roman"/>
+          <w:sz w:val="24"/>
+          <w:szCs w:val="24"/>
+        </w:rPr>
+      </w:pPr>
+      <w:r>
+        <w:rPr>
+          <w:rFonts w:ascii="Times New Roman" w:hAnsi="Times New Roman" w:cs="Times New Roman"/>
+          <w:sz w:val="24"/>
+          <w:szCs w:val="24"/>
+        </w:rPr>
+        <w:t xml:space="preserve">Offspring are generally placed back into the population thus replacing other individuals. </w:t>
+      </w:r>
+      <w:r>
+        <w:rPr>
+          <w:rFonts w:ascii="Times New Roman" w:hAnsi="Times New Roman" w:cs="Times New Roman"/>
+          <w:sz w:val="24"/>
+          <w:szCs w:val="24"/>
+        </w:rPr>
+        <w:t>Mutation helps algorithm to explore the new stats by avoiding the local optima</w:t>
+      </w:r>
+      <w:r>
+        <w:rPr>
+          <w:rFonts w:ascii="Times New Roman" w:hAnsi="Times New Roman" w:cs="Times New Roman"/>
+          <w:sz w:val="24"/>
+          <w:szCs w:val="24"/>
+        </w:rPr>
+        <w:t xml:space="preserve"> </w:t>
+      </w:r>
+      <w:r>
+        <w:rPr>
+          <w:rFonts w:ascii="Times New Roman" w:hAnsi="Times New Roman" w:cs="Times New Roman"/>
+          <w:sz w:val="24"/>
+          <w:szCs w:val="24"/>
+        </w:rPr>
+        <w:fldChar w:fldCharType="begin"/>
+      </w:r>
+      <w:r>
+        <w:rPr>
+          <w:rFonts w:ascii="Times New Roman" w:hAnsi="Times New Roman" w:cs="Times New Roman"/>
+          <w:sz w:val="24"/>
+          <w:szCs w:val="24"/>
+        </w:rPr>
+        <w:instrText xml:space="preserve"> ADDIN ZOTERO_ITEM CSL_CITATION {"citationID":"WLOPTxXG","properties":{"formattedCitation":"[3]","plainCitation":"[3]","noteIndex":0},"citationItems":[{"id":54,"uris":["http://zotero.org/users/6989342/items/VGVLMQET"],"uri":["http://zotero.org/users/6989342/items/VGVLMQET"],"itemData":{"id":54,"type":"article-journal","abstract":"This paper is the result of a literature study carried out by the authors. It is a review of the different attempts made to solve the Travelling Salesman Problem with Genetic Algorithms. We present crossover and mutation operators, developed to tackle the Travelling Salesman Problem with Genetic Algorithms with different representations such as: binary representation, path representation, adjacency representation, ordinal representation and matrix representation. Likewise, we show the experimental results obtained with different standard examples using combination of crossover and mutation operators in relation with path representation.","container-title":"Artificial Intelligence Review","DOI":"10.1023/A:1006529012972","ISSN":"1573-7462","issue":"2","journalAbbreviation":"Artificial Intelligence Review","language":"en","page":"129-170","source":"Springer Link","title":"Genetic Algorithms for the Travelling Salesman Problem: A Review of Representations and Operators","title-short":"Genetic Algorithms for the Travelling Salesman Problem","volume":"13","author":[{"family":"Larrañaga","given":"P."},{"family":"Kuijpers","given":"C.M.H."},{"family":"Murga","given":"R.H."},{"family":"Inza","given":"I."},{"family":"Dizdarevic","given":"S."}],"issued":{"date-parts":[["1999",4,1]]}}}],"schema":"https://github.com/citation-style-language/schema/raw/master/csl-citation.json"} </w:instrText>
+      </w:r>
+      <w:r>
+        <w:rPr>
+          <w:rFonts w:ascii="Times New Roman" w:hAnsi="Times New Roman" w:cs="Times New Roman"/>
+          <w:sz w:val="24"/>
+          <w:szCs w:val="24"/>
+        </w:rPr>
+        <w:fldChar w:fldCharType="separate"/>
+      </w:r>
+      <w:r>
+        <w:rPr>
+          <w:rFonts w:ascii="Times New Roman" w:hAnsi="Times New Roman" w:cs="Times New Roman"/>
+          <w:sz w:val="24"/>
+          <w:szCs w:val="24"/>
+        </w:rPr>
+        <w:t>[3]</w:t>
+      </w:r>
+      <w:r>
+        <w:rPr>
+          <w:rFonts w:ascii="Times New Roman" w:hAnsi="Times New Roman" w:cs="Times New Roman"/>
+          <w:sz w:val="24"/>
+          <w:szCs w:val="24"/>
+        </w:rPr>
+        <w:fldChar w:fldCharType="end"/>
+      </w:r>
+      <w:r>
+        <w:rPr>
+          <w:rFonts w:ascii="Times New Roman" w:hAnsi="Times New Roman" w:cs="Times New Roman"/>
+          <w:sz w:val="24"/>
+          <w:szCs w:val="24"/>
+        </w:rPr>
+        <w:t xml:space="preserve">. Crossover increases the average </w:t>
+      </w:r>
+      <w:r>
+        <w:rPr>
+          <w:rFonts w:ascii="Times New Roman" w:hAnsi="Times New Roman" w:cs="Times New Roman"/>
+          <w:sz w:val="24"/>
+          <w:szCs w:val="24"/>
+        </w:rPr>
+        <w:t>quality</w:t>
+      </w:r>
+      <w:r>
+        <w:rPr>
+          <w:rFonts w:ascii="Times New Roman" w:hAnsi="Times New Roman" w:cs="Times New Roman"/>
+          <w:sz w:val="24"/>
+          <w:szCs w:val="24"/>
+        </w:rPr>
+        <w:t xml:space="preserve"> of the population thus by choosing the adequate </w:t>
+      </w:r>
+      <w:r>
+        <w:rPr>
+          <w:rFonts w:ascii="Times New Roman" w:hAnsi="Times New Roman" w:cs="Times New Roman"/>
+          <w:sz w:val="24"/>
+          <w:szCs w:val="24"/>
+        </w:rPr>
+        <w:t>crossover and mutation operators, the probability that genetic algorithm will produce the nearly optimal solution will increases with respect to the increased number of iterations.</w:t>
+      </w:r>
+      <w:r>
+        <w:rPr>
+          <w:rFonts w:ascii="Times New Roman" w:hAnsi="Times New Roman" w:cs="Times New Roman"/>
+          <w:sz w:val="24"/>
+          <w:szCs w:val="24"/>
+        </w:rPr>
+        <w:t xml:space="preserve"> GA algorithm relies on three genetic operators: </w:t>
+      </w:r>
+      <w:r>
+        <w:rPr>
+          <w:rFonts w:ascii="Times New Roman" w:hAnsi="Times New Roman" w:cs="Times New Roman"/>
+          <w:i/>
+          <w:iCs/>
+          <w:sz w:val="24"/>
+          <w:szCs w:val="24"/>
+        </w:rPr>
+        <w:t>s</w:t>
+      </w:r>
+      <w:r>
+        <w:rPr>
+          <w:rFonts w:ascii="Times New Roman" w:hAnsi="Times New Roman" w:cs="Times New Roman"/>
+          <w:i/>
+          <w:iCs/>
+          <w:sz w:val="24"/>
+          <w:szCs w:val="24"/>
+        </w:rPr>
+        <w:t>election</w:t>
+      </w:r>
+      <w:r>
+        <w:rPr>
+          <w:rFonts w:ascii="Times New Roman" w:hAnsi="Times New Roman" w:cs="Times New Roman"/>
+          <w:i/>
+          <w:iCs/>
+          <w:sz w:val="24"/>
+          <w:szCs w:val="24"/>
+        </w:rPr>
+        <w:t xml:space="preserve">, crossover, mutation. </w:t>
+      </w:r>
+      <w:r>
+        <w:rPr>
+          <w:rFonts w:ascii="Times New Roman" w:hAnsi="Times New Roman" w:cs="Times New Roman"/>
+          <w:sz w:val="24"/>
+          <w:szCs w:val="24"/>
+        </w:rPr>
+        <w:t xml:space="preserve">The selection operation use the fitness value to select the parents of next generation </w:t>
+      </w:r>
+      <w:r>
+        <w:rPr>
+          <w:rFonts w:ascii="Times New Roman" w:hAnsi="Times New Roman" w:cs="Times New Roman"/>
+          <w:sz w:val="24"/>
+          <w:szCs w:val="24"/>
+        </w:rPr>
+        <w:fldChar w:fldCharType="begin"/>
+      </w:r>
+      <w:r>
+        <w:rPr>
+          <w:rFonts w:ascii="Times New Roman" w:hAnsi="Times New Roman" w:cs="Times New Roman"/>
+          <w:sz w:val="24"/>
+          <w:szCs w:val="24"/>
+        </w:rPr>
+        <w:instrText xml:space="preserve"> ADDIN ZOTERO_ITEM CSL_CITATION {"citationID":"T0IVVa17","properties":{"formattedCitation":"[15]","plainCitation":"[15]","noteIndex":0},"citationItems":[{"id":63,"uris":["http://zotero.org/users/6989342/items/27LRUJKR"],"uri":["http://zotero.org/users/6989342/items/27LRUJKR"],"itemData":{"id":63,"type":"article-journal","abstract":"In this paper, we present an efficient genetic algorithm (GA) for solving the travelling salesman problem (TSP) as a combinatorial optimization problem. In our computational model, we propose a complete subtour exchange crossover that does not break as some good subtours as possible, because the good subtours are worth preserving for descendants. Generally speaking, global search GA is considered to be better approaches than local searches. However, it is necessary to strengthen the ability of local search as well as global ones in order to increase a GA total efficiency. In this study, our GA applies a stochastic hill climbing procedure in the mutation process of the GA. Experimental results showed that the GA leads good convergence as high as 99 percent even for 500 cities TSP.","container-title":"Mathematical and Computer Modelling","DOI":"10.1016/S0895-7177(00)00088-1","ISSN":"0895-7177","issue":"10","journalAbbreviation":"Mathematical and Computer Modelling","language":"en","page":"197-203","source":"ScienceDirect","title":"The efficiency of hybrid mutation genetic algorithm for the travelling salesman problem","volume":"31","author":[{"family":"Katayama","given":"K"},{"family":"Sakamoto","given":"H"},{"family":"Narihisa","given":"H"}],"issued":{"date-parts":[["2000",5,1]]}}}],"schema":"https://github.com/citation-style-language/schema/raw/master/csl-citation.json"} </w:instrText>
+      </w:r>
+      <w:r>
+        <w:rPr>
+          <w:rFonts w:ascii="Times New Roman" w:hAnsi="Times New Roman" w:cs="Times New Roman"/>
+          <w:sz w:val="24"/>
+          <w:szCs w:val="24"/>
+        </w:rPr>
+        <w:fldChar w:fldCharType="separate"/>
+      </w:r>
+      <w:r>
+        <w:rPr>
+          <w:rFonts w:ascii="Times New Roman" w:hAnsi="Times New Roman" w:cs="Times New Roman"/>
+          <w:sz w:val="24"/>
+        </w:rPr>
+        <w:t>[15]</w:t>
+      </w:r>
+      <w:r>
+        <w:rPr>
+          <w:rFonts w:ascii="Times New Roman" w:hAnsi="Times New Roman" w:cs="Times New Roman"/>
+          <w:sz w:val="24"/>
+          <w:szCs w:val="24"/>
+        </w:rPr>
+        <w:fldChar w:fldCharType="end"/>
+      </w:r>
+      <w:r>
+        <w:rPr>
+          <w:rFonts w:ascii="Times New Roman" w:hAnsi="Times New Roman" w:cs="Times New Roman"/>
+          <w:sz w:val="24"/>
+          <w:szCs w:val="24"/>
+        </w:rPr>
+        <w:t>.</w:t>
+      </w:r>
+    </w:p>
+    <w:p>
+      <w:pPr>
+        <w:spacing w:after="0" w:line="360" w:lineRule="auto"/>
+        <w:ind w:firstLine="720"/>
+        <w:rPr>
+          <w:rFonts w:ascii="Times New Roman" w:hAnsi="Times New Roman" w:cs="Times New Roman"/>
+          <w:sz w:val="24"/>
+          <w:szCs w:val="24"/>
+        </w:rPr>
+      </w:pPr>
+    </w:p>
+    <w:p>
+      <w:pPr>
+        <w:spacing w:after="0" w:line="360" w:lineRule="auto"/>
+        <w:ind w:firstLine="720"/>
+      </w:pPr>
+      <w:r>
+        <w:rPr>
+          <w:rFonts w:ascii="Times New Roman" w:hAnsi="Times New Roman" w:cs="Times New Roman"/>
           <w:b/>
           <w:bCs/>
+          <w:sz w:val="24"/>
+          <w:szCs w:val="24"/>
         </w:rPr>
         <w:t>BEGIN</w:t>
       </w:r>
       <w:r>
-        <w:t xml:space="preserve"> AGA</w:t>
+        <w:t xml:space="preserve"> </w:t>
+      </w:r>
+      <w:r>
+        <w:rPr>
+          <w:rFonts w:ascii="Times New Roman" w:hAnsi="Times New Roman" w:cs="Times New Roman"/>
+          <w:sz w:val="24"/>
+          <w:szCs w:val="24"/>
+        </w:rPr>
+        <w:t>AGA</w:t>
       </w:r>
     </w:p>
     <w:p>
       <w:pPr>
         <w:spacing w:after="0" w:line="360" w:lineRule="auto"/>
         <w:ind w:left="720" w:firstLine="720"/>
-      </w:pPr>
-      <w:r>
+        <w:rPr>
+          <w:rFonts w:ascii="Times New Roman" w:hAnsi="Times New Roman" w:cs="Times New Roman"/>
+          <w:sz w:val="24"/>
+          <w:szCs w:val="24"/>
+        </w:rPr>
+      </w:pPr>
+      <w:r>
+        <w:rPr>
+          <w:rFonts w:ascii="Times New Roman" w:hAnsi="Times New Roman" w:cs="Times New Roman"/>
+          <w:sz w:val="24"/>
+          <w:szCs w:val="24"/>
+        </w:rPr>
         <w:t>Make initial population at random.</w:t>
       </w:r>
     </w:p>
@@ -2675,23 +4187,41 @@
       <w:pPr>
         <w:spacing w:after="0" w:line="360" w:lineRule="auto"/>
         <w:ind w:left="720" w:firstLine="720"/>
-      </w:pPr>
-      <w:r>
-        <w:rPr>
+        <w:rPr>
+          <w:rFonts w:ascii="Times New Roman" w:hAnsi="Times New Roman" w:cs="Times New Roman"/>
           <w:b/>
           <w:bCs/>
-        </w:rPr>
-        <w:t>WHILE NOT</w:t>
-      </w:r>
-      <w:r>
-        <w:t xml:space="preserve"> stop </w:t>
-      </w:r>
-      <w:r>
-        <w:rPr>
+          <w:sz w:val="24"/>
+          <w:szCs w:val="24"/>
+        </w:rPr>
+      </w:pPr>
+      <w:r>
+        <w:rPr>
+          <w:rFonts w:ascii="Times New Roman" w:hAnsi="Times New Roman" w:cs="Times New Roman"/>
           <w:b/>
           <w:bCs/>
-        </w:rPr>
-        <w:t>DO</w:t>
+          <w:sz w:val="24"/>
+          <w:szCs w:val="24"/>
+        </w:rPr>
+        <w:t xml:space="preserve">WHILE NOT </w:t>
+      </w:r>
+      <w:r>
+        <w:rPr>
+          <w:rFonts w:ascii="Times New Roman" w:hAnsi="Times New Roman" w:cs="Times New Roman"/>
+          <w:sz w:val="24"/>
+          <w:szCs w:val="24"/>
+        </w:rPr>
+        <w:t>stop</w:t>
+      </w:r>
+      <w:r>
+        <w:rPr>
+          <w:rFonts w:ascii="Times New Roman" w:hAnsi="Times New Roman" w:cs="Times New Roman"/>
+          <w:b/>
+          <w:bCs/>
+          <w:sz w:val="24"/>
+          <w:szCs w:val="24"/>
+        </w:rPr>
+        <w:t xml:space="preserve"> DO</w:t>
       </w:r>
     </w:p>
     <w:p>
@@ -2708,8 +4238,11 @@
       </w:r>
       <w:r>
         <w:rPr>
+          <w:rFonts w:ascii="Times New Roman" w:hAnsi="Times New Roman" w:cs="Times New Roman"/>
           <w:b/>
           <w:bCs/>
+          <w:sz w:val="24"/>
+          <w:szCs w:val="24"/>
         </w:rPr>
         <w:t>BEGIN</w:t>
       </w:r>
@@ -2727,28 +4260,52 @@
       </w:r>
       <w:r>
         <w:rPr>
+          <w:rFonts w:ascii="Times New Roman" w:hAnsi="Times New Roman" w:cs="Times New Roman"/>
           <w:i/>
           <w:iCs/>
+          <w:sz w:val="24"/>
+          <w:szCs w:val="24"/>
         </w:rPr>
         <w:t>Select parents</w:t>
       </w:r>
       <w:r>
-        <w:t xml:space="preserve"> from the population. </w:t>
+        <w:rPr>
+          <w:rFonts w:ascii="Times New Roman" w:hAnsi="Times New Roman" w:cs="Times New Roman"/>
+          <w:sz w:val="24"/>
+          <w:szCs w:val="24"/>
+        </w:rPr>
+        <w:t xml:space="preserve"> from the population.</w:t>
+      </w:r>
+      <w:r>
+        <w:t xml:space="preserve"> </w:t>
       </w:r>
     </w:p>
     <w:p>
       <w:pPr>
         <w:spacing w:after="0" w:line="360" w:lineRule="auto"/>
         <w:ind w:left="2160" w:firstLine="720"/>
-      </w:pPr>
-      <w:r>
-        <w:rPr>
+        <w:rPr>
+          <w:rFonts w:ascii="Times New Roman" w:hAnsi="Times New Roman" w:cs="Times New Roman"/>
+          <w:sz w:val="24"/>
+          <w:szCs w:val="24"/>
+        </w:rPr>
+      </w:pPr>
+      <w:r>
+        <w:rPr>
+          <w:rFonts w:ascii="Times New Roman" w:hAnsi="Times New Roman" w:cs="Times New Roman"/>
           <w:i/>
           <w:iCs/>
+          <w:sz w:val="24"/>
+          <w:szCs w:val="24"/>
         </w:rPr>
         <w:t>Produce children</w:t>
       </w:r>
       <w:r>
+        <w:rPr>
+          <w:rFonts w:ascii="Times New Roman" w:hAnsi="Times New Roman" w:cs="Times New Roman"/>
+          <w:sz w:val="24"/>
+          <w:szCs w:val="24"/>
+        </w:rPr>
         <w:t xml:space="preserve"> from the selected parents. </w:t>
       </w:r>
     </w:p>
@@ -2756,15 +4313,28 @@
       <w:pPr>
         <w:spacing w:after="0" w:line="360" w:lineRule="auto"/>
         <w:ind w:left="2160" w:firstLine="720"/>
-      </w:pPr>
-      <w:r>
-        <w:rPr>
+        <w:rPr>
+          <w:rFonts w:ascii="Times New Roman" w:hAnsi="Times New Roman" w:cs="Times New Roman"/>
+          <w:sz w:val="24"/>
+          <w:szCs w:val="24"/>
+        </w:rPr>
+      </w:pPr>
+      <w:r>
+        <w:rPr>
+          <w:rFonts w:ascii="Times New Roman" w:hAnsi="Times New Roman" w:cs="Times New Roman"/>
           <w:i/>
           <w:iCs/>
+          <w:sz w:val="24"/>
+          <w:szCs w:val="24"/>
         </w:rPr>
         <w:t>Mutate</w:t>
       </w:r>
       <w:r>
+        <w:rPr>
+          <w:rFonts w:ascii="Times New Roman" w:hAnsi="Times New Roman" w:cs="Times New Roman"/>
+          <w:sz w:val="24"/>
+          <w:szCs w:val="24"/>
+        </w:rPr>
         <w:t xml:space="preserve"> the individuals. </w:t>
       </w:r>
     </w:p>
@@ -2772,15 +4342,28 @@
       <w:pPr>
         <w:spacing w:after="0" w:line="360" w:lineRule="auto"/>
         <w:ind w:left="2160" w:firstLine="720"/>
-      </w:pPr>
-      <w:r>
-        <w:rPr>
+        <w:rPr>
+          <w:rFonts w:ascii="Times New Roman" w:hAnsi="Times New Roman" w:cs="Times New Roman"/>
+          <w:sz w:val="24"/>
+          <w:szCs w:val="24"/>
+        </w:rPr>
+      </w:pPr>
+      <w:r>
+        <w:rPr>
+          <w:rFonts w:ascii="Times New Roman" w:hAnsi="Times New Roman" w:cs="Times New Roman"/>
           <w:i/>
           <w:iCs/>
+          <w:sz w:val="24"/>
+          <w:szCs w:val="24"/>
         </w:rPr>
         <w:t>Extend</w:t>
       </w:r>
       <w:r>
+        <w:rPr>
+          <w:rFonts w:ascii="Times New Roman" w:hAnsi="Times New Roman" w:cs="Times New Roman"/>
+          <w:sz w:val="24"/>
+          <w:szCs w:val="24"/>
+        </w:rPr>
         <w:t xml:space="preserve"> the population adding the children to it. </w:t>
       </w:r>
     </w:p>
@@ -2788,15 +4371,28 @@
       <w:pPr>
         <w:spacing w:after="0" w:line="360" w:lineRule="auto"/>
         <w:ind w:left="2160" w:firstLine="720"/>
-      </w:pPr>
-      <w:r>
-        <w:rPr>
+        <w:rPr>
+          <w:rFonts w:ascii="Times New Roman" w:hAnsi="Times New Roman" w:cs="Times New Roman"/>
+          <w:sz w:val="24"/>
+          <w:szCs w:val="24"/>
+        </w:rPr>
+      </w:pPr>
+      <w:r>
+        <w:rPr>
+          <w:rFonts w:ascii="Times New Roman" w:hAnsi="Times New Roman" w:cs="Times New Roman"/>
           <w:i/>
           <w:iCs/>
+          <w:sz w:val="24"/>
+          <w:szCs w:val="24"/>
         </w:rPr>
         <w:t>Reduce</w:t>
       </w:r>
       <w:r>
+        <w:rPr>
+          <w:rFonts w:ascii="Times New Roman" w:hAnsi="Times New Roman" w:cs="Times New Roman"/>
+          <w:sz w:val="24"/>
+          <w:szCs w:val="24"/>
+        </w:rPr>
         <w:t xml:space="preserve"> the extend population.</w:t>
       </w:r>
     </w:p>
@@ -2805,14 +4401,20 @@
         <w:spacing w:after="0" w:line="360" w:lineRule="auto"/>
         <w:ind w:left="1440" w:firstLine="720"/>
         <w:rPr>
+          <w:rFonts w:ascii="Times New Roman" w:hAnsi="Times New Roman" w:cs="Times New Roman"/>
           <w:b/>
           <w:bCs/>
-        </w:rPr>
-      </w:pPr>
-      <w:r>
-        <w:rPr>
+          <w:sz w:val="24"/>
+          <w:szCs w:val="24"/>
+        </w:rPr>
+      </w:pPr>
+      <w:r>
+        <w:rPr>
+          <w:rFonts w:ascii="Times New Roman" w:hAnsi="Times New Roman" w:cs="Times New Roman"/>
           <w:b/>
           <w:bCs/>
+          <w:sz w:val="24"/>
+          <w:szCs w:val="24"/>
         </w:rPr>
         <w:t>END</w:t>
       </w:r>
@@ -2821,8 +4423,18 @@
       <w:pPr>
         <w:spacing w:after="0" w:line="360" w:lineRule="auto"/>
         <w:ind w:left="720" w:firstLine="720"/>
-      </w:pPr>
-      <w:r>
+        <w:rPr>
+          <w:rFonts w:ascii="Times New Roman" w:hAnsi="Times New Roman" w:cs="Times New Roman"/>
+          <w:sz w:val="24"/>
+          <w:szCs w:val="24"/>
+        </w:rPr>
+      </w:pPr>
+      <w:r>
+        <w:rPr>
+          <w:rFonts w:ascii="Times New Roman" w:hAnsi="Times New Roman" w:cs="Times New Roman"/>
+          <w:sz w:val="24"/>
+          <w:szCs w:val="24"/>
+        </w:rPr>
         <w:t>Output the best individual found.</w:t>
       </w:r>
     </w:p>
@@ -2830,16 +4442,31 @@
       <w:pPr>
         <w:spacing w:after="0" w:line="360" w:lineRule="auto"/>
         <w:ind w:firstLine="720"/>
-      </w:pPr>
-      <w:r>
-        <w:rPr>
+        <w:rPr>
+          <w:rFonts w:ascii="Times New Roman" w:hAnsi="Times New Roman" w:cs="Times New Roman"/>
           <w:b/>
           <w:bCs/>
-        </w:rPr>
-        <w:t>END</w:t>
-      </w:r>
-      <w:r>
-        <w:t xml:space="preserve"> AGA</w:t>
+          <w:sz w:val="24"/>
+          <w:szCs w:val="24"/>
+        </w:rPr>
+      </w:pPr>
+      <w:r>
+        <w:rPr>
+          <w:rFonts w:ascii="Times New Roman" w:hAnsi="Times New Roman" w:cs="Times New Roman"/>
+          <w:b/>
+          <w:bCs/>
+          <w:sz w:val="24"/>
+          <w:szCs w:val="24"/>
+        </w:rPr>
+        <w:t xml:space="preserve">END </w:t>
+      </w:r>
+      <w:r>
+        <w:rPr>
+          <w:rFonts w:ascii="Times New Roman" w:hAnsi="Times New Roman" w:cs="Times New Roman"/>
+          <w:sz w:val="24"/>
+          <w:szCs w:val="24"/>
+        </w:rPr>
+        <w:t>AGA</w:t>
       </w:r>
     </w:p>
     <w:p>
@@ -2847,50 +4474,2300 @@
         <w:spacing w:after="0" w:line="360" w:lineRule="auto"/>
         <w:ind w:firstLine="720"/>
         <w:jc w:val="center"/>
-        <w:rPr>
-          <w:rFonts w:ascii="Times New Roman" w:hAnsi="Times New Roman" w:cs="Times New Roman"/>
-          <w:b/>
-          <w:bCs/>
-          <w:sz w:val="24"/>
-          <w:szCs w:val="24"/>
-        </w:rPr>
-      </w:pPr>
-      <w:r>
-        <w:rPr>
+      </w:pPr>
+      <w:r>
+        <w:rPr>
+          <w:rFonts w:ascii="Times New Roman" w:hAnsi="Times New Roman" w:cs="Times New Roman"/>
           <w:i/>
           <w:iCs/>
+          <w:sz w:val="24"/>
+          <w:szCs w:val="24"/>
         </w:rPr>
         <w:t>Figure 1</w:t>
       </w:r>
       <w:r>
-        <w:t>. The pseudo-code of the Abstract Genetic Algorithm (AGA)</w:t>
+        <w:t xml:space="preserve">. </w:t>
+      </w:r>
+      <w:r>
+        <w:rPr>
+          <w:rFonts w:ascii="Times New Roman" w:hAnsi="Times New Roman" w:cs="Times New Roman"/>
+          <w:sz w:val="24"/>
+          <w:szCs w:val="24"/>
+        </w:rPr>
+        <w:t xml:space="preserve">The pseudo-code of the Abstract Genetic Algorithm (AGA) </w:t>
+      </w:r>
+      <w:r>
+        <w:rPr>
+          <w:rFonts w:ascii="Times New Roman" w:hAnsi="Times New Roman" w:cs="Times New Roman"/>
+          <w:sz w:val="24"/>
+          <w:szCs w:val="24"/>
+        </w:rPr>
+        <w:fldChar w:fldCharType="begin"/>
+      </w:r>
+      <w:r>
+        <w:rPr>
+          <w:rFonts w:ascii="Times New Roman" w:hAnsi="Times New Roman" w:cs="Times New Roman"/>
+          <w:sz w:val="24"/>
+          <w:szCs w:val="24"/>
+        </w:rPr>
+        <w:instrText xml:space="preserve"> ADDIN ZOTERO_ITEM CSL_CITATION {"citationID":"2iSa76pd","properties":{"formattedCitation":"[3]","plainCitation":"[3]","noteIndex":0},"citationItems":[{"id":54,"uris":["http://zotero.org/users/6989342/items/VGVLMQET"],"uri":["http://zotero.org/users/6989342/items/VGVLMQET"],"itemData":{"id":54,"type":"article-journal","abstract":"This paper is the result of a literature study carried out by the authors. It is a review of the different attempts made to solve the Travelling Salesman Problem with Genetic Algorithms. We present crossover and mutation operators, developed to tackle the Travelling Salesman Problem with Genetic Algorithms with different representations such as: binary representation, path representation, adjacency representation, ordinal representation and matrix representation. Likewise, we show the experimental results obtained with different standard examples using combination of crossover and mutation operators in relation with path representation.","container-title":"Artificial Intelligence Review","DOI":"10.1023/A:1006529012972","ISSN":"1573-7462","issue":"2","journalAbbreviation":"Artificial Intelligence Review","language":"en","page":"129-170","source":"Springer Link","title":"Genetic Algorithms for the Travelling Salesman Problem: A Review of Representations and Operators","title-short":"Genetic Algorithms for the Travelling Salesman Problem","volume":"13","author":[{"family":"Larrañaga","given":"P."},{"family":"Kuijpers","given":"C.M.H."},{"family":"Murga","given":"R.H."},{"family":"Inza","given":"I."},{"family":"Dizdarevic","given":"S."}],"issued":{"date-parts":[["1999",4,1]]}}}],"schema":"https://github.com/citation-style-language/schema/raw/master/csl-citation.json"} </w:instrText>
+      </w:r>
+      <w:r>
+        <w:rPr>
+          <w:rFonts w:ascii="Times New Roman" w:hAnsi="Times New Roman" w:cs="Times New Roman"/>
+          <w:sz w:val="24"/>
+          <w:szCs w:val="24"/>
+        </w:rPr>
+        <w:fldChar w:fldCharType="separate"/>
+      </w:r>
+      <w:r>
+        <w:rPr>
+          <w:rFonts w:ascii="Times New Roman" w:hAnsi="Times New Roman" w:cs="Times New Roman"/>
+          <w:sz w:val="24"/>
+          <w:szCs w:val="24"/>
+        </w:rPr>
+        <w:t>[3]</w:t>
+      </w:r>
+      <w:r>
+        <w:rPr>
+          <w:rFonts w:ascii="Times New Roman" w:hAnsi="Times New Roman" w:cs="Times New Roman"/>
+          <w:sz w:val="24"/>
+          <w:szCs w:val="24"/>
+        </w:rPr>
+        <w:fldChar w:fldCharType="end"/>
+      </w:r>
+      <w:r>
+        <w:rPr>
+          <w:rFonts w:ascii="Times New Roman" w:hAnsi="Times New Roman" w:cs="Times New Roman"/>
+          <w:sz w:val="24"/>
+          <w:szCs w:val="24"/>
+        </w:rPr>
+        <w:t>.</w:t>
       </w:r>
       <w:r>
         <w:t xml:space="preserve"> </w:t>
       </w:r>
-      <w:r>
+    </w:p>
+    <w:p>
+      <w:pPr>
+        <w:spacing w:after="0" w:line="360" w:lineRule="auto"/>
+        <w:ind w:firstLine="720"/>
+      </w:pPr>
+    </w:p>
+    <w:p>
+      <w:pPr>
+        <w:spacing w:after="0" w:line="360" w:lineRule="auto"/>
+        <w:rPr>
+          <w:rFonts w:ascii="Times New Roman" w:hAnsi="Times New Roman" w:cs="Times New Roman"/>
+          <w:sz w:val="24"/>
+          <w:szCs w:val="24"/>
+        </w:rPr>
+      </w:pPr>
+      <w:r>
+        <w:rPr>
+          <w:rFonts w:ascii="Times New Roman" w:hAnsi="Times New Roman" w:cs="Times New Roman"/>
+          <w:sz w:val="24"/>
+          <w:szCs w:val="24"/>
+        </w:rPr>
+        <w:t xml:space="preserve">We generate the finite set of individuals which we called </w:t>
+      </w:r>
+      <w:r>
+        <w:rPr>
+          <w:rFonts w:ascii="Times New Roman" w:hAnsi="Times New Roman" w:cs="Times New Roman"/>
+          <w:i/>
+          <w:iCs/>
+          <w:sz w:val="24"/>
+          <w:szCs w:val="24"/>
+        </w:rPr>
+        <w:t xml:space="preserve">‘population’. </w:t>
+      </w:r>
+      <w:r>
+        <w:rPr>
+          <w:rFonts w:ascii="Times New Roman" w:hAnsi="Times New Roman" w:cs="Times New Roman"/>
+          <w:sz w:val="24"/>
+          <w:szCs w:val="24"/>
+        </w:rPr>
+        <w:t>The size of population set is predetermined before applying the genetic algorithm procedure.</w:t>
+      </w:r>
+      <w:r>
+        <w:rPr>
+          <w:rFonts w:ascii="Times New Roman" w:hAnsi="Times New Roman" w:cs="Times New Roman"/>
+          <w:sz w:val="24"/>
+          <w:szCs w:val="24"/>
+        </w:rPr>
+        <w:t xml:space="preserve"> An individual characterised by the set of variables is known as ‘</w:t>
+      </w:r>
+      <w:r>
+        <w:rPr>
+          <w:rFonts w:ascii="Times New Roman" w:hAnsi="Times New Roman" w:cs="Times New Roman"/>
+          <w:i/>
+          <w:iCs/>
+          <w:sz w:val="24"/>
+          <w:szCs w:val="24"/>
+        </w:rPr>
+        <w:t>gene</w:t>
+      </w:r>
+      <w:r>
+        <w:rPr>
+          <w:rFonts w:ascii="Times New Roman" w:hAnsi="Times New Roman" w:cs="Times New Roman"/>
+          <w:sz w:val="24"/>
+          <w:szCs w:val="24"/>
+        </w:rPr>
+        <w:t xml:space="preserve">’. </w:t>
+      </w:r>
+      <w:r>
+        <w:rPr>
+          <w:rFonts w:ascii="Times New Roman" w:hAnsi="Times New Roman" w:cs="Times New Roman"/>
+          <w:sz w:val="24"/>
+          <w:szCs w:val="24"/>
+        </w:rPr>
+        <w:t xml:space="preserve">We calculate the fitness of </w:t>
+      </w:r>
+      <w:r>
+        <w:rPr>
+          <w:rFonts w:ascii="Times New Roman" w:hAnsi="Times New Roman" w:cs="Times New Roman"/>
+          <w:sz w:val="24"/>
+          <w:szCs w:val="24"/>
+        </w:rPr>
+        <w:t>everyone</w:t>
+      </w:r>
+      <w:r>
+        <w:rPr>
+          <w:rFonts w:ascii="Times New Roman" w:hAnsi="Times New Roman" w:cs="Times New Roman"/>
+          <w:sz w:val="24"/>
+          <w:szCs w:val="24"/>
+        </w:rPr>
+        <w:t xml:space="preserve"> which is commonly done by calculating the sum of Euclidean distance between cities in the </w:t>
+      </w:r>
+      <w:r>
+        <w:rPr>
+          <w:rFonts w:ascii="Times New Roman" w:hAnsi="Times New Roman" w:cs="Times New Roman"/>
+          <w:sz w:val="24"/>
+          <w:szCs w:val="24"/>
+        </w:rPr>
+        <w:lastRenderedPageBreak/>
+        <w:t>solution.</w:t>
+      </w:r>
+      <w:r>
+        <w:rPr>
+          <w:rFonts w:ascii="Times New Roman" w:hAnsi="Times New Roman" w:cs="Times New Roman"/>
+          <w:sz w:val="24"/>
+          <w:szCs w:val="24"/>
+        </w:rPr>
+        <w:t xml:space="preserve"> During selection process the initial population get chosen arbitrarily among the possible individuals.</w:t>
+      </w:r>
+    </w:p>
+    <w:p>
+      <w:pPr>
+        <w:spacing w:after="0" w:line="360" w:lineRule="auto"/>
+        <w:rPr>
+          <w:rFonts w:ascii="Times New Roman" w:hAnsi="Times New Roman" w:cs="Times New Roman"/>
+          <w:sz w:val="24"/>
+          <w:szCs w:val="24"/>
+        </w:rPr>
+      </w:pPr>
+    </w:p>
+    <w:p>
+      <w:pPr>
+        <w:spacing w:after="0" w:line="360" w:lineRule="auto"/>
+        <w:jc w:val="center"/>
+        <w:rPr>
+          <w:rFonts w:ascii="Times New Roman" w:hAnsi="Times New Roman" w:cs="Times New Roman"/>
+          <w:sz w:val="24"/>
+          <w:szCs w:val="24"/>
+        </w:rPr>
+      </w:pPr>
+      <w:r>
+        <w:rPr>
+          <w:noProof/>
+        </w:rPr>
+        <w:drawing>
+          <wp:inline distT="0" distB="0" distL="0" distR="0" wp14:anchorId="74725C32" wp14:editId="16944965">
+            <wp:extent cx="3686175" cy="2280655"/>
+            <wp:effectExtent l="0" t="0" r="0" b="5715"/>
+            <wp:docPr id="78" name="Picture 78"/>
+            <wp:cNvGraphicFramePr>
+              <a:graphicFrameLocks xmlns:a="http://schemas.openxmlformats.org/drawingml/2006/main" noChangeAspect="1"/>
+            </wp:cNvGraphicFramePr>
+            <a:graphic xmlns:a="http://schemas.openxmlformats.org/drawingml/2006/main">
+              <a:graphicData uri="http://schemas.openxmlformats.org/drawingml/2006/picture">
+                <pic:pic xmlns:pic="http://schemas.openxmlformats.org/drawingml/2006/picture">
+                  <pic:nvPicPr>
+                    <pic:cNvPr id="0" name="Picture 3"/>
+                    <pic:cNvPicPr>
+                      <a:picLocks noChangeAspect="1" noChangeArrowheads="1"/>
+                    </pic:cNvPicPr>
+                  </pic:nvPicPr>
+                  <pic:blipFill>
+                    <a:blip r:embed="rId5">
+                      <a:extLst>
+                        <a:ext uri="{28A0092B-C50C-407E-A947-70E740481C1C}">
+                          <a14:useLocalDpi xmlns:a14="http://schemas.microsoft.com/office/drawing/2010/main" val="0"/>
+                        </a:ext>
+                      </a:extLst>
+                    </a:blip>
+                    <a:srcRect/>
+                    <a:stretch>
+                      <a:fillRect/>
+                    </a:stretch>
+                  </pic:blipFill>
+                  <pic:spPr bwMode="auto">
+                    <a:xfrm>
+                      <a:off x="0" y="0"/>
+                      <a:ext cx="3721070" cy="2302245"/>
+                    </a:xfrm>
+                    <a:prstGeom prst="rect">
+                      <a:avLst/>
+                    </a:prstGeom>
+                    <a:noFill/>
+                    <a:ln>
+                      <a:noFill/>
+                    </a:ln>
+                  </pic:spPr>
+                </pic:pic>
+              </a:graphicData>
+            </a:graphic>
+          </wp:inline>
+        </w:drawing>
+      </w:r>
+    </w:p>
+    <w:p>
+      <w:pPr>
+        <w:spacing w:after="0" w:line="360" w:lineRule="auto"/>
+        <w:ind w:firstLine="720"/>
+        <w:rPr>
+          <w:rFonts w:ascii="Times New Roman" w:hAnsi="Times New Roman" w:cs="Times New Roman"/>
+          <w:sz w:val="24"/>
+          <w:szCs w:val="24"/>
+        </w:rPr>
+      </w:pPr>
+      <w:r>
+        <w:rPr>
+          <w:rFonts w:ascii="Times New Roman" w:hAnsi="Times New Roman" w:cs="Times New Roman"/>
+          <w:i/>
+          <w:iCs/>
+          <w:sz w:val="24"/>
+          <w:szCs w:val="24"/>
+        </w:rPr>
+        <w:t>Figure 2</w:t>
+      </w:r>
+      <w:r>
+        <w:rPr>
+          <w:rFonts w:ascii="Times New Roman" w:hAnsi="Times New Roman" w:cs="Times New Roman"/>
+          <w:i/>
+          <w:iCs/>
+          <w:sz w:val="24"/>
+          <w:szCs w:val="24"/>
+        </w:rPr>
+        <w:t xml:space="preserve">. </w:t>
+      </w:r>
+      <w:r>
+        <w:rPr>
+          <w:rFonts w:ascii="Times New Roman" w:hAnsi="Times New Roman" w:cs="Times New Roman"/>
+          <w:sz w:val="24"/>
+          <w:szCs w:val="24"/>
+        </w:rPr>
+        <w:t>Representation of population Chromosome and Genes</w:t>
+      </w:r>
+    </w:p>
+    <w:p>
+      <w:pPr>
+        <w:spacing w:after="0" w:line="360" w:lineRule="auto"/>
+        <w:ind w:firstLine="720"/>
+        <w:rPr>
+          <w:rFonts w:ascii="Times New Roman" w:hAnsi="Times New Roman" w:cs="Times New Roman"/>
+          <w:sz w:val="24"/>
+          <w:szCs w:val="24"/>
+        </w:rPr>
+      </w:pPr>
+    </w:p>
+    <w:p>
+      <w:pPr>
+        <w:spacing w:after="0" w:line="360" w:lineRule="auto"/>
+        <w:rPr>
+          <w:rFonts w:ascii="Times New Roman" w:hAnsi="Times New Roman" w:cs="Times New Roman"/>
+          <w:sz w:val="24"/>
+          <w:szCs w:val="24"/>
+        </w:rPr>
+      </w:pPr>
+      <w:r>
+        <w:rPr>
+          <w:rFonts w:ascii="Times New Roman" w:hAnsi="Times New Roman" w:cs="Times New Roman"/>
+          <w:sz w:val="24"/>
+          <w:szCs w:val="24"/>
+        </w:rPr>
+        <w:t xml:space="preserve">Gene is joined to form a set of string usually known as chromosome depicted in figure 2. In genetic algorithm the fitness is defined by using a fitness function, it determines how fit is an individual to compete with other individuals by assigning a fitness score to </w:t>
+      </w:r>
+      <w:r>
+        <w:rPr>
+          <w:rFonts w:ascii="Times New Roman" w:hAnsi="Times New Roman" w:cs="Times New Roman"/>
+          <w:sz w:val="24"/>
+          <w:szCs w:val="24"/>
+        </w:rPr>
+        <w:t>everyone</w:t>
+      </w:r>
+      <w:r>
+        <w:rPr>
+          <w:rFonts w:ascii="Times New Roman" w:hAnsi="Times New Roman" w:cs="Times New Roman"/>
+          <w:sz w:val="24"/>
+          <w:szCs w:val="24"/>
+        </w:rPr>
+        <w:t xml:space="preserve">. The probability of selecting individual </w:t>
+      </w:r>
+      <w:r>
+        <w:rPr>
+          <w:rFonts w:ascii="Times New Roman" w:hAnsi="Times New Roman" w:cs="Times New Roman"/>
+          <w:sz w:val="24"/>
+          <w:szCs w:val="24"/>
+        </w:rPr>
+        <w:t>based on fitness score highlights that individual is selected for reproduction.</w:t>
+      </w:r>
+      <w:r>
+        <w:rPr>
+          <w:rFonts w:ascii="Times New Roman" w:hAnsi="Times New Roman" w:cs="Times New Roman"/>
+          <w:sz w:val="24"/>
+          <w:szCs w:val="24"/>
+        </w:rPr>
+        <w:t xml:space="preserve"> </w:t>
+      </w:r>
+      <w:r>
+        <w:rPr>
+          <w:rFonts w:ascii="Times New Roman" w:hAnsi="Times New Roman" w:cs="Times New Roman"/>
+          <w:sz w:val="24"/>
+          <w:szCs w:val="24"/>
+        </w:rPr>
+        <w:t xml:space="preserve">The selection phase usually selects the individual who are fittest so that their genes can be passed to next generation. The classical crossover operation was proposed by Holland in 1975 </w:t>
+      </w:r>
+      <w:r>
+        <w:rPr>
+          <w:rFonts w:ascii="Times New Roman" w:hAnsi="Times New Roman" w:cs="Times New Roman"/>
+          <w:sz w:val="24"/>
+          <w:szCs w:val="24"/>
+        </w:rPr>
         <w:fldChar w:fldCharType="begin"/>
       </w:r>
       <w:r>
-        <w:instrText xml:space="preserve"> ADDIN ZOTERO_ITEM CSL_CITATION {"citationID":"2iSa76pd","properties":{"formattedCitation":"[3]","plainCitation":"[3]","noteIndex":0},"citationItems":[{"id":54,"uris":["http://zotero.org/users/6989342/items/VGVLMQET"],"uri":["http://zotero.org/users/6989342/items/VGVLMQET"],"itemData":{"id":54,"type":"article-journal","abstract":"This paper is the result of a literature study carried out by the authors. It is a review of the different attempts made to solve the Travelling Salesman Problem with Genetic Algorithms. We present crossover and mutation operators, developed to tackle the Travelling Salesman Problem with Genetic Algorithms with different representations such as: binary representation, path representation, adjacency representation, ordinal representation and matrix representation. Likewise, we show the experimental results obtained with different standard examples using combination of crossover and mutation operators in relation with path representation.","container-title":"Artificial Intelligence Review","DOI":"10.1023/A:1006529012972","ISSN":"1573-7462","issue":"2","journalAbbreviation":"Artificial Intelligence Review","language":"en","page":"129-170","source":"Springer Link","title":"Genetic Algorithms for the Travelling Salesman Problem: A Review of Representations and Operators","title-short":"Genetic Algorithms for the Travelling Salesman Problem","volume":"13","author":[{"family":"Larrañaga","given":"P."},{"family":"Kuijpers","given":"C.M.H."},{"family":"Murga","given":"R.H."},{"family":"Inza","given":"I."},{"family":"Dizdarevic","given":"S."}],"issued":{"date-parts":[["1999",4,1]]}}}],"schema":"https://github.com/citation-style-language/schema/raw/master/csl-citation.json"} </w:instrText>
-      </w:r>
-      <w:r>
+        <w:rPr>
+          <w:rFonts w:ascii="Times New Roman" w:hAnsi="Times New Roman" w:cs="Times New Roman"/>
+          <w:sz w:val="24"/>
+          <w:szCs w:val="24"/>
+        </w:rPr>
+        <w:instrText xml:space="preserve"> ADDIN ZOTERO_ITEM CSL_CITATION {"citationID":"yebGSvLJ","properties":{"formattedCitation":"[14]","plainCitation":"[14]","noteIndex":0},"citationItems":[{"id":61,"uris":["http://zotero.org/users/6989342/items/WEMQ55B5"],"uri":["http://zotero.org/users/6989342/items/WEMQ55B5"],"itemData":{"id":61,"type":"webpage","abstract":"Genetic algorithms are playing an increasingly important role in studies of complex adaptive systems, ranging from adaptive agents in economic theory to the use of machine learning techniques in the design of complex devices such as aircraft turbines and integrated circuits. Adaptation in Natural and Artificial Systems is the book that initiated this field of study, presenting the theoretical foundations and exploring applications.In its most familiar form, adaptation is a biological process, whereby organisms evolve by rearranging genetic material to survive in environments confronting them. In this now classic work, Holland presents a mathematical model that allows for the nonlinearity of such complex interactions. He demonstrates the model's universality by applying it to economics, physiological psychology, game theory, and artificial intelligence and then outlines the way in which this approach modifies the traditional views of mathematical genetics.Initially applying his concepts to simply defined artificial systems with limited numbers of parameters, Holland goes on to explore their use in the study of a wide range of complex, naturally occuring processes, concentrating on systems having multiple factors that interact in nonlinear ways. Along the way he accounts for major effects of coadaptation and coevolution: the emergence of building blocks, or schemata, that are recombined and passed on to succeeding generations to provide, innovations and improvements.","language":"en","note":"publisher: The MIT Press","title":"Adaptation in Natural and Artificial Systems | The MIT Press","URL":"https://mitpress.mit.edu/books/adaptation-natural-and-artificial-systems","author":[{"family":"Press","given":"The MIT"}],"accessed":{"date-parts":[["2021",3,26]]}}}],"schema":"https://github.com/citation-style-language/schema/raw/master/csl-citation.json"} </w:instrText>
+      </w:r>
+      <w:r>
+        <w:rPr>
+          <w:rFonts w:ascii="Times New Roman" w:hAnsi="Times New Roman" w:cs="Times New Roman"/>
+          <w:sz w:val="24"/>
+          <w:szCs w:val="24"/>
+        </w:rPr>
         <w:fldChar w:fldCharType="separate"/>
       </w:r>
       <w:r>
         <w:rPr>
-          <w:rFonts w:ascii="Calibri" w:hAnsi="Calibri" w:cs="Calibri"/>
+          <w:rFonts w:ascii="Times New Roman" w:hAnsi="Times New Roman" w:cs="Times New Roman"/>
+          <w:sz w:val="24"/>
+        </w:rPr>
+        <w:t>[14]</w:t>
+      </w:r>
+      <w:r>
+        <w:rPr>
+          <w:rFonts w:ascii="Times New Roman" w:hAnsi="Times New Roman" w:cs="Times New Roman"/>
+          <w:sz w:val="24"/>
+          <w:szCs w:val="24"/>
+        </w:rPr>
+        <w:fldChar w:fldCharType="end"/>
+      </w:r>
+      <w:r>
+        <w:rPr>
+          <w:rFonts w:ascii="Times New Roman" w:hAnsi="Times New Roman" w:cs="Times New Roman"/>
+          <w:sz w:val="24"/>
+          <w:szCs w:val="24"/>
+        </w:rPr>
+        <w:t>, as shown below where two solutions of 6 cities are available for travelling salesman problem:</w:t>
+      </w:r>
+    </w:p>
+    <w:p>
+      <w:pPr>
+        <w:spacing w:after="0" w:line="360" w:lineRule="auto"/>
+        <w:rPr>
+          <w:rFonts w:ascii="Times New Roman" w:hAnsi="Times New Roman" w:cs="Times New Roman"/>
+          <w:sz w:val="24"/>
+          <w:szCs w:val="24"/>
+        </w:rPr>
+      </w:pPr>
+    </w:p>
+    <w:p>
+      <w:pPr>
+        <w:spacing w:after="0" w:line="360" w:lineRule="auto"/>
+        <w:jc w:val="center"/>
+        <w:rPr>
+          <w:rFonts w:ascii="Times New Roman" w:hAnsi="Times New Roman" w:cs="Times New Roman"/>
+          <w:sz w:val="28"/>
+          <w:szCs w:val="28"/>
+        </w:rPr>
+      </w:pPr>
+      <w:r>
+        <w:rPr>
+          <w:rFonts w:ascii="Times New Roman" w:hAnsi="Times New Roman" w:cs="Times New Roman"/>
+          <w:sz w:val="28"/>
+          <w:szCs w:val="28"/>
+        </w:rPr>
+        <w:t xml:space="preserve">   </w:t>
+      </w:r>
+      <w:r>
+        <w:rPr>
+          <w:rFonts w:ascii="Times New Roman" w:hAnsi="Times New Roman" w:cs="Times New Roman"/>
+          <w:sz w:val="28"/>
+          <w:szCs w:val="28"/>
+        </w:rPr>
+        <w:t>(000 001 010 011 100 101) and</w:t>
+      </w:r>
+    </w:p>
+    <w:p>
+      <w:pPr>
+        <w:spacing w:after="0" w:line="360" w:lineRule="auto"/>
+        <w:ind w:left="2160" w:firstLine="720"/>
+        <w:rPr>
+          <w:rFonts w:ascii="Times New Roman" w:hAnsi="Times New Roman" w:cs="Times New Roman"/>
+          <w:sz w:val="28"/>
+          <w:szCs w:val="28"/>
+        </w:rPr>
+      </w:pPr>
+      <w:r>
+        <w:rPr>
+          <w:rFonts w:ascii="Times New Roman" w:hAnsi="Times New Roman" w:cs="Times New Roman"/>
+          <w:sz w:val="28"/>
+          <w:szCs w:val="28"/>
+        </w:rPr>
+        <w:t>(101 100 011 010 001 000)</w:t>
+      </w:r>
+      <w:r>
+        <w:rPr>
+          <w:rFonts w:ascii="Times New Roman" w:hAnsi="Times New Roman" w:cs="Times New Roman"/>
+          <w:sz w:val="28"/>
+          <w:szCs w:val="28"/>
+        </w:rPr>
+        <w:t xml:space="preserve"> </w:t>
+      </w:r>
+      <w:r>
+        <w:rPr>
+          <w:rFonts w:ascii="Times New Roman" w:hAnsi="Times New Roman" w:cs="Times New Roman"/>
+          <w:sz w:val="28"/>
+          <w:szCs w:val="28"/>
+        </w:rPr>
+        <w:fldChar w:fldCharType="begin"/>
+      </w:r>
+      <w:r>
+        <w:rPr>
+          <w:rFonts w:ascii="Times New Roman" w:hAnsi="Times New Roman" w:cs="Times New Roman"/>
+          <w:sz w:val="28"/>
+          <w:szCs w:val="28"/>
+        </w:rPr>
+        <w:instrText xml:space="preserve"> ADDIN ZOTERO_ITEM CSL_CITATION {"citationID":"43suFcyb","properties":{"formattedCitation":"[3]","plainCitation":"[3]","noteIndex":0},"citationItems":[{"id":54,"uris":["http://zotero.org/users/6989342/items/VGVLMQET"],"uri":["http://zotero.org/users/6989342/items/VGVLMQET"],"itemData":{"id":54,"type":"article-journal","abstract":"This paper is the result of a literature study carried out by the authors. It is a review of the different attempts made to solve the Travelling Salesman Problem with Genetic Algorithms. We present crossover and mutation operators, developed to tackle the Travelling Salesman Problem with Genetic Algorithms with different representations such as: binary representation, path representation, adjacency representation, ordinal representation and matrix representation. Likewise, we show the experimental results obtained with different standard examples using combination of crossover and mutation operators in relation with path representation.","container-title":"Artificial Intelligence Review","DOI":"10.1023/A:1006529012972","ISSN":"1573-7462","issue":"2","journalAbbreviation":"Artificial Intelligence Review","language":"en","page":"129-170","source":"Springer Link","title":"Genetic Algorithms for the Travelling Salesman Problem: A Review of Representations and Operators","title-short":"Genetic Algorithms for the Travelling Salesman Problem","volume":"13","author":[{"family":"Larrañaga","given":"P."},{"family":"Kuijpers","given":"C.M.H."},{"family":"Murga","given":"R.H."},{"family":"Inza","given":"I."},{"family":"Dizdarevic","given":"S."}],"issued":{"date-parts":[["1999",4,1]]}}}],"schema":"https://github.com/citation-style-language/schema/raw/master/csl-citation.json"} </w:instrText>
+      </w:r>
+      <w:r>
+        <w:rPr>
+          <w:rFonts w:ascii="Times New Roman" w:hAnsi="Times New Roman" w:cs="Times New Roman"/>
+          <w:sz w:val="28"/>
+          <w:szCs w:val="28"/>
+        </w:rPr>
+        <w:fldChar w:fldCharType="separate"/>
+      </w:r>
+      <w:r>
+        <w:rPr>
+          <w:rFonts w:ascii="Times New Roman" w:hAnsi="Times New Roman" w:cs="Times New Roman"/>
+          <w:sz w:val="28"/>
         </w:rPr>
         <w:t>[3]</w:t>
       </w:r>
       <w:r>
+        <w:rPr>
+          <w:rFonts w:ascii="Times New Roman" w:hAnsi="Times New Roman" w:cs="Times New Roman"/>
+          <w:sz w:val="28"/>
+          <w:szCs w:val="28"/>
+        </w:rPr>
         <w:fldChar w:fldCharType="end"/>
       </w:r>
-      <w:r>
+    </w:p>
+    <w:p>
+      <w:pPr>
+        <w:spacing w:after="0" w:line="360" w:lineRule="auto"/>
+        <w:jc w:val="center"/>
+        <w:rPr>
+          <w:rFonts w:ascii="Times New Roman" w:hAnsi="Times New Roman" w:cs="Times New Roman"/>
+          <w:sz w:val="28"/>
+          <w:szCs w:val="28"/>
+        </w:rPr>
+      </w:pPr>
+    </w:p>
+    <w:p>
+      <w:pPr>
+        <w:spacing w:after="0" w:line="360" w:lineRule="auto"/>
+        <w:rPr>
+          <w:rFonts w:ascii="Times New Roman" w:hAnsi="Times New Roman" w:cs="Times New Roman"/>
+          <w:sz w:val="24"/>
+          <w:szCs w:val="24"/>
+        </w:rPr>
+      </w:pPr>
+      <w:r>
+        <w:rPr>
+          <w:rFonts w:ascii="Times New Roman" w:hAnsi="Times New Roman" w:cs="Times New Roman"/>
+          <w:sz w:val="24"/>
+          <w:szCs w:val="24"/>
+        </w:rPr>
+        <w:t xml:space="preserve">Randomly among the strings a crossover point </w:t>
+      </w:r>
+      <w:r>
+        <w:rPr>
+          <w:rFonts w:ascii="Times New Roman" w:hAnsi="Times New Roman" w:cs="Times New Roman"/>
+          <w:sz w:val="24"/>
+          <w:szCs w:val="24"/>
+        </w:rPr>
+        <w:t>is selected</w:t>
+      </w:r>
+      <w:r>
+        <w:rPr>
+          <w:rFonts w:ascii="Times New Roman" w:hAnsi="Times New Roman" w:cs="Times New Roman"/>
+          <w:sz w:val="24"/>
+          <w:szCs w:val="24"/>
+        </w:rPr>
+        <w:t xml:space="preserve"> from where the string is broken into two separate parts, considering we have chosen the below crossover point highlighted with pipe.</w:t>
+      </w:r>
+    </w:p>
+    <w:p>
+      <w:pPr>
+        <w:spacing w:after="0" w:line="360" w:lineRule="auto"/>
+        <w:jc w:val="center"/>
+        <w:rPr>
+          <w:rFonts w:ascii="Times New Roman" w:hAnsi="Times New Roman" w:cs="Times New Roman"/>
+          <w:sz w:val="28"/>
+          <w:szCs w:val="28"/>
+        </w:rPr>
+      </w:pPr>
+      <w:r>
+        <w:rPr>
+          <w:rFonts w:ascii="Times New Roman" w:hAnsi="Times New Roman" w:cs="Times New Roman"/>
+          <w:sz w:val="28"/>
+          <w:szCs w:val="28"/>
+        </w:rPr>
+        <w:t xml:space="preserve">     </w:t>
+      </w:r>
+      <w:r>
+        <w:rPr>
+          <w:rFonts w:ascii="Times New Roman" w:hAnsi="Times New Roman" w:cs="Times New Roman"/>
+          <w:sz w:val="28"/>
+          <w:szCs w:val="28"/>
+        </w:rPr>
+        <w:t>(000 001 010</w:t>
+      </w:r>
+      <w:r>
+        <w:rPr>
+          <w:rFonts w:ascii="Times New Roman" w:hAnsi="Times New Roman" w:cs="Times New Roman"/>
+          <w:sz w:val="28"/>
+          <w:szCs w:val="28"/>
+        </w:rPr>
+        <w:t xml:space="preserve"> | </w:t>
+      </w:r>
+      <w:r>
+        <w:rPr>
+          <w:rFonts w:ascii="Times New Roman" w:hAnsi="Times New Roman" w:cs="Times New Roman"/>
+          <w:sz w:val="28"/>
+          <w:szCs w:val="28"/>
+        </w:rPr>
+        <w:t>011 100 101) and</w:t>
+      </w:r>
+    </w:p>
+    <w:p>
+      <w:pPr>
+        <w:spacing w:after="0" w:line="360" w:lineRule="auto"/>
+        <w:ind w:left="2160" w:firstLine="720"/>
+        <w:rPr>
+          <w:rFonts w:ascii="Times New Roman" w:hAnsi="Times New Roman" w:cs="Times New Roman"/>
+          <w:sz w:val="28"/>
+          <w:szCs w:val="28"/>
+        </w:rPr>
+      </w:pPr>
+      <w:r>
+        <w:rPr>
+          <w:rFonts w:ascii="Times New Roman" w:hAnsi="Times New Roman" w:cs="Times New Roman"/>
+          <w:sz w:val="28"/>
+          <w:szCs w:val="28"/>
+        </w:rPr>
+        <w:t>(101 100 011</w:t>
+      </w:r>
+      <w:r>
+        <w:rPr>
+          <w:rFonts w:ascii="Times New Roman" w:hAnsi="Times New Roman" w:cs="Times New Roman"/>
+          <w:sz w:val="28"/>
+          <w:szCs w:val="28"/>
+        </w:rPr>
+        <w:t xml:space="preserve"> | </w:t>
+      </w:r>
+      <w:r>
+        <w:rPr>
+          <w:rFonts w:ascii="Times New Roman" w:hAnsi="Times New Roman" w:cs="Times New Roman"/>
+          <w:sz w:val="28"/>
+          <w:szCs w:val="28"/>
+        </w:rPr>
+        <w:t>010 001 000)</w:t>
+      </w:r>
+      <w:r>
+        <w:rPr>
+          <w:rFonts w:ascii="Times New Roman" w:hAnsi="Times New Roman" w:cs="Times New Roman"/>
+          <w:sz w:val="28"/>
+          <w:szCs w:val="28"/>
+        </w:rPr>
+        <w:t xml:space="preserve"> </w:t>
+      </w:r>
+      <w:r>
+        <w:rPr>
+          <w:rFonts w:ascii="Times New Roman" w:hAnsi="Times New Roman" w:cs="Times New Roman"/>
+          <w:sz w:val="28"/>
+          <w:szCs w:val="28"/>
+        </w:rPr>
+        <w:fldChar w:fldCharType="begin"/>
+      </w:r>
+      <w:r>
+        <w:rPr>
+          <w:rFonts w:ascii="Times New Roman" w:hAnsi="Times New Roman" w:cs="Times New Roman"/>
+          <w:sz w:val="28"/>
+          <w:szCs w:val="28"/>
+        </w:rPr>
+        <w:instrText xml:space="preserve"> ADDIN ZOTERO_ITEM CSL_CITATION {"citationID":"BIVpH6nd","properties":{"formattedCitation":"[3]","plainCitation":"[3]","noteIndex":0},"citationItems":[{"id":54,"uris":["http://zotero.org/users/6989342/items/VGVLMQET"],"uri":["http://zotero.org/users/6989342/items/VGVLMQET"],"itemData":{"id":54,"type":"article-journal","abstract":"This paper is the result of a literature study carried out by the authors. It is a review of the different attempts made to solve the Travelling Salesman Problem with Genetic Algorithms. We present crossover and mutation operators, developed to tackle the Travelling Salesman Problem with Genetic Algorithms with different representations such as: binary representation, path representation, adjacency representation, ordinal representation and matrix representation. Likewise, we show the experimental results obtained with different standard examples using combination of crossover and mutation operators in relation with path representation.","container-title":"Artificial Intelligence Review","DOI":"10.1023/A:1006529012972","ISSN":"1573-7462","issue":"2","journalAbbreviation":"Artificial Intelligence Review","language":"en","page":"129-170","source":"Springer Link","title":"Genetic Algorithms for the Travelling Salesman Problem: A Review of Representations and Operators","title-short":"Genetic Algorithms for the Travelling Salesman Problem","volume":"13","author":[{"family":"Larrañaga","given":"P."},{"family":"Kuijpers","given":"C.M.H."},{"family":"Murga","given":"R.H."},{"family":"Inza","given":"I."},{"family":"Dizdarevic","given":"S."}],"issued":{"date-parts":[["1999",4,1]]}}}],"schema":"https://github.com/citation-style-language/schema/raw/master/csl-citation.json"} </w:instrText>
+      </w:r>
+      <w:r>
+        <w:rPr>
+          <w:rFonts w:ascii="Times New Roman" w:hAnsi="Times New Roman" w:cs="Times New Roman"/>
+          <w:sz w:val="28"/>
+          <w:szCs w:val="28"/>
+        </w:rPr>
+        <w:fldChar w:fldCharType="separate"/>
+      </w:r>
+      <w:r>
+        <w:rPr>
+          <w:rFonts w:ascii="Times New Roman" w:hAnsi="Times New Roman" w:cs="Times New Roman"/>
+          <w:sz w:val="28"/>
+        </w:rPr>
+        <w:t>[3]</w:t>
+      </w:r>
+      <w:r>
+        <w:rPr>
+          <w:rFonts w:ascii="Times New Roman" w:hAnsi="Times New Roman" w:cs="Times New Roman"/>
+          <w:sz w:val="28"/>
+          <w:szCs w:val="28"/>
+        </w:rPr>
+        <w:fldChar w:fldCharType="end"/>
+      </w:r>
+    </w:p>
+    <w:p>
+      <w:pPr>
+        <w:spacing w:after="0" w:line="360" w:lineRule="auto"/>
+        <w:ind w:firstLine="720"/>
+        <w:rPr>
+          <w:rFonts w:ascii="Times New Roman" w:hAnsi="Times New Roman" w:cs="Times New Roman"/>
+          <w:sz w:val="24"/>
+          <w:szCs w:val="24"/>
+        </w:rPr>
+      </w:pPr>
+    </w:p>
+    <w:p>
+      <w:pPr>
+        <w:spacing w:after="0" w:line="360" w:lineRule="auto"/>
+        <w:rPr>
+          <w:rFonts w:ascii="Times New Roman" w:hAnsi="Times New Roman" w:cs="Times New Roman"/>
+          <w:sz w:val="24"/>
+          <w:szCs w:val="24"/>
+        </w:rPr>
+      </w:pPr>
+      <w:r>
+        <w:rPr>
+          <w:rFonts w:ascii="Times New Roman" w:hAnsi="Times New Roman" w:cs="Times New Roman"/>
+          <w:sz w:val="24"/>
+          <w:szCs w:val="24"/>
+        </w:rPr>
+        <w:t xml:space="preserve">After recombining the parts result in two separate </w:t>
+      </w:r>
+      <w:r>
+        <w:rPr>
+          <w:rFonts w:ascii="Times New Roman" w:hAnsi="Times New Roman" w:cs="Times New Roman"/>
+          <w:sz w:val="24"/>
+          <w:szCs w:val="24"/>
+        </w:rPr>
+        <w:t>offspring</w:t>
+      </w:r>
+      <w:r>
+        <w:rPr>
+          <w:rFonts w:ascii="Times New Roman" w:hAnsi="Times New Roman" w:cs="Times New Roman"/>
+          <w:sz w:val="24"/>
+          <w:szCs w:val="24"/>
+        </w:rPr>
+        <w:t>:</w:t>
+      </w:r>
+    </w:p>
+    <w:p>
+      <w:pPr>
+        <w:spacing w:after="0" w:line="360" w:lineRule="auto"/>
+        <w:rPr>
+          <w:rFonts w:ascii="Times New Roman" w:hAnsi="Times New Roman" w:cs="Times New Roman"/>
+          <w:sz w:val="24"/>
+          <w:szCs w:val="24"/>
+        </w:rPr>
+      </w:pPr>
+    </w:p>
+    <w:p>
+      <w:pPr>
+        <w:spacing w:after="0" w:line="360" w:lineRule="auto"/>
+        <w:jc w:val="center"/>
+        <w:rPr>
+          <w:rFonts w:ascii="Times New Roman" w:hAnsi="Times New Roman" w:cs="Times New Roman"/>
+          <w:sz w:val="28"/>
+          <w:szCs w:val="28"/>
+        </w:rPr>
+      </w:pPr>
+      <w:r>
+        <w:rPr>
+          <w:rFonts w:ascii="Times New Roman" w:hAnsi="Times New Roman" w:cs="Times New Roman"/>
+          <w:sz w:val="28"/>
+          <w:szCs w:val="28"/>
+        </w:rPr>
+        <w:t xml:space="preserve">     </w:t>
+      </w:r>
+      <w:r>
+        <w:rPr>
+          <w:rFonts w:ascii="Times New Roman" w:hAnsi="Times New Roman" w:cs="Times New Roman"/>
+          <w:sz w:val="28"/>
+          <w:szCs w:val="28"/>
+        </w:rPr>
+        <w:t xml:space="preserve">(000 001 010 010 001 000) and </w:t>
+      </w:r>
+    </w:p>
+    <w:p>
+      <w:pPr>
+        <w:spacing w:after="0" w:line="360" w:lineRule="auto"/>
+        <w:ind w:left="2160" w:firstLine="720"/>
+        <w:rPr>
+          <w:rFonts w:ascii="Times New Roman" w:hAnsi="Times New Roman" w:cs="Times New Roman"/>
+          <w:sz w:val="28"/>
+          <w:szCs w:val="28"/>
+        </w:rPr>
+      </w:pPr>
+      <w:r>
+        <w:rPr>
+          <w:rFonts w:ascii="Times New Roman" w:hAnsi="Times New Roman" w:cs="Times New Roman"/>
+          <w:sz w:val="28"/>
+          <w:szCs w:val="28"/>
+        </w:rPr>
+        <w:t xml:space="preserve"> </w:t>
+      </w:r>
+      <w:r>
+        <w:rPr>
+          <w:rFonts w:ascii="Times New Roman" w:hAnsi="Times New Roman" w:cs="Times New Roman"/>
+          <w:sz w:val="28"/>
+          <w:szCs w:val="28"/>
+        </w:rPr>
+        <w:t>(101 100 011 011 100 101)</w:t>
+      </w:r>
+      <w:r>
+        <w:rPr>
+          <w:rFonts w:ascii="Times New Roman" w:hAnsi="Times New Roman" w:cs="Times New Roman"/>
+          <w:sz w:val="28"/>
+          <w:szCs w:val="28"/>
+        </w:rPr>
+        <w:t xml:space="preserve"> </w:t>
+      </w:r>
+      <w:r>
+        <w:rPr>
+          <w:rFonts w:ascii="Times New Roman" w:hAnsi="Times New Roman" w:cs="Times New Roman"/>
+          <w:sz w:val="28"/>
+          <w:szCs w:val="28"/>
+        </w:rPr>
+        <w:fldChar w:fldCharType="begin"/>
+      </w:r>
+      <w:r>
+        <w:rPr>
+          <w:rFonts w:ascii="Times New Roman" w:hAnsi="Times New Roman" w:cs="Times New Roman"/>
+          <w:sz w:val="28"/>
+          <w:szCs w:val="28"/>
+        </w:rPr>
+        <w:instrText xml:space="preserve"> ADDIN ZOTERO_ITEM CSL_CITATION {"citationID":"qQsvR7fS","properties":{"formattedCitation":"[3]","plainCitation":"[3]","noteIndex":0},"citationItems":[{"id":54,"uris":["http://zotero.org/users/6989342/items/VGVLMQET"],"uri":["http://zotero.org/users/6989342/items/VGVLMQET"],"itemData":{"id":54,"type":"article-journal","abstract":"This paper is the result of a literature study carried out by the authors. It is a review of the different attempts made to solve the Travelling Salesman Problem with Genetic Algorithms. We present crossover and mutation operators, developed to tackle the Travelling Salesman Problem with Genetic Algorithms with different representations such as: binary representation, path representation, adjacency representation, ordinal representation and matrix representation. Likewise, we show the experimental results obtained with different standard examples using combination of crossover and mutation operators in relation with path representation.","container-title":"Artificial Intelligence Review","DOI":"10.1023/A:1006529012972","ISSN":"1573-7462","issue":"2","journalAbbreviation":"Artificial Intelligence Review","language":"en","page":"129-170","source":"Springer Link","title":"Genetic Algorithms for the Travelling Salesman Problem: A Review of Representations and Operators","title-short":"Genetic Algorithms for the Travelling Salesman Problem","volume":"13","author":[{"family":"Larrañaga","given":"P."},{"family":"Kuijpers","given":"C.M.H."},{"family":"Murga","given":"R.H."},{"family":"Inza","given":"I."},{"family":"Dizdarevic","given":"S."}],"issued":{"date-parts":[["1999",4,1]]}}}],"schema":"https://github.com/citation-style-language/schema/raw/master/csl-citation.json"} </w:instrText>
+      </w:r>
+      <w:r>
+        <w:rPr>
+          <w:rFonts w:ascii="Times New Roman" w:hAnsi="Times New Roman" w:cs="Times New Roman"/>
+          <w:sz w:val="28"/>
+          <w:szCs w:val="28"/>
+        </w:rPr>
+        <w:fldChar w:fldCharType="separate"/>
+      </w:r>
+      <w:r>
+        <w:rPr>
+          <w:rFonts w:ascii="Times New Roman" w:hAnsi="Times New Roman" w:cs="Times New Roman"/>
+          <w:sz w:val="28"/>
+        </w:rPr>
+        <w:t>[3]</w:t>
+      </w:r>
+      <w:r>
+        <w:rPr>
+          <w:rFonts w:ascii="Times New Roman" w:hAnsi="Times New Roman" w:cs="Times New Roman"/>
+          <w:sz w:val="28"/>
+          <w:szCs w:val="28"/>
+        </w:rPr>
+        <w:fldChar w:fldCharType="end"/>
+      </w:r>
+    </w:p>
+    <w:p>
+      <w:pPr>
+        <w:spacing w:after="0" w:line="360" w:lineRule="auto"/>
+        <w:ind w:left="2160" w:firstLine="720"/>
+        <w:rPr>
+          <w:rFonts w:ascii="Times New Roman" w:hAnsi="Times New Roman" w:cs="Times New Roman"/>
+          <w:sz w:val="28"/>
+          <w:szCs w:val="28"/>
+        </w:rPr>
+      </w:pPr>
+    </w:p>
+    <w:p>
+      <w:pPr>
+        <w:spacing w:after="0" w:line="360" w:lineRule="auto"/>
+        <w:rPr>
+          <w:rFonts w:ascii="Times New Roman" w:hAnsi="Times New Roman" w:cs="Times New Roman"/>
+          <w:sz w:val="24"/>
+          <w:szCs w:val="24"/>
+        </w:rPr>
+      </w:pPr>
+      <w:r>
+        <w:rPr>
+          <w:rFonts w:ascii="Times New Roman" w:hAnsi="Times New Roman" w:cs="Times New Roman"/>
+          <w:sz w:val="24"/>
+          <w:szCs w:val="24"/>
+        </w:rPr>
+        <w:t>The</w:t>
+      </w:r>
+      <w:r>
+        <w:rPr>
+          <w:rFonts w:ascii="Times New Roman" w:hAnsi="Times New Roman" w:cs="Times New Roman"/>
+          <w:sz w:val="24"/>
+          <w:szCs w:val="24"/>
+        </w:rPr>
+        <w:t xml:space="preserve"> mutation operator which was developed by Holland </w:t>
+      </w:r>
+      <w:r>
+        <w:rPr>
+          <w:rFonts w:ascii="Times New Roman" w:hAnsi="Times New Roman" w:cs="Times New Roman"/>
+          <w:sz w:val="24"/>
+          <w:szCs w:val="24"/>
+        </w:rPr>
+        <w:fldChar w:fldCharType="begin"/>
+      </w:r>
+      <w:r>
+        <w:rPr>
+          <w:rFonts w:ascii="Times New Roman" w:hAnsi="Times New Roman" w:cs="Times New Roman"/>
+          <w:sz w:val="24"/>
+          <w:szCs w:val="24"/>
+        </w:rPr>
+        <w:instrText xml:space="preserve"> ADDIN ZOTERO_ITEM CSL_CITATION {"citationID":"Ex79YCkx","properties":{"formattedCitation":"[14]","plainCitation":"[14]","noteIndex":0},"citationItems":[{"id":61,"uris":["http://zotero.org/users/6989342/items/WEMQ55B5"],"uri":["http://zotero.org/users/6989342/items/WEMQ55B5"],"itemData":{"id":61,"type":"webpage","abstract":"Genetic algorithms are playing an increasingly important role in studies of complex adaptive systems, ranging from adaptive agents in economic theory to the use of machine learning techniques in the design of complex devices such as aircraft turbines and integrated circuits. Adaptation in Natural and Artificial Systems is the book that initiated this field of study, presenting the theoretical foundations and exploring applications.In its most familiar form, adaptation is a biological process, whereby organisms evolve by rearranging genetic material to survive in environments confronting them. In this now classic work, Holland presents a mathematical model that allows for the nonlinearity of such complex interactions. He demonstrates the model's universality by applying it to economics, physiological psychology, game theory, and artificial intelligence and then outlines the way in which this approach modifies the traditional views of mathematical genetics.Initially applying his concepts to simply defined artificial systems with limited numbers of parameters, Holland goes on to explore their use in the study of a wide range of complex, naturally occuring processes, concentrating on systems having multiple factors that interact in nonlinear ways. Along the way he accounts for major effects of coadaptation and coevolution: the emergence of building blocks, or schemata, that are recombined and passed on to succeeding generations to provide, innovations and improvements.","language":"en","note":"publisher: The MIT Press","title":"Adaptation in Natural and Artificial Systems | The MIT Press","URL":"https://mitpress.mit.edu/books/adaptation-natural-and-artificial-systems","author":[{"family":"Press","given":"The MIT"}],"accessed":{"date-parts":[["2021",3,26]]}}}],"schema":"https://github.com/citation-style-language/schema/raw/master/csl-citation.json"} </w:instrText>
+      </w:r>
+      <w:r>
+        <w:rPr>
+          <w:rFonts w:ascii="Times New Roman" w:hAnsi="Times New Roman" w:cs="Times New Roman"/>
+          <w:sz w:val="24"/>
+          <w:szCs w:val="24"/>
+        </w:rPr>
+        <w:fldChar w:fldCharType="separate"/>
+      </w:r>
+      <w:r>
+        <w:rPr>
+          <w:rFonts w:ascii="Times New Roman" w:hAnsi="Times New Roman" w:cs="Times New Roman"/>
+          <w:sz w:val="24"/>
+        </w:rPr>
+        <w:t>[14]</w:t>
+      </w:r>
+      <w:r>
+        <w:rPr>
+          <w:rFonts w:ascii="Times New Roman" w:hAnsi="Times New Roman" w:cs="Times New Roman"/>
+          <w:sz w:val="24"/>
+          <w:szCs w:val="24"/>
+        </w:rPr>
+        <w:fldChar w:fldCharType="end"/>
+      </w:r>
+      <w:r>
+        <w:rPr>
+          <w:rFonts w:ascii="Times New Roman" w:hAnsi="Times New Roman" w:cs="Times New Roman"/>
+          <w:sz w:val="24"/>
+          <w:szCs w:val="24"/>
+        </w:rPr>
+        <w:t xml:space="preserve"> alters one or more bit with the probability equivalent of mutation rate</w:t>
+      </w:r>
+      <w:r>
+        <w:rPr>
+          <w:rFonts w:ascii="Times New Roman" w:hAnsi="Times New Roman" w:cs="Times New Roman"/>
+          <w:sz w:val="24"/>
+          <w:szCs w:val="24"/>
+        </w:rPr>
+        <w:t>. A tour represented by string 1-2-3-4-5-6:</w:t>
+      </w:r>
+    </w:p>
+    <w:p>
+      <w:pPr>
+        <w:spacing w:after="0" w:line="360" w:lineRule="auto"/>
+        <w:jc w:val="center"/>
+        <w:rPr>
+          <w:rFonts w:ascii="Times New Roman" w:hAnsi="Times New Roman" w:cs="Times New Roman"/>
+          <w:sz w:val="28"/>
+          <w:szCs w:val="28"/>
+        </w:rPr>
+      </w:pPr>
+    </w:p>
+    <w:p>
+      <w:pPr>
+        <w:spacing w:after="0" w:line="360" w:lineRule="auto"/>
+        <w:jc w:val="center"/>
+        <w:rPr>
+          <w:rFonts w:ascii="Times New Roman" w:hAnsi="Times New Roman" w:cs="Times New Roman"/>
+          <w:sz w:val="28"/>
+          <w:szCs w:val="28"/>
+        </w:rPr>
+      </w:pPr>
+      <w:r>
+        <w:rPr>
+          <w:rFonts w:ascii="Times New Roman" w:hAnsi="Times New Roman" w:cs="Times New Roman"/>
+          <w:sz w:val="28"/>
+          <w:szCs w:val="28"/>
+        </w:rPr>
+        <w:t>(</w:t>
+      </w:r>
+      <w:r>
+        <w:rPr>
+          <w:rFonts w:ascii="Times New Roman" w:hAnsi="Times New Roman" w:cs="Times New Roman"/>
+          <w:sz w:val="28"/>
+          <w:szCs w:val="28"/>
+        </w:rPr>
+        <w:t>000 001 010 011 100 101):</w:t>
+      </w:r>
+    </w:p>
+    <w:p>
+      <w:pPr>
+        <w:spacing w:after="0" w:line="360" w:lineRule="auto"/>
+        <w:rPr>
+          <w:rFonts w:ascii="Times New Roman" w:hAnsi="Times New Roman" w:cs="Times New Roman"/>
+          <w:sz w:val="24"/>
+          <w:szCs w:val="24"/>
+        </w:rPr>
+      </w:pPr>
+    </w:p>
+    <w:p>
+      <w:pPr>
+        <w:spacing w:after="0" w:line="360" w:lineRule="auto"/>
+        <w:rPr>
+          <w:rFonts w:ascii="Times New Roman" w:hAnsi="Times New Roman" w:cs="Times New Roman"/>
+          <w:sz w:val="24"/>
+          <w:szCs w:val="24"/>
+        </w:rPr>
+      </w:pPr>
+      <w:r>
+        <w:rPr>
+          <w:rFonts w:ascii="Times New Roman" w:hAnsi="Times New Roman" w:cs="Times New Roman"/>
+          <w:sz w:val="24"/>
+          <w:szCs w:val="24"/>
+        </w:rPr>
+        <w:t>Consider the last and second last bits are selected for mutation, hence these bits will change its value from 0 to 1 and 1 to 0</w:t>
+      </w:r>
+      <w:r>
+        <w:rPr>
+          <w:rFonts w:ascii="Times New Roman" w:hAnsi="Times New Roman" w:cs="Times New Roman"/>
+          <w:sz w:val="24"/>
+          <w:szCs w:val="24"/>
+        </w:rPr>
+        <w:t>:</w:t>
+      </w:r>
+    </w:p>
+    <w:p>
+      <w:pPr>
+        <w:spacing w:after="0" w:line="360" w:lineRule="auto"/>
+        <w:rPr>
+          <w:rFonts w:ascii="Times New Roman" w:hAnsi="Times New Roman" w:cs="Times New Roman"/>
+          <w:sz w:val="24"/>
+          <w:szCs w:val="24"/>
+        </w:rPr>
+      </w:pPr>
+    </w:p>
+    <w:p>
+      <w:pPr>
+        <w:spacing w:after="0" w:line="360" w:lineRule="auto"/>
+        <w:jc w:val="center"/>
+        <w:rPr>
+          <w:rFonts w:ascii="Times New Roman" w:hAnsi="Times New Roman" w:cs="Times New Roman"/>
+          <w:sz w:val="28"/>
+          <w:szCs w:val="28"/>
+        </w:rPr>
+      </w:pPr>
+      <w:r>
+        <w:rPr>
+          <w:rFonts w:ascii="Times New Roman" w:hAnsi="Times New Roman" w:cs="Times New Roman"/>
+          <w:sz w:val="28"/>
+          <w:szCs w:val="28"/>
+        </w:rPr>
+        <w:t>(</w:t>
+      </w:r>
+      <w:r>
+        <w:rPr>
+          <w:rFonts w:ascii="Times New Roman" w:hAnsi="Times New Roman" w:cs="Times New Roman"/>
+          <w:sz w:val="28"/>
+          <w:szCs w:val="28"/>
+        </w:rPr>
+        <w:t>000 001 010 011 100 1</w:t>
+      </w:r>
+      <w:r>
+        <w:rPr>
+          <w:rFonts w:ascii="Times New Roman" w:hAnsi="Times New Roman" w:cs="Times New Roman"/>
+          <w:sz w:val="28"/>
+          <w:szCs w:val="28"/>
+        </w:rPr>
+        <w:t>10</w:t>
+      </w:r>
+      <w:r>
+        <w:rPr>
+          <w:rFonts w:ascii="Times New Roman" w:hAnsi="Times New Roman" w:cs="Times New Roman"/>
+          <w:sz w:val="28"/>
+          <w:szCs w:val="28"/>
+        </w:rPr>
+        <w:t>):</w:t>
+      </w:r>
+    </w:p>
+    <w:p>
+      <w:pPr>
+        <w:spacing w:after="0" w:line="360" w:lineRule="auto"/>
+        <w:jc w:val="center"/>
+        <w:rPr>
+          <w:rFonts w:ascii="Times New Roman" w:hAnsi="Times New Roman" w:cs="Times New Roman"/>
+          <w:sz w:val="28"/>
+          <w:szCs w:val="28"/>
+        </w:rPr>
+      </w:pPr>
+    </w:p>
+    <w:p>
+      <w:pPr>
+        <w:pStyle w:val="Abstract"/>
+      </w:pPr>
+      <w:bookmarkStart w:id="6" w:name="_Toc67700700"/>
+      <w:r>
+        <w:t>Bibliography</w:t>
+      </w:r>
+      <w:bookmarkEnd w:id="6"/>
+    </w:p>
+    <w:p>
+      <w:pPr>
+        <w:pStyle w:val="Bibliography"/>
+        <w:rPr>
+          <w:rFonts w:ascii="Times New Roman" w:hAnsi="Times New Roman" w:cs="Times New Roman"/>
+          <w:sz w:val="24"/>
+        </w:rPr>
+      </w:pPr>
+      <w:r>
+        <w:fldChar w:fldCharType="begin"/>
+      </w:r>
+      <w:r>
+        <w:instrText xml:space="preserve"> ADDIN ZOTERO_BIBL {"uncited":[],"omitted":[],"custom":[]} CSL_BIBLIOGRAPHY </w:instrText>
+      </w:r>
+      <w:r>
+        <w:fldChar w:fldCharType="separate"/>
+      </w:r>
+      <w:r>
+        <w:rPr>
+          <w:rFonts w:ascii="Times New Roman" w:hAnsi="Times New Roman" w:cs="Times New Roman"/>
+          <w:sz w:val="24"/>
+        </w:rPr>
+        <w:t>[1]</w:t>
+      </w:r>
+      <w:r>
+        <w:rPr>
+          <w:rFonts w:ascii="Times New Roman" w:hAnsi="Times New Roman" w:cs="Times New Roman"/>
+          <w:sz w:val="24"/>
+        </w:rPr>
+        <w:tab/>
+        <w:t xml:space="preserve">S. Lin and B. W. Kernighan, ‘An Effective Heuristic Algorithm for the Traveling-Salesman Problem’, </w:t>
+      </w:r>
+      <w:proofErr w:type="spellStart"/>
+      <w:r>
+        <w:rPr>
+          <w:rFonts w:ascii="Times New Roman" w:hAnsi="Times New Roman" w:cs="Times New Roman"/>
+          <w:i/>
+          <w:iCs/>
+          <w:sz w:val="24"/>
+        </w:rPr>
+        <w:t>Oper</w:t>
+      </w:r>
+      <w:proofErr w:type="spellEnd"/>
+      <w:r>
+        <w:rPr>
+          <w:rFonts w:ascii="Times New Roman" w:hAnsi="Times New Roman" w:cs="Times New Roman"/>
+          <w:i/>
+          <w:iCs/>
+          <w:sz w:val="24"/>
+        </w:rPr>
+        <w:t>. Res.</w:t>
+      </w:r>
+      <w:r>
+        <w:rPr>
+          <w:rFonts w:ascii="Times New Roman" w:hAnsi="Times New Roman" w:cs="Times New Roman"/>
+          <w:sz w:val="24"/>
+        </w:rPr>
+        <w:t xml:space="preserve">, vol. 21, no. 2, pp. 498–516, Apr. 1973, </w:t>
+      </w:r>
+      <w:proofErr w:type="spellStart"/>
+      <w:r>
+        <w:rPr>
+          <w:rFonts w:ascii="Times New Roman" w:hAnsi="Times New Roman" w:cs="Times New Roman"/>
+          <w:sz w:val="24"/>
+        </w:rPr>
+        <w:t>doi</w:t>
+      </w:r>
+      <w:proofErr w:type="spellEnd"/>
+      <w:r>
+        <w:rPr>
+          <w:rFonts w:ascii="Times New Roman" w:hAnsi="Times New Roman" w:cs="Times New Roman"/>
+          <w:sz w:val="24"/>
+        </w:rPr>
+        <w:t>: 10.1287/opre.21.2.498.</w:t>
+      </w:r>
+    </w:p>
+    <w:p>
+      <w:pPr>
+        <w:pStyle w:val="Bibliography"/>
+        <w:rPr>
+          <w:rFonts w:ascii="Times New Roman" w:hAnsi="Times New Roman" w:cs="Times New Roman"/>
+          <w:sz w:val="24"/>
+        </w:rPr>
+      </w:pPr>
+      <w:r>
+        <w:rPr>
+          <w:rFonts w:ascii="Times New Roman" w:hAnsi="Times New Roman" w:cs="Times New Roman"/>
+          <w:sz w:val="24"/>
+        </w:rPr>
+        <w:t>[2]</w:t>
+      </w:r>
+      <w:r>
+        <w:rPr>
+          <w:rFonts w:ascii="Times New Roman" w:hAnsi="Times New Roman" w:cs="Times New Roman"/>
+          <w:sz w:val="24"/>
+        </w:rPr>
+        <w:tab/>
+        <w:t xml:space="preserve">N. Biggs, ‘THE TRAVELING SALESMAN PROBLEM A Guided Tour of Combinatorial Optimization’, </w:t>
+      </w:r>
+      <w:r>
+        <w:rPr>
+          <w:rFonts w:ascii="Times New Roman" w:hAnsi="Times New Roman" w:cs="Times New Roman"/>
+          <w:i/>
+          <w:iCs/>
+          <w:sz w:val="24"/>
+        </w:rPr>
+        <w:t xml:space="preserve">Bull. </w:t>
+      </w:r>
+      <w:proofErr w:type="spellStart"/>
+      <w:r>
+        <w:rPr>
+          <w:rFonts w:ascii="Times New Roman" w:hAnsi="Times New Roman" w:cs="Times New Roman"/>
+          <w:i/>
+          <w:iCs/>
+          <w:sz w:val="24"/>
+        </w:rPr>
+        <w:t>Lond</w:t>
+      </w:r>
+      <w:proofErr w:type="spellEnd"/>
+      <w:r>
+        <w:rPr>
+          <w:rFonts w:ascii="Times New Roman" w:hAnsi="Times New Roman" w:cs="Times New Roman"/>
+          <w:i/>
+          <w:iCs/>
+          <w:sz w:val="24"/>
+        </w:rPr>
+        <w:t>. Math. Soc.</w:t>
+      </w:r>
+      <w:r>
+        <w:rPr>
+          <w:rFonts w:ascii="Times New Roman" w:hAnsi="Times New Roman" w:cs="Times New Roman"/>
+          <w:sz w:val="24"/>
+        </w:rPr>
+        <w:t xml:space="preserve">, vol. 18, no. 5, pp. 514–515, 1986, </w:t>
+      </w:r>
+      <w:proofErr w:type="spellStart"/>
+      <w:r>
+        <w:rPr>
+          <w:rFonts w:ascii="Times New Roman" w:hAnsi="Times New Roman" w:cs="Times New Roman"/>
+          <w:sz w:val="24"/>
+        </w:rPr>
+        <w:t>doi</w:t>
+      </w:r>
+      <w:proofErr w:type="spellEnd"/>
+      <w:r>
+        <w:rPr>
+          <w:rFonts w:ascii="Times New Roman" w:hAnsi="Times New Roman" w:cs="Times New Roman"/>
+          <w:sz w:val="24"/>
+        </w:rPr>
+        <w:t>: https://doi.org/10.1112/blms/18.5.514.</w:t>
+      </w:r>
+    </w:p>
+    <w:p>
+      <w:pPr>
+        <w:pStyle w:val="Bibliography"/>
+        <w:rPr>
+          <w:rFonts w:ascii="Times New Roman" w:hAnsi="Times New Roman" w:cs="Times New Roman"/>
+          <w:sz w:val="24"/>
+        </w:rPr>
+      </w:pPr>
+      <w:r>
+        <w:rPr>
+          <w:rFonts w:ascii="Times New Roman" w:hAnsi="Times New Roman" w:cs="Times New Roman"/>
+          <w:sz w:val="24"/>
+        </w:rPr>
+        <w:t>[3]</w:t>
+      </w:r>
+      <w:r>
+        <w:rPr>
+          <w:rFonts w:ascii="Times New Roman" w:hAnsi="Times New Roman" w:cs="Times New Roman"/>
+          <w:sz w:val="24"/>
+        </w:rPr>
+        <w:tab/>
+        <w:t xml:space="preserve">P. </w:t>
+      </w:r>
+      <w:proofErr w:type="spellStart"/>
+      <w:r>
+        <w:rPr>
+          <w:rFonts w:ascii="Times New Roman" w:hAnsi="Times New Roman" w:cs="Times New Roman"/>
+          <w:sz w:val="24"/>
+        </w:rPr>
+        <w:t>Larrañaga</w:t>
+      </w:r>
+      <w:proofErr w:type="spellEnd"/>
+      <w:r>
+        <w:rPr>
+          <w:rFonts w:ascii="Times New Roman" w:hAnsi="Times New Roman" w:cs="Times New Roman"/>
+          <w:sz w:val="24"/>
+        </w:rPr>
+        <w:t xml:space="preserve">, C. M. H. </w:t>
+      </w:r>
+      <w:proofErr w:type="spellStart"/>
+      <w:r>
+        <w:rPr>
+          <w:rFonts w:ascii="Times New Roman" w:hAnsi="Times New Roman" w:cs="Times New Roman"/>
+          <w:sz w:val="24"/>
+        </w:rPr>
+        <w:t>Kuijpers</w:t>
+      </w:r>
+      <w:proofErr w:type="spellEnd"/>
+      <w:r>
+        <w:rPr>
+          <w:rFonts w:ascii="Times New Roman" w:hAnsi="Times New Roman" w:cs="Times New Roman"/>
+          <w:sz w:val="24"/>
+        </w:rPr>
+        <w:t xml:space="preserve">, R. H. </w:t>
+      </w:r>
+      <w:proofErr w:type="spellStart"/>
+      <w:r>
+        <w:rPr>
+          <w:rFonts w:ascii="Times New Roman" w:hAnsi="Times New Roman" w:cs="Times New Roman"/>
+          <w:sz w:val="24"/>
+        </w:rPr>
+        <w:t>Murga</w:t>
+      </w:r>
+      <w:proofErr w:type="spellEnd"/>
+      <w:r>
+        <w:rPr>
+          <w:rFonts w:ascii="Times New Roman" w:hAnsi="Times New Roman" w:cs="Times New Roman"/>
+          <w:sz w:val="24"/>
+        </w:rPr>
+        <w:t xml:space="preserve">, I. </w:t>
+      </w:r>
+      <w:proofErr w:type="spellStart"/>
+      <w:r>
+        <w:rPr>
+          <w:rFonts w:ascii="Times New Roman" w:hAnsi="Times New Roman" w:cs="Times New Roman"/>
+          <w:sz w:val="24"/>
+        </w:rPr>
+        <w:t>Inza</w:t>
+      </w:r>
+      <w:proofErr w:type="spellEnd"/>
+      <w:r>
+        <w:rPr>
+          <w:rFonts w:ascii="Times New Roman" w:hAnsi="Times New Roman" w:cs="Times New Roman"/>
+          <w:sz w:val="24"/>
+        </w:rPr>
+        <w:t xml:space="preserve">, and S. </w:t>
+      </w:r>
+      <w:proofErr w:type="spellStart"/>
+      <w:r>
+        <w:rPr>
+          <w:rFonts w:ascii="Times New Roman" w:hAnsi="Times New Roman" w:cs="Times New Roman"/>
+          <w:sz w:val="24"/>
+        </w:rPr>
+        <w:t>Dizdarevic</w:t>
+      </w:r>
+      <w:proofErr w:type="spellEnd"/>
+      <w:r>
+        <w:rPr>
+          <w:rFonts w:ascii="Times New Roman" w:hAnsi="Times New Roman" w:cs="Times New Roman"/>
+          <w:sz w:val="24"/>
+        </w:rPr>
+        <w:t xml:space="preserve">, ‘Genetic Algorithms for the Travelling Salesman Problem: A Review of Representations and Operators’, </w:t>
+      </w:r>
+      <w:proofErr w:type="spellStart"/>
+      <w:r>
+        <w:rPr>
+          <w:rFonts w:ascii="Times New Roman" w:hAnsi="Times New Roman" w:cs="Times New Roman"/>
+          <w:i/>
+          <w:iCs/>
+          <w:sz w:val="24"/>
+        </w:rPr>
+        <w:t>Artif</w:t>
+      </w:r>
+      <w:proofErr w:type="spellEnd"/>
+      <w:r>
+        <w:rPr>
+          <w:rFonts w:ascii="Times New Roman" w:hAnsi="Times New Roman" w:cs="Times New Roman"/>
+          <w:i/>
+          <w:iCs/>
+          <w:sz w:val="24"/>
+        </w:rPr>
+        <w:t xml:space="preserve">. </w:t>
+      </w:r>
+      <w:proofErr w:type="spellStart"/>
+      <w:r>
+        <w:rPr>
+          <w:rFonts w:ascii="Times New Roman" w:hAnsi="Times New Roman" w:cs="Times New Roman"/>
+          <w:i/>
+          <w:iCs/>
+          <w:sz w:val="24"/>
+        </w:rPr>
+        <w:t>Intell</w:t>
+      </w:r>
+      <w:proofErr w:type="spellEnd"/>
+      <w:r>
+        <w:rPr>
+          <w:rFonts w:ascii="Times New Roman" w:hAnsi="Times New Roman" w:cs="Times New Roman"/>
+          <w:i/>
+          <w:iCs/>
+          <w:sz w:val="24"/>
+        </w:rPr>
+        <w:t>. Rev.</w:t>
+      </w:r>
+      <w:r>
+        <w:rPr>
+          <w:rFonts w:ascii="Times New Roman" w:hAnsi="Times New Roman" w:cs="Times New Roman"/>
+          <w:sz w:val="24"/>
+        </w:rPr>
+        <w:t xml:space="preserve">, vol. 13, no. 2, pp. 129–170, Apr. 1999, </w:t>
+      </w:r>
+      <w:proofErr w:type="spellStart"/>
+      <w:r>
+        <w:rPr>
+          <w:rFonts w:ascii="Times New Roman" w:hAnsi="Times New Roman" w:cs="Times New Roman"/>
+          <w:sz w:val="24"/>
+        </w:rPr>
+        <w:t>doi</w:t>
+      </w:r>
+      <w:proofErr w:type="spellEnd"/>
+      <w:r>
+        <w:rPr>
+          <w:rFonts w:ascii="Times New Roman" w:hAnsi="Times New Roman" w:cs="Times New Roman"/>
+          <w:sz w:val="24"/>
+        </w:rPr>
+        <w:t>: 10.1023/A:1006529012972.</w:t>
+      </w:r>
+    </w:p>
+    <w:p>
+      <w:pPr>
+        <w:pStyle w:val="Bibliography"/>
+        <w:rPr>
+          <w:rFonts w:ascii="Times New Roman" w:hAnsi="Times New Roman" w:cs="Times New Roman"/>
+          <w:sz w:val="24"/>
+        </w:rPr>
+      </w:pPr>
+      <w:r>
+        <w:rPr>
+          <w:rFonts w:ascii="Times New Roman" w:hAnsi="Times New Roman" w:cs="Times New Roman"/>
+          <w:sz w:val="24"/>
+        </w:rPr>
+        <w:t>[4]</w:t>
+      </w:r>
+      <w:r>
+        <w:rPr>
+          <w:rFonts w:ascii="Times New Roman" w:hAnsi="Times New Roman" w:cs="Times New Roman"/>
+          <w:sz w:val="24"/>
+        </w:rPr>
+        <w:tab/>
+        <w:t xml:space="preserve">H. </w:t>
+      </w:r>
+      <w:proofErr w:type="spellStart"/>
+      <w:r>
+        <w:rPr>
+          <w:rFonts w:ascii="Times New Roman" w:hAnsi="Times New Roman" w:cs="Times New Roman"/>
+          <w:sz w:val="24"/>
+        </w:rPr>
+        <w:t>Talbi</w:t>
+      </w:r>
+      <w:proofErr w:type="spellEnd"/>
+      <w:r>
+        <w:rPr>
+          <w:rFonts w:ascii="Times New Roman" w:hAnsi="Times New Roman" w:cs="Times New Roman"/>
+          <w:sz w:val="24"/>
+        </w:rPr>
+        <w:t xml:space="preserve">, A. </w:t>
+      </w:r>
+      <w:proofErr w:type="spellStart"/>
+      <w:r>
+        <w:rPr>
+          <w:rFonts w:ascii="Times New Roman" w:hAnsi="Times New Roman" w:cs="Times New Roman"/>
+          <w:sz w:val="24"/>
+        </w:rPr>
+        <w:t>Draa</w:t>
+      </w:r>
+      <w:proofErr w:type="spellEnd"/>
+      <w:r>
+        <w:rPr>
+          <w:rFonts w:ascii="Times New Roman" w:hAnsi="Times New Roman" w:cs="Times New Roman"/>
+          <w:sz w:val="24"/>
+        </w:rPr>
+        <w:t xml:space="preserve">, and M. </w:t>
+      </w:r>
+      <w:proofErr w:type="spellStart"/>
+      <w:r>
+        <w:rPr>
+          <w:rFonts w:ascii="Times New Roman" w:hAnsi="Times New Roman" w:cs="Times New Roman"/>
+          <w:sz w:val="24"/>
+        </w:rPr>
+        <w:t>Batouche</w:t>
+      </w:r>
+      <w:proofErr w:type="spellEnd"/>
+      <w:r>
+        <w:rPr>
+          <w:rFonts w:ascii="Times New Roman" w:hAnsi="Times New Roman" w:cs="Times New Roman"/>
+          <w:sz w:val="24"/>
+        </w:rPr>
+        <w:t xml:space="preserve">, ‘A new quantum-inspired genetic algorithm for solving the travelling salesman problem’, in </w:t>
+      </w:r>
+      <w:r>
+        <w:rPr>
+          <w:rFonts w:ascii="Times New Roman" w:hAnsi="Times New Roman" w:cs="Times New Roman"/>
+          <w:i/>
+          <w:iCs/>
+          <w:sz w:val="24"/>
+        </w:rPr>
+        <w:t>2004 IEEE International Conference on Industrial Technology, 2004. IEEE ICIT ’04.</w:t>
+      </w:r>
+      <w:r>
+        <w:rPr>
+          <w:rFonts w:ascii="Times New Roman" w:hAnsi="Times New Roman" w:cs="Times New Roman"/>
+          <w:sz w:val="24"/>
+        </w:rPr>
+        <w:t xml:space="preserve">, Dec. 2004, vol. 3, pp. 1192-1197 Vol. 3, </w:t>
+      </w:r>
+      <w:proofErr w:type="spellStart"/>
+      <w:r>
+        <w:rPr>
+          <w:rFonts w:ascii="Times New Roman" w:hAnsi="Times New Roman" w:cs="Times New Roman"/>
+          <w:sz w:val="24"/>
+        </w:rPr>
+        <w:t>doi</w:t>
+      </w:r>
+      <w:proofErr w:type="spellEnd"/>
+      <w:r>
+        <w:rPr>
+          <w:rFonts w:ascii="Times New Roman" w:hAnsi="Times New Roman" w:cs="Times New Roman"/>
+          <w:sz w:val="24"/>
+        </w:rPr>
+        <w:t>: 10.1109/ICIT.2004.1490730.</w:t>
+      </w:r>
+    </w:p>
+    <w:p>
+      <w:pPr>
+        <w:pStyle w:val="Bibliography"/>
+        <w:rPr>
+          <w:rFonts w:ascii="Times New Roman" w:hAnsi="Times New Roman" w:cs="Times New Roman"/>
+          <w:sz w:val="24"/>
+        </w:rPr>
+      </w:pPr>
+      <w:r>
+        <w:rPr>
+          <w:rFonts w:ascii="Times New Roman" w:hAnsi="Times New Roman" w:cs="Times New Roman"/>
+          <w:sz w:val="24"/>
+        </w:rPr>
+        <w:t>[5]</w:t>
+      </w:r>
+      <w:r>
+        <w:rPr>
+          <w:rFonts w:ascii="Times New Roman" w:hAnsi="Times New Roman" w:cs="Times New Roman"/>
+          <w:sz w:val="24"/>
+        </w:rPr>
+        <w:tab/>
+        <w:t xml:space="preserve">D. Goldberg, ‘Genetic Algorithms in Search Optimization and Machine Learning’, 1988, </w:t>
+      </w:r>
+      <w:proofErr w:type="spellStart"/>
+      <w:r>
+        <w:rPr>
+          <w:rFonts w:ascii="Times New Roman" w:hAnsi="Times New Roman" w:cs="Times New Roman"/>
+          <w:sz w:val="24"/>
+        </w:rPr>
+        <w:t>doi</w:t>
+      </w:r>
+      <w:proofErr w:type="spellEnd"/>
+      <w:r>
+        <w:rPr>
+          <w:rFonts w:ascii="Times New Roman" w:hAnsi="Times New Roman" w:cs="Times New Roman"/>
+          <w:sz w:val="24"/>
+        </w:rPr>
+        <w:t>: 10.5860/choice.27-0936.</w:t>
+      </w:r>
+    </w:p>
+    <w:p>
+      <w:pPr>
+        <w:pStyle w:val="Bibliography"/>
+        <w:rPr>
+          <w:rFonts w:ascii="Times New Roman" w:hAnsi="Times New Roman" w:cs="Times New Roman"/>
+          <w:sz w:val="24"/>
+        </w:rPr>
+      </w:pPr>
+      <w:r>
+        <w:rPr>
+          <w:rFonts w:ascii="Times New Roman" w:hAnsi="Times New Roman" w:cs="Times New Roman"/>
+          <w:sz w:val="24"/>
+        </w:rPr>
+        <w:t>[6]</w:t>
+      </w:r>
+      <w:r>
+        <w:rPr>
+          <w:rFonts w:ascii="Times New Roman" w:hAnsi="Times New Roman" w:cs="Times New Roman"/>
+          <w:sz w:val="24"/>
+        </w:rPr>
+        <w:tab/>
+        <w:t xml:space="preserve">M. M. Flood, ‘The Traveling-Salesman Problem’, </w:t>
+      </w:r>
+      <w:proofErr w:type="spellStart"/>
+      <w:r>
+        <w:rPr>
+          <w:rFonts w:ascii="Times New Roman" w:hAnsi="Times New Roman" w:cs="Times New Roman"/>
+          <w:i/>
+          <w:iCs/>
+          <w:sz w:val="24"/>
+        </w:rPr>
+        <w:t>Oper</w:t>
+      </w:r>
+      <w:proofErr w:type="spellEnd"/>
+      <w:r>
+        <w:rPr>
+          <w:rFonts w:ascii="Times New Roman" w:hAnsi="Times New Roman" w:cs="Times New Roman"/>
+          <w:i/>
+          <w:iCs/>
+          <w:sz w:val="24"/>
+        </w:rPr>
+        <w:t>. Res.</w:t>
+      </w:r>
+      <w:r>
+        <w:rPr>
+          <w:rFonts w:ascii="Times New Roman" w:hAnsi="Times New Roman" w:cs="Times New Roman"/>
+          <w:sz w:val="24"/>
+        </w:rPr>
+        <w:t xml:space="preserve">, vol. 4, no. 1, pp. 61–75, Feb. 1956, </w:t>
+      </w:r>
+      <w:proofErr w:type="spellStart"/>
+      <w:r>
+        <w:rPr>
+          <w:rFonts w:ascii="Times New Roman" w:hAnsi="Times New Roman" w:cs="Times New Roman"/>
+          <w:sz w:val="24"/>
+        </w:rPr>
+        <w:t>doi</w:t>
+      </w:r>
+      <w:proofErr w:type="spellEnd"/>
+      <w:r>
+        <w:rPr>
+          <w:rFonts w:ascii="Times New Roman" w:hAnsi="Times New Roman" w:cs="Times New Roman"/>
+          <w:sz w:val="24"/>
+        </w:rPr>
+        <w:t>: 10.1287/opre.4.1.61.</w:t>
+      </w:r>
+    </w:p>
+    <w:p>
+      <w:pPr>
+        <w:pStyle w:val="Bibliography"/>
+        <w:rPr>
+          <w:rFonts w:ascii="Times New Roman" w:hAnsi="Times New Roman" w:cs="Times New Roman"/>
+          <w:sz w:val="24"/>
+        </w:rPr>
+      </w:pPr>
+      <w:r>
+        <w:rPr>
+          <w:rFonts w:ascii="Times New Roman" w:hAnsi="Times New Roman" w:cs="Times New Roman"/>
+          <w:sz w:val="24"/>
+        </w:rPr>
+        <w:t>[7]</w:t>
+      </w:r>
+      <w:r>
+        <w:rPr>
+          <w:rFonts w:ascii="Times New Roman" w:hAnsi="Times New Roman" w:cs="Times New Roman"/>
+          <w:sz w:val="24"/>
+        </w:rPr>
+        <w:tab/>
+        <w:t xml:space="preserve">R. Johnson and M. G. Pilcher, ‘The traveling salesman problem, edited by E.L. Lawler, J.K. </w:t>
+      </w:r>
+      <w:proofErr w:type="spellStart"/>
+      <w:r>
+        <w:rPr>
+          <w:rFonts w:ascii="Times New Roman" w:hAnsi="Times New Roman" w:cs="Times New Roman"/>
+          <w:sz w:val="24"/>
+        </w:rPr>
+        <w:t>Lenstra</w:t>
+      </w:r>
+      <w:proofErr w:type="spellEnd"/>
+      <w:r>
+        <w:rPr>
+          <w:rFonts w:ascii="Times New Roman" w:hAnsi="Times New Roman" w:cs="Times New Roman"/>
+          <w:sz w:val="24"/>
+        </w:rPr>
+        <w:t xml:space="preserve">, A.H.G. </w:t>
+      </w:r>
+      <w:proofErr w:type="spellStart"/>
+      <w:r>
+        <w:rPr>
+          <w:rFonts w:ascii="Times New Roman" w:hAnsi="Times New Roman" w:cs="Times New Roman"/>
+          <w:sz w:val="24"/>
+        </w:rPr>
+        <w:t>Rinnooy</w:t>
+      </w:r>
+      <w:proofErr w:type="spellEnd"/>
+      <w:r>
+        <w:rPr>
+          <w:rFonts w:ascii="Times New Roman" w:hAnsi="Times New Roman" w:cs="Times New Roman"/>
+          <w:sz w:val="24"/>
+        </w:rPr>
+        <w:t xml:space="preserve"> Kan, and D.B </w:t>
+      </w:r>
+      <w:proofErr w:type="spellStart"/>
+      <w:r>
+        <w:rPr>
+          <w:rFonts w:ascii="Times New Roman" w:hAnsi="Times New Roman" w:cs="Times New Roman"/>
+          <w:sz w:val="24"/>
+        </w:rPr>
+        <w:t>Shmoys</w:t>
+      </w:r>
+      <w:proofErr w:type="spellEnd"/>
+      <w:r>
+        <w:rPr>
+          <w:rFonts w:ascii="Times New Roman" w:hAnsi="Times New Roman" w:cs="Times New Roman"/>
+          <w:sz w:val="24"/>
+        </w:rPr>
+        <w:t xml:space="preserve">, John Wiley &amp; Sons, </w:t>
+      </w:r>
+      <w:r>
+        <w:rPr>
+          <w:rFonts w:ascii="Times New Roman" w:hAnsi="Times New Roman" w:cs="Times New Roman"/>
+          <w:sz w:val="24"/>
+        </w:rPr>
+        <w:lastRenderedPageBreak/>
+        <w:t xml:space="preserve">Chichester, 1985, 463 pp’, </w:t>
+      </w:r>
+      <w:r>
+        <w:rPr>
+          <w:rFonts w:ascii="Times New Roman" w:hAnsi="Times New Roman" w:cs="Times New Roman"/>
+          <w:i/>
+          <w:iCs/>
+          <w:sz w:val="24"/>
+        </w:rPr>
+        <w:t>Networks</w:t>
+      </w:r>
+      <w:r>
+        <w:rPr>
+          <w:rFonts w:ascii="Times New Roman" w:hAnsi="Times New Roman" w:cs="Times New Roman"/>
+          <w:sz w:val="24"/>
+        </w:rPr>
+        <w:t xml:space="preserve">, vol. 18, no. 3, pp. 253–254, 1988, </w:t>
+      </w:r>
+      <w:proofErr w:type="spellStart"/>
+      <w:r>
+        <w:rPr>
+          <w:rFonts w:ascii="Times New Roman" w:hAnsi="Times New Roman" w:cs="Times New Roman"/>
+          <w:sz w:val="24"/>
+        </w:rPr>
+        <w:t>doi</w:t>
+      </w:r>
+      <w:proofErr w:type="spellEnd"/>
+      <w:r>
+        <w:rPr>
+          <w:rFonts w:ascii="Times New Roman" w:hAnsi="Times New Roman" w:cs="Times New Roman"/>
+          <w:sz w:val="24"/>
+        </w:rPr>
+        <w:t>: https://doi.org/10.1002/net.3230180309.</w:t>
+      </w:r>
+    </w:p>
+    <w:p>
+      <w:pPr>
+        <w:pStyle w:val="Bibliography"/>
+        <w:rPr>
+          <w:rFonts w:ascii="Times New Roman" w:hAnsi="Times New Roman" w:cs="Times New Roman"/>
+          <w:sz w:val="24"/>
+        </w:rPr>
+      </w:pPr>
+      <w:r>
+        <w:rPr>
+          <w:rFonts w:ascii="Times New Roman" w:hAnsi="Times New Roman" w:cs="Times New Roman"/>
+          <w:sz w:val="24"/>
+        </w:rPr>
+        <w:t>[8]</w:t>
+      </w:r>
+      <w:r>
+        <w:rPr>
+          <w:rFonts w:ascii="Times New Roman" w:hAnsi="Times New Roman" w:cs="Times New Roman"/>
+          <w:sz w:val="24"/>
+        </w:rPr>
+        <w:tab/>
+        <w:t xml:space="preserve">R. M. Brady, ‘Optimization strategies gleaned from biological evolution’, </w:t>
+      </w:r>
+      <w:r>
+        <w:rPr>
+          <w:rFonts w:ascii="Times New Roman" w:hAnsi="Times New Roman" w:cs="Times New Roman"/>
+          <w:i/>
+          <w:iCs/>
+          <w:sz w:val="24"/>
+        </w:rPr>
+        <w:t>Nature</w:t>
+      </w:r>
+      <w:r>
+        <w:rPr>
+          <w:rFonts w:ascii="Times New Roman" w:hAnsi="Times New Roman" w:cs="Times New Roman"/>
+          <w:sz w:val="24"/>
+        </w:rPr>
+        <w:t xml:space="preserve">, vol. 317, no. 6040, Art. no. 6040, Oct. 1985, </w:t>
+      </w:r>
+      <w:proofErr w:type="spellStart"/>
+      <w:r>
+        <w:rPr>
+          <w:rFonts w:ascii="Times New Roman" w:hAnsi="Times New Roman" w:cs="Times New Roman"/>
+          <w:sz w:val="24"/>
+        </w:rPr>
+        <w:t>doi</w:t>
+      </w:r>
+      <w:proofErr w:type="spellEnd"/>
+      <w:r>
+        <w:rPr>
+          <w:rFonts w:ascii="Times New Roman" w:hAnsi="Times New Roman" w:cs="Times New Roman"/>
+          <w:sz w:val="24"/>
+        </w:rPr>
+        <w:t>: 10.1038/317804a0.</w:t>
+      </w:r>
+    </w:p>
+    <w:p>
+      <w:pPr>
+        <w:pStyle w:val="Bibliography"/>
+        <w:rPr>
+          <w:rFonts w:ascii="Times New Roman" w:hAnsi="Times New Roman" w:cs="Times New Roman"/>
+          <w:sz w:val="24"/>
+        </w:rPr>
+      </w:pPr>
+      <w:r>
+        <w:rPr>
+          <w:rFonts w:ascii="Times New Roman" w:hAnsi="Times New Roman" w:cs="Times New Roman"/>
+          <w:sz w:val="24"/>
+        </w:rPr>
+        <w:t>[9]</w:t>
+      </w:r>
+      <w:r>
+        <w:rPr>
+          <w:rFonts w:ascii="Times New Roman" w:hAnsi="Times New Roman" w:cs="Times New Roman"/>
+          <w:sz w:val="24"/>
+        </w:rPr>
+        <w:tab/>
+        <w:t xml:space="preserve">H. </w:t>
+      </w:r>
+      <w:proofErr w:type="spellStart"/>
+      <w:r>
+        <w:rPr>
+          <w:rFonts w:ascii="Times New Roman" w:hAnsi="Times New Roman" w:cs="Times New Roman"/>
+          <w:sz w:val="24"/>
+        </w:rPr>
+        <w:t>Mühlenbein</w:t>
+      </w:r>
+      <w:proofErr w:type="spellEnd"/>
+      <w:r>
+        <w:rPr>
+          <w:rFonts w:ascii="Times New Roman" w:hAnsi="Times New Roman" w:cs="Times New Roman"/>
+          <w:sz w:val="24"/>
+        </w:rPr>
+        <w:t>, M. Gorges-</w:t>
+      </w:r>
+      <w:proofErr w:type="spellStart"/>
+      <w:r>
+        <w:rPr>
+          <w:rFonts w:ascii="Times New Roman" w:hAnsi="Times New Roman" w:cs="Times New Roman"/>
+          <w:sz w:val="24"/>
+        </w:rPr>
+        <w:t>Schleuter</w:t>
+      </w:r>
+      <w:proofErr w:type="spellEnd"/>
+      <w:r>
+        <w:rPr>
+          <w:rFonts w:ascii="Times New Roman" w:hAnsi="Times New Roman" w:cs="Times New Roman"/>
+          <w:sz w:val="24"/>
+        </w:rPr>
+        <w:t xml:space="preserve">, and O. </w:t>
+      </w:r>
+      <w:proofErr w:type="spellStart"/>
+      <w:r>
+        <w:rPr>
+          <w:rFonts w:ascii="Times New Roman" w:hAnsi="Times New Roman" w:cs="Times New Roman"/>
+          <w:sz w:val="24"/>
+        </w:rPr>
+        <w:t>Krämer</w:t>
+      </w:r>
+      <w:proofErr w:type="spellEnd"/>
+      <w:r>
+        <w:rPr>
+          <w:rFonts w:ascii="Times New Roman" w:hAnsi="Times New Roman" w:cs="Times New Roman"/>
+          <w:sz w:val="24"/>
+        </w:rPr>
+        <w:t xml:space="preserve">, ‘Evolution algorithms in combinatorial optimization’, </w:t>
+      </w:r>
+      <w:r>
+        <w:rPr>
+          <w:rFonts w:ascii="Times New Roman" w:hAnsi="Times New Roman" w:cs="Times New Roman"/>
+          <w:i/>
+          <w:iCs/>
+          <w:sz w:val="24"/>
+        </w:rPr>
+        <w:t xml:space="preserve">Parallel </w:t>
+      </w:r>
+      <w:proofErr w:type="spellStart"/>
+      <w:r>
+        <w:rPr>
+          <w:rFonts w:ascii="Times New Roman" w:hAnsi="Times New Roman" w:cs="Times New Roman"/>
+          <w:i/>
+          <w:iCs/>
+          <w:sz w:val="24"/>
+        </w:rPr>
+        <w:t>Comput</w:t>
+      </w:r>
+      <w:proofErr w:type="spellEnd"/>
+      <w:r>
+        <w:rPr>
+          <w:rFonts w:ascii="Times New Roman" w:hAnsi="Times New Roman" w:cs="Times New Roman"/>
+          <w:i/>
+          <w:iCs/>
+          <w:sz w:val="24"/>
+        </w:rPr>
         <w:t>.</w:t>
       </w:r>
       <w:r>
-        <w:t xml:space="preserve"> </w:t>
+        <w:rPr>
+          <w:rFonts w:ascii="Times New Roman" w:hAnsi="Times New Roman" w:cs="Times New Roman"/>
+          <w:sz w:val="24"/>
+        </w:rPr>
+        <w:t xml:space="preserve">, vol. 7, no. 1, pp. 65–85, Apr. 1988, </w:t>
+      </w:r>
+      <w:proofErr w:type="spellStart"/>
+      <w:r>
+        <w:rPr>
+          <w:rFonts w:ascii="Times New Roman" w:hAnsi="Times New Roman" w:cs="Times New Roman"/>
+          <w:sz w:val="24"/>
+        </w:rPr>
+        <w:t>doi</w:t>
+      </w:r>
+      <w:proofErr w:type="spellEnd"/>
+      <w:r>
+        <w:rPr>
+          <w:rFonts w:ascii="Times New Roman" w:hAnsi="Times New Roman" w:cs="Times New Roman"/>
+          <w:sz w:val="24"/>
+        </w:rPr>
+        <w:t>: 10.1016/0167-8191(88)90098-1.</w:t>
+      </w:r>
+    </w:p>
+    <w:p>
+      <w:pPr>
+        <w:pStyle w:val="Bibliography"/>
+        <w:rPr>
+          <w:rFonts w:ascii="Times New Roman" w:hAnsi="Times New Roman" w:cs="Times New Roman"/>
+          <w:sz w:val="24"/>
+        </w:rPr>
+      </w:pPr>
+      <w:r>
+        <w:rPr>
+          <w:rFonts w:ascii="Times New Roman" w:hAnsi="Times New Roman" w:cs="Times New Roman"/>
+          <w:sz w:val="24"/>
+        </w:rPr>
+        <w:t>[10]</w:t>
+      </w:r>
+      <w:r>
+        <w:rPr>
+          <w:rFonts w:ascii="Times New Roman" w:hAnsi="Times New Roman" w:cs="Times New Roman"/>
+          <w:sz w:val="24"/>
+        </w:rPr>
+        <w:tab/>
+        <w:t>H. Braun, ‘On solving travelling salesman problems by genetic algorithms | SpringerLink’. https://link.springer.com/chapter/10.1007/BFb0029743 (accessed Mar. 27, 2021).</w:t>
+      </w:r>
+    </w:p>
+    <w:p>
+      <w:pPr>
+        <w:pStyle w:val="Bibliography"/>
+        <w:rPr>
+          <w:rFonts w:ascii="Times New Roman" w:hAnsi="Times New Roman" w:cs="Times New Roman"/>
+          <w:sz w:val="24"/>
+        </w:rPr>
+      </w:pPr>
+      <w:r>
+        <w:rPr>
+          <w:rFonts w:ascii="Times New Roman" w:hAnsi="Times New Roman" w:cs="Times New Roman"/>
+          <w:sz w:val="24"/>
+        </w:rPr>
+        <w:t>[11]</w:t>
+      </w:r>
+      <w:r>
+        <w:rPr>
+          <w:rFonts w:ascii="Times New Roman" w:hAnsi="Times New Roman" w:cs="Times New Roman"/>
+          <w:sz w:val="24"/>
+        </w:rPr>
+        <w:tab/>
+        <w:t xml:space="preserve">C. H. Papadimitriou, ‘The Euclidean travelling salesman problem is NP-complete’, </w:t>
+      </w:r>
+      <w:proofErr w:type="spellStart"/>
+      <w:r>
+        <w:rPr>
+          <w:rFonts w:ascii="Times New Roman" w:hAnsi="Times New Roman" w:cs="Times New Roman"/>
+          <w:i/>
+          <w:iCs/>
+          <w:sz w:val="24"/>
+        </w:rPr>
+        <w:t>Theor</w:t>
+      </w:r>
+      <w:proofErr w:type="spellEnd"/>
+      <w:r>
+        <w:rPr>
+          <w:rFonts w:ascii="Times New Roman" w:hAnsi="Times New Roman" w:cs="Times New Roman"/>
+          <w:i/>
+          <w:iCs/>
+          <w:sz w:val="24"/>
+        </w:rPr>
+        <w:t xml:space="preserve">. </w:t>
+      </w:r>
+      <w:proofErr w:type="spellStart"/>
+      <w:r>
+        <w:rPr>
+          <w:rFonts w:ascii="Times New Roman" w:hAnsi="Times New Roman" w:cs="Times New Roman"/>
+          <w:i/>
+          <w:iCs/>
+          <w:sz w:val="24"/>
+        </w:rPr>
+        <w:t>Comput</w:t>
+      </w:r>
+      <w:proofErr w:type="spellEnd"/>
+      <w:r>
+        <w:rPr>
+          <w:rFonts w:ascii="Times New Roman" w:hAnsi="Times New Roman" w:cs="Times New Roman"/>
+          <w:i/>
+          <w:iCs/>
+          <w:sz w:val="24"/>
+        </w:rPr>
+        <w:t>. Sci.</w:t>
+      </w:r>
+      <w:r>
+        <w:rPr>
+          <w:rFonts w:ascii="Times New Roman" w:hAnsi="Times New Roman" w:cs="Times New Roman"/>
+          <w:sz w:val="24"/>
+        </w:rPr>
+        <w:t xml:space="preserve">, vol. 4, no. 3, pp. 237–244, Jun. 1977, </w:t>
+      </w:r>
+      <w:proofErr w:type="spellStart"/>
+      <w:r>
+        <w:rPr>
+          <w:rFonts w:ascii="Times New Roman" w:hAnsi="Times New Roman" w:cs="Times New Roman"/>
+          <w:sz w:val="24"/>
+        </w:rPr>
+        <w:t>doi</w:t>
+      </w:r>
+      <w:proofErr w:type="spellEnd"/>
+      <w:r>
+        <w:rPr>
+          <w:rFonts w:ascii="Times New Roman" w:hAnsi="Times New Roman" w:cs="Times New Roman"/>
+          <w:sz w:val="24"/>
+        </w:rPr>
+        <w:t>: 10.1016/0304-3975(77)90012-3.</w:t>
+      </w:r>
+    </w:p>
+    <w:p>
+      <w:pPr>
+        <w:pStyle w:val="Bibliography"/>
+        <w:rPr>
+          <w:rFonts w:ascii="Times New Roman" w:hAnsi="Times New Roman" w:cs="Times New Roman"/>
+          <w:sz w:val="24"/>
+        </w:rPr>
+      </w:pPr>
+      <w:r>
+        <w:rPr>
+          <w:rFonts w:ascii="Times New Roman" w:hAnsi="Times New Roman" w:cs="Times New Roman"/>
+          <w:sz w:val="24"/>
+        </w:rPr>
+        <w:t>[12]</w:t>
+      </w:r>
+      <w:r>
+        <w:rPr>
+          <w:rFonts w:ascii="Times New Roman" w:hAnsi="Times New Roman" w:cs="Times New Roman"/>
+          <w:sz w:val="24"/>
+        </w:rPr>
+        <w:tab/>
+        <w:t xml:space="preserve">R. M. Karp, ‘Reducibility among Combinatorial Problems’, in </w:t>
+      </w:r>
+      <w:r>
+        <w:rPr>
+          <w:rFonts w:ascii="Times New Roman" w:hAnsi="Times New Roman" w:cs="Times New Roman"/>
+          <w:i/>
+          <w:iCs/>
+          <w:sz w:val="24"/>
+        </w:rPr>
+        <w:t xml:space="preserve">Complexity of Computer Computations: Proceedings of a symposium on the Complexity of Computer Computations, held March 20–22, 1972, at the IBM Thomas J. Watson Research </w:t>
+      </w:r>
+      <w:proofErr w:type="spellStart"/>
+      <w:r>
+        <w:rPr>
+          <w:rFonts w:ascii="Times New Roman" w:hAnsi="Times New Roman" w:cs="Times New Roman"/>
+          <w:i/>
+          <w:iCs/>
+          <w:sz w:val="24"/>
+        </w:rPr>
+        <w:t>Center</w:t>
+      </w:r>
+      <w:proofErr w:type="spellEnd"/>
+      <w:r>
+        <w:rPr>
+          <w:rFonts w:ascii="Times New Roman" w:hAnsi="Times New Roman" w:cs="Times New Roman"/>
+          <w:i/>
+          <w:iCs/>
+          <w:sz w:val="24"/>
+        </w:rPr>
+        <w:t>, Yorktown Heights, New York, and sponsored by the Office of Naval Research, Mathematics Program, IBM World Trade Corporation, and the IBM Research Mathematical Sciences Department</w:t>
+      </w:r>
+      <w:r>
+        <w:rPr>
+          <w:rFonts w:ascii="Times New Roman" w:hAnsi="Times New Roman" w:cs="Times New Roman"/>
+          <w:sz w:val="24"/>
+        </w:rPr>
+        <w:t xml:space="preserve">, R. E. Miller, J. W. Thatcher, and J. D. </w:t>
+      </w:r>
+      <w:proofErr w:type="spellStart"/>
+      <w:r>
+        <w:rPr>
+          <w:rFonts w:ascii="Times New Roman" w:hAnsi="Times New Roman" w:cs="Times New Roman"/>
+          <w:sz w:val="24"/>
+        </w:rPr>
+        <w:t>Bohlinger</w:t>
+      </w:r>
+      <w:proofErr w:type="spellEnd"/>
+      <w:r>
+        <w:rPr>
+          <w:rFonts w:ascii="Times New Roman" w:hAnsi="Times New Roman" w:cs="Times New Roman"/>
+          <w:sz w:val="24"/>
+        </w:rPr>
+        <w:t>, Eds. Boston, MA: Springer US, 1972, pp. 85–103.</w:t>
+      </w:r>
+    </w:p>
+    <w:p>
+      <w:pPr>
+        <w:pStyle w:val="Bibliography"/>
+        <w:rPr>
+          <w:rFonts w:ascii="Times New Roman" w:hAnsi="Times New Roman" w:cs="Times New Roman"/>
+          <w:sz w:val="24"/>
+        </w:rPr>
+      </w:pPr>
+      <w:r>
+        <w:rPr>
+          <w:rFonts w:ascii="Times New Roman" w:hAnsi="Times New Roman" w:cs="Times New Roman"/>
+          <w:sz w:val="24"/>
+        </w:rPr>
+        <w:t>[13]</w:t>
+      </w:r>
+      <w:r>
+        <w:rPr>
+          <w:rFonts w:ascii="Times New Roman" w:hAnsi="Times New Roman" w:cs="Times New Roman"/>
+          <w:sz w:val="24"/>
+        </w:rPr>
+        <w:tab/>
+        <w:t xml:space="preserve">S. </w:t>
+      </w:r>
+      <w:proofErr w:type="spellStart"/>
+      <w:r>
+        <w:rPr>
+          <w:rFonts w:ascii="Times New Roman" w:hAnsi="Times New Roman" w:cs="Times New Roman"/>
+          <w:sz w:val="24"/>
+        </w:rPr>
+        <w:t>Sahni</w:t>
+      </w:r>
+      <w:proofErr w:type="spellEnd"/>
+      <w:r>
+        <w:rPr>
+          <w:rFonts w:ascii="Times New Roman" w:hAnsi="Times New Roman" w:cs="Times New Roman"/>
+          <w:sz w:val="24"/>
+        </w:rPr>
+        <w:t xml:space="preserve"> and T. Gonzales, ‘P-complete problems and approximate solutions’, in </w:t>
+      </w:r>
+      <w:r>
+        <w:rPr>
+          <w:rFonts w:ascii="Times New Roman" w:hAnsi="Times New Roman" w:cs="Times New Roman"/>
+          <w:i/>
+          <w:iCs/>
+          <w:sz w:val="24"/>
+        </w:rPr>
+        <w:t>15th Annual Symposium on Switching and Automata Theory (swat 1974)</w:t>
+      </w:r>
+      <w:r>
+        <w:rPr>
+          <w:rFonts w:ascii="Times New Roman" w:hAnsi="Times New Roman" w:cs="Times New Roman"/>
+          <w:sz w:val="24"/>
+        </w:rPr>
+        <w:t xml:space="preserve">, Oct. 1974, pp. 28–32, </w:t>
+      </w:r>
+      <w:proofErr w:type="spellStart"/>
+      <w:r>
+        <w:rPr>
+          <w:rFonts w:ascii="Times New Roman" w:hAnsi="Times New Roman" w:cs="Times New Roman"/>
+          <w:sz w:val="24"/>
+        </w:rPr>
+        <w:t>doi</w:t>
+      </w:r>
+      <w:proofErr w:type="spellEnd"/>
+      <w:r>
+        <w:rPr>
+          <w:rFonts w:ascii="Times New Roman" w:hAnsi="Times New Roman" w:cs="Times New Roman"/>
+          <w:sz w:val="24"/>
+        </w:rPr>
+        <w:t>: 10.1109/SWAT.1974.22.</w:t>
+      </w:r>
+    </w:p>
+    <w:p>
+      <w:pPr>
+        <w:pStyle w:val="Bibliography"/>
+        <w:rPr>
+          <w:rFonts w:ascii="Times New Roman" w:hAnsi="Times New Roman" w:cs="Times New Roman"/>
+          <w:sz w:val="24"/>
+        </w:rPr>
+      </w:pPr>
+      <w:r>
+        <w:rPr>
+          <w:rFonts w:ascii="Times New Roman" w:hAnsi="Times New Roman" w:cs="Times New Roman"/>
+          <w:sz w:val="24"/>
+        </w:rPr>
+        <w:t>[14]</w:t>
+      </w:r>
+      <w:r>
+        <w:rPr>
+          <w:rFonts w:ascii="Times New Roman" w:hAnsi="Times New Roman" w:cs="Times New Roman"/>
+          <w:sz w:val="24"/>
+        </w:rPr>
+        <w:tab/>
+        <w:t>T. M. Press, ‘Adaptation in Natural and Artificial Systems | The MIT Press’. https://mitpress.mit.edu/books/adaptation-natural-and-artificial-systems (accessed Mar. 26, 2021).</w:t>
+      </w:r>
+    </w:p>
+    <w:p>
+      <w:pPr>
+        <w:pStyle w:val="Bibliography"/>
+        <w:rPr>
+          <w:rFonts w:ascii="Times New Roman" w:hAnsi="Times New Roman" w:cs="Times New Roman"/>
+          <w:sz w:val="24"/>
+        </w:rPr>
+      </w:pPr>
+      <w:r>
+        <w:rPr>
+          <w:rFonts w:ascii="Times New Roman" w:hAnsi="Times New Roman" w:cs="Times New Roman"/>
+          <w:sz w:val="24"/>
+        </w:rPr>
+        <w:t>[15]</w:t>
+      </w:r>
+      <w:r>
+        <w:rPr>
+          <w:rFonts w:ascii="Times New Roman" w:hAnsi="Times New Roman" w:cs="Times New Roman"/>
+          <w:sz w:val="24"/>
+        </w:rPr>
+        <w:tab/>
+        <w:t xml:space="preserve">K. Katayama, H. Sakamoto, and H. </w:t>
+      </w:r>
+      <w:proofErr w:type="spellStart"/>
+      <w:r>
+        <w:rPr>
+          <w:rFonts w:ascii="Times New Roman" w:hAnsi="Times New Roman" w:cs="Times New Roman"/>
+          <w:sz w:val="24"/>
+        </w:rPr>
+        <w:t>Narihisa</w:t>
+      </w:r>
+      <w:proofErr w:type="spellEnd"/>
+      <w:r>
+        <w:rPr>
+          <w:rFonts w:ascii="Times New Roman" w:hAnsi="Times New Roman" w:cs="Times New Roman"/>
+          <w:sz w:val="24"/>
+        </w:rPr>
+        <w:t xml:space="preserve">, ‘The efficiency of hybrid mutation genetic algorithm for the travelling salesman problem’, </w:t>
+      </w:r>
+      <w:r>
+        <w:rPr>
+          <w:rFonts w:ascii="Times New Roman" w:hAnsi="Times New Roman" w:cs="Times New Roman"/>
+          <w:i/>
+          <w:iCs/>
+          <w:sz w:val="24"/>
+        </w:rPr>
+        <w:t xml:space="preserve">Math. </w:t>
+      </w:r>
+      <w:proofErr w:type="spellStart"/>
+      <w:r>
+        <w:rPr>
+          <w:rFonts w:ascii="Times New Roman" w:hAnsi="Times New Roman" w:cs="Times New Roman"/>
+          <w:i/>
+          <w:iCs/>
+          <w:sz w:val="24"/>
+        </w:rPr>
+        <w:t>Comput</w:t>
+      </w:r>
+      <w:proofErr w:type="spellEnd"/>
+      <w:r>
+        <w:rPr>
+          <w:rFonts w:ascii="Times New Roman" w:hAnsi="Times New Roman" w:cs="Times New Roman"/>
+          <w:i/>
+          <w:iCs/>
+          <w:sz w:val="24"/>
+        </w:rPr>
+        <w:t>. Model.</w:t>
+      </w:r>
+      <w:r>
+        <w:rPr>
+          <w:rFonts w:ascii="Times New Roman" w:hAnsi="Times New Roman" w:cs="Times New Roman"/>
+          <w:sz w:val="24"/>
+        </w:rPr>
+        <w:t xml:space="preserve">, vol. 31, no. 10, pp. 197–203, May 2000, </w:t>
+      </w:r>
+      <w:proofErr w:type="spellStart"/>
+      <w:r>
+        <w:rPr>
+          <w:rFonts w:ascii="Times New Roman" w:hAnsi="Times New Roman" w:cs="Times New Roman"/>
+          <w:sz w:val="24"/>
+        </w:rPr>
+        <w:t>doi</w:t>
+      </w:r>
+      <w:proofErr w:type="spellEnd"/>
+      <w:r>
+        <w:rPr>
+          <w:rFonts w:ascii="Times New Roman" w:hAnsi="Times New Roman" w:cs="Times New Roman"/>
+          <w:sz w:val="24"/>
+        </w:rPr>
+        <w:t>: 10.1016/S0895-7177(00)00088-1.</w:t>
+      </w:r>
+    </w:p>
+    <w:p>
+      <w:pPr>
+        <w:spacing w:after="0" w:line="360" w:lineRule="auto"/>
+        <w:rPr>
+          <w:rFonts w:ascii="Times New Roman" w:hAnsi="Times New Roman" w:cs="Times New Roman"/>
+          <w:sz w:val="24"/>
+          <w:szCs w:val="24"/>
+        </w:rPr>
+      </w:pPr>
+      <w:r>
+        <w:rPr>
+          <w:rFonts w:ascii="Times New Roman" w:hAnsi="Times New Roman" w:cs="Times New Roman"/>
+          <w:sz w:val="24"/>
+          <w:szCs w:val="24"/>
+        </w:rPr>
+        <w:fldChar w:fldCharType="end"/>
       </w:r>
     </w:p>
     <w:sectPr>
@@ -3509,6 +7386,25 @@
     <w:unhideWhenUsed/>
     <w:rsid w:val="00030ED1"/>
   </w:style>
+  <w:style w:type="table" w:styleId="TableGrid">
+    <w:name w:val="Table Grid"/>
+    <w:basedOn w:val="TableNormal"/>
+    <w:uiPriority w:val="39"/>
+    <w:rsid w:val="00201E06"/>
+    <w:pPr>
+      <w:spacing w:after="0" w:line="240" w:lineRule="auto"/>
+    </w:pPr>
+    <w:tblPr>
+      <w:tblBorders>
+        <w:top w:val="single" w:sz="4" w:space="0" w:color="auto"/>
+        <w:left w:val="single" w:sz="4" w:space="0" w:color="auto"/>
+        <w:bottom w:val="single" w:sz="4" w:space="0" w:color="auto"/>
+        <w:right w:val="single" w:sz="4" w:space="0" w:color="auto"/>
+        <w:insideH w:val="single" w:sz="4" w:space="0" w:color="auto"/>
+        <w:insideV w:val="single" w:sz="4" w:space="0" w:color="auto"/>
+      </w:tblBorders>
+    </w:tblPr>
+  </w:style>
 </w:styles>
 </file>
 

</xml_diff>